<commit_message>
documento renderizado e compartilhado com cliente
</commit_message>
<xml_diff>
--- a/report/SAP-2022-033-SG-v01.docx
+++ b/report/SAP-2022-033-SG-v01.docx
@@ -5,63 +5,80 @@
     <w:p>
       <w:pPr>
         <w:pStyle w:val="Title"/>
-        <w:keepNext w:val="true"/>
-        <w:keepLines/>
         <w:spacing w:before="480" w:after="240"/>
-        <w:jc w:val="center"/>
-        <w:rPr/>
-      </w:pPr>
-      <w:r>
-        <w:rPr/>
+        <w:rPr>
+          <w:lang w:val="pt-BR"/>
+        </w:rPr>
+      </w:pPr>
+      <w:r>
+        <w:rPr>
+          <w:lang w:val="pt-BR"/>
+        </w:rPr>
         <w:t>Plano Analítico para Eficácia do enxerto Vivendi na correção de curvatura peniana</w:t>
       </w:r>
     </w:p>
     <w:p>
       <w:pPr>
         <w:pStyle w:val="Subtitle"/>
-        <w:rPr/>
-      </w:pPr>
-      <w:r>
-        <w:rPr/>
+        <w:rPr>
+          <w:lang w:val="pt-BR"/>
+        </w:rPr>
+      </w:pPr>
+      <w:r>
+        <w:rPr>
+          <w:lang w:val="pt-BR"/>
+        </w:rPr>
         <w:t>DOCUMENTO: SAP-2022-033-SG-v01</w:t>
       </w:r>
     </w:p>
     <w:p>
       <w:pPr>
         <w:pStyle w:val="Author"/>
-        <w:rPr/>
+        <w:rPr>
+          <w:lang w:val="pt-BR"/>
+        </w:rPr>
       </w:pPr>
       <w:r>
         <w:rPr>
           <w:b/>
           <w:bCs/>
+          <w:lang w:val="pt-BR"/>
         </w:rPr>
         <w:t>De:</w:t>
       </w:r>
       <w:r>
-        <w:rPr/>
+        <w:rPr>
+          <w:lang w:val="pt-BR"/>
+        </w:rPr>
         <w:t xml:space="preserve"> Felipe Figueiredo </w:t>
       </w:r>
       <w:r>
         <w:rPr>
           <w:b/>
           <w:bCs/>
+          <w:lang w:val="pt-BR"/>
         </w:rPr>
         <w:t>Para:</w:t>
       </w:r>
       <w:r>
-        <w:rPr/>
+        <w:rPr>
+          <w:lang w:val="pt-BR"/>
+        </w:rPr>
         <w:t xml:space="preserve"> Sidney Glina</w:t>
       </w:r>
     </w:p>
     <w:p>
       <w:pPr>
         <w:pStyle w:val="Date"/>
-        <w:rPr/>
-      </w:pPr>
-      <w:r>
-        <w:rPr/>
-        <w:t>2022-12-17</w:t>
+        <w:rPr>
+          <w:lang w:val="pt-BR"/>
+        </w:rPr>
+      </w:pPr>
+      <w:r>
+        <w:rPr>
+          <w:lang w:val="pt-BR"/>
+        </w:rPr>
+        <w:t>2022-12-21</w:t>
       </w:r>
     </w:p>
     <w:sdt>
@@ -127,7 +144,7 @@
             </w:rPr>
             <w:fldChar w:fldCharType="separate"/>
           </w:r>
-          <w:hyperlink w:anchor="__RefHeading___Toc348_31912453">
+          <w:hyperlink w:anchor="__RefHeading___Toc3507_3174394520">
             <w:r>
               <w:rPr>
                 <w:webHidden/>
@@ -154,7 +171,7 @@
             </w:tabs>
             <w:rPr/>
           </w:pPr>
-          <w:hyperlink w:anchor="__RefHeading___Toc350_31912453">
+          <w:hyperlink w:anchor="__RefHeading___Toc3509_3174394520">
             <w:r>
               <w:rPr>
                 <w:webHidden/>
@@ -181,7 +198,7 @@
             </w:tabs>
             <w:rPr/>
           </w:pPr>
-          <w:hyperlink w:anchor="__RefHeading___Toc352_31912453">
+          <w:hyperlink w:anchor="__RefHeading___Toc3511_3174394520">
             <w:r>
               <w:rPr>
                 <w:webHidden/>
@@ -208,7 +225,7 @@
             </w:tabs>
             <w:rPr/>
           </w:pPr>
-          <w:hyperlink w:anchor="__RefHeading___Toc354_31912453">
+          <w:hyperlink w:anchor="__RefHeading___Toc3513_3174394520">
             <w:r>
               <w:rPr>
                 <w:webHidden/>
@@ -235,7 +252,7 @@
             </w:tabs>
             <w:rPr/>
           </w:pPr>
-          <w:hyperlink w:anchor="__RefHeading___Toc356_31912453">
+          <w:hyperlink w:anchor="__RefHeading___Toc3515_3174394520">
             <w:r>
               <w:rPr>
                 <w:webHidden/>
@@ -249,7 +266,7 @@
               </w:rPr>
               <w:t>3  Dados</w:t>
               <w:tab/>
-              <w:t>3</w:t>
+              <w:t>2</w:t>
             </w:r>
           </w:hyperlink>
         </w:p>
@@ -262,7 +279,7 @@
             </w:tabs>
             <w:rPr/>
           </w:pPr>
-          <w:hyperlink w:anchor="__RefHeading___Toc358_31912453">
+          <w:hyperlink w:anchor="__RefHeading___Toc3517_3174394520">
             <w:r>
               <w:rPr>
                 <w:webHidden/>
@@ -276,7 +293,7 @@
               </w:rPr>
               <w:t>3.1  Dados brutos</w:t>
               <w:tab/>
-              <w:t>3</w:t>
+              <w:t>2</w:t>
             </w:r>
           </w:hyperlink>
         </w:p>
@@ -289,7 +306,7 @@
             </w:tabs>
             <w:rPr/>
           </w:pPr>
-          <w:hyperlink w:anchor="__RefHeading___Toc360_31912453">
+          <w:hyperlink w:anchor="__RefHeading___Toc3519_3174394520">
             <w:r>
               <w:rPr>
                 <w:webHidden/>
@@ -316,7 +333,7 @@
             </w:tabs>
             <w:rPr/>
           </w:pPr>
-          <w:hyperlink w:anchor="__RefHeading___Toc362_31912453">
+          <w:hyperlink w:anchor="__RefHeading___Toc3521_3174394520">
             <w:r>
               <w:rPr>
                 <w:webHidden/>
@@ -343,7 +360,7 @@
             </w:tabs>
             <w:rPr/>
           </w:pPr>
-          <w:hyperlink w:anchor="__RefHeading___Toc364_31912453">
+          <w:hyperlink w:anchor="__RefHeading___Toc3523_3174394520">
             <w:r>
               <w:rPr>
                 <w:webHidden/>
@@ -370,7 +387,7 @@
             </w:tabs>
             <w:rPr/>
           </w:pPr>
-          <w:hyperlink w:anchor="__RefHeading___Toc366_31912453">
+          <w:hyperlink w:anchor="__RefHeading___Toc3525_3174394520">
             <w:r>
               <w:rPr>
                 <w:webHidden/>
@@ -397,7 +414,7 @@
             </w:tabs>
             <w:rPr/>
           </w:pPr>
-          <w:hyperlink w:anchor="__RefHeading___Toc368_31912453">
+          <w:hyperlink w:anchor="__RefHeading___Toc3527_3174394520">
             <w:r>
               <w:rPr>
                 <w:webHidden/>
@@ -411,7 +428,7 @@
               </w:rPr>
               <w:t>4.3  Exposições</w:t>
               <w:tab/>
-              <w:t>3</w:t>
+              <w:t>4</w:t>
             </w:r>
           </w:hyperlink>
         </w:p>
@@ -424,7 +441,7 @@
             </w:tabs>
             <w:rPr/>
           </w:pPr>
-          <w:hyperlink w:anchor="__RefHeading___Toc370_31912453">
+          <w:hyperlink w:anchor="__RefHeading___Toc3529_3174394520">
             <w:r>
               <w:rPr>
                 <w:webHidden/>
@@ -438,7 +455,7 @@
               </w:rPr>
               <w:t>4.4  Desfechos</w:t>
               <w:tab/>
-              <w:t>3</w:t>
+              <w:t>4</w:t>
             </w:r>
           </w:hyperlink>
         </w:p>
@@ -451,7 +468,7 @@
             </w:tabs>
             <w:rPr/>
           </w:pPr>
-          <w:hyperlink w:anchor="__RefHeading___Toc372_31912453">
+          <w:hyperlink w:anchor="__RefHeading___Toc3531_3174394520">
             <w:r>
               <w:rPr>
                 <w:webHidden/>
@@ -478,7 +495,7 @@
             </w:tabs>
             <w:rPr/>
           </w:pPr>
-          <w:hyperlink w:anchor="__RefHeading___Toc374_31912453">
+          <w:hyperlink w:anchor="__RefHeading___Toc3533_3174394520">
             <w:r>
               <w:rPr>
                 <w:webHidden/>
@@ -505,7 +522,7 @@
             </w:tabs>
             <w:rPr/>
           </w:pPr>
-          <w:hyperlink w:anchor="__RefHeading___Toc376_31912453">
+          <w:hyperlink w:anchor="__RefHeading___Toc3535_3174394520">
             <w:r>
               <w:rPr>
                 <w:webHidden/>
@@ -532,7 +549,7 @@
             </w:tabs>
             <w:rPr/>
           </w:pPr>
-          <w:hyperlink w:anchor="__RefHeading___Toc378_31912453">
+          <w:hyperlink w:anchor="__RefHeading___Toc3537_3174394520">
             <w:r>
               <w:rPr>
                 <w:webHidden/>
@@ -559,7 +576,7 @@
             </w:tabs>
             <w:rPr/>
           </w:pPr>
-          <w:hyperlink w:anchor="__RefHeading___Toc380_31912453">
+          <w:hyperlink w:anchor="__RefHeading___Toc3539_3174394520">
             <w:r>
               <w:rPr>
                 <w:webHidden/>
@@ -573,7 +590,7 @@
               </w:rPr>
               <w:t>5.1.2  Análise inferencial</w:t>
               <w:tab/>
-              <w:t>4</w:t>
+              <w:t>5</w:t>
             </w:r>
           </w:hyperlink>
         </w:p>
@@ -586,7 +603,7 @@
             </w:tabs>
             <w:rPr/>
           </w:pPr>
-          <w:hyperlink w:anchor="__RefHeading___Toc382_31912453">
+          <w:hyperlink w:anchor="__RefHeading___Toc3541_3174394520">
             <w:r>
               <w:rPr>
                 <w:webHidden/>
@@ -600,7 +617,7 @@
               </w:rPr>
               <w:t>5.1.3  Modelagem estatística</w:t>
               <w:tab/>
-              <w:t>4</w:t>
+              <w:t>5</w:t>
             </w:r>
           </w:hyperlink>
         </w:p>
@@ -613,7 +630,7 @@
             </w:tabs>
             <w:rPr/>
           </w:pPr>
-          <w:hyperlink w:anchor="__RefHeading___Toc384_31912453">
+          <w:hyperlink w:anchor="__RefHeading___Toc3543_3174394520">
             <w:r>
               <w:rPr>
                 <w:webHidden/>
@@ -627,7 +644,7 @@
               </w:rPr>
               <w:t>5.1.4  Dados faltantes</w:t>
               <w:tab/>
-              <w:t>4</w:t>
+              <w:t>5</w:t>
             </w:r>
           </w:hyperlink>
         </w:p>
@@ -640,7 +657,7 @@
             </w:tabs>
             <w:rPr/>
           </w:pPr>
-          <w:hyperlink w:anchor="__RefHeading___Toc386_31912453">
+          <w:hyperlink w:anchor="__RefHeading___Toc3545_3174394520">
             <w:r>
               <w:rPr>
                 <w:webHidden/>
@@ -654,7 +671,7 @@
               </w:rPr>
               <w:t>5.2  Significância e Intervalos de Confiança</w:t>
               <w:tab/>
-              <w:t>4</w:t>
+              <w:t>5</w:t>
             </w:r>
           </w:hyperlink>
         </w:p>
@@ -667,7 +684,7 @@
             </w:tabs>
             <w:rPr/>
           </w:pPr>
-          <w:hyperlink w:anchor="__RefHeading___Toc388_31912453">
+          <w:hyperlink w:anchor="__RefHeading___Toc3547_3174394520">
             <w:r>
               <w:rPr>
                 <w:webHidden/>
@@ -681,7 +698,7 @@
               </w:rPr>
               <w:t>5.3  Tamanho da amostra e Poder</w:t>
               <w:tab/>
-              <w:t>4</w:t>
+              <w:t>5</w:t>
             </w:r>
           </w:hyperlink>
         </w:p>
@@ -694,7 +711,7 @@
             </w:tabs>
             <w:rPr/>
           </w:pPr>
-          <w:hyperlink w:anchor="__RefHeading___Toc390_31912453">
+          <w:hyperlink w:anchor="__RefHeading___Toc3549_3174394520">
             <w:r>
               <w:rPr>
                 <w:webHidden/>
@@ -721,7 +738,7 @@
             </w:tabs>
             <w:rPr/>
           </w:pPr>
-          <w:hyperlink w:anchor="__RefHeading___Toc392_31912453">
+          <w:hyperlink w:anchor="__RefHeading___Toc3551_3174394520">
             <w:r>
               <w:rPr>
                 <w:webHidden/>
@@ -748,7 +765,7 @@
             </w:tabs>
             <w:rPr/>
           </w:pPr>
-          <w:hyperlink w:anchor="__RefHeading___Toc394_31912453">
+          <w:hyperlink w:anchor="__RefHeading___Toc3553_3174394520">
             <w:r>
               <w:rPr>
                 <w:webHidden/>
@@ -762,7 +779,7 @@
               </w:rPr>
               <w:t>7  Referências</w:t>
               <w:tab/>
-              <w:t>5</w:t>
+              <w:t>6</w:t>
             </w:r>
           </w:hyperlink>
         </w:p>
@@ -775,7 +792,7 @@
             </w:tabs>
             <w:rPr/>
           </w:pPr>
-          <w:hyperlink w:anchor="__RefHeading___Toc396_31912453">
+          <w:hyperlink w:anchor="__RefHeading___Toc3555_3174394520">
             <w:r>
               <w:rPr>
                 <w:webHidden/>
@@ -789,7 +806,7 @@
               </w:rPr>
               <w:t>8  Apêndice</w:t>
               <w:tab/>
-              <w:t>5</w:t>
+              <w:t>6</w:t>
             </w:r>
           </w:hyperlink>
         </w:p>
@@ -802,7 +819,7 @@
             </w:tabs>
             <w:rPr/>
           </w:pPr>
-          <w:hyperlink w:anchor="__RefHeading___Toc398_31912453">
+          <w:hyperlink w:anchor="__RefHeading___Toc3557_3174394520">
             <w:r>
               <w:rPr>
                 <w:webHidden/>
@@ -816,7 +833,7 @@
               </w:rPr>
               <w:t>8.1  Disponibilidade</w:t>
               <w:tab/>
-              <w:t>5</w:t>
+              <w:t>6</w:t>
             </w:r>
           </w:hyperlink>
           <w:r>
@@ -831,10 +848,14 @@
     <w:p>
       <w:pPr>
         <w:pStyle w:val="Normal"/>
-        <w:rPr/>
-      </w:pPr>
-      <w:r>
-        <w:rPr/>
+        <w:rPr>
+          <w:lang w:val="pt-BR"/>
+        </w:rPr>
+      </w:pPr>
+      <w:r>
+        <w:rPr>
+          <w:lang w:val="pt-BR"/>
+        </w:rPr>
         <mc:AlternateContent>
           <mc:Choice Requires="wps">
             <w:drawing>
@@ -892,10 +913,14 @@
     <w:p>
       <w:pPr>
         <w:pStyle w:val="Normal"/>
-        <w:rPr/>
-      </w:pPr>
-      <w:r>
-        <w:rPr/>
+        <w:rPr>
+          <w:lang w:val="pt-BR"/>
+        </w:rPr>
+      </w:pPr>
+      <w:r>
+        <w:rPr>
+          <w:lang w:val="pt-BR"/>
+        </w:rPr>
       </w:r>
       <w:r>
         <w:br w:type="page"/>
@@ -904,22 +929,29 @@
     <w:p>
       <w:pPr>
         <w:pStyle w:val="Title"/>
-        <w:rPr/>
-      </w:pPr>
-      <w:r>
-        <w:rPr/>
+        <w:rPr>
+          <w:lang w:val="pt-BR"/>
+        </w:rPr>
+      </w:pPr>
+      <w:r>
+        <w:rPr>
+          <w:lang w:val="pt-BR"/>
+        </w:rPr>
         <w:t>Plano Analítico para Eficácia do enxerto Vivendi na correção de curvatura peniana</w:t>
       </w:r>
     </w:p>
     <w:p>
       <w:pPr>
         <w:pStyle w:val="TextBody"/>
-        <w:rPr/>
+        <w:rPr>
+          <w:lang w:val="pt-BR"/>
+        </w:rPr>
       </w:pPr>
       <w:r>
         <w:rPr>
           <w:b/>
           <w:bCs/>
+          <w:lang w:val="pt-BR"/>
         </w:rPr>
         <w:t>Histórico do documento</w:t>
       </w:r>
@@ -977,6 +1009,7 @@
                 <w:sz w:val="22"/>
                 <w:szCs w:val="22"/>
                 <w:u w:val="none"/>
+                <w:lang w:val="pt-BR"/>
               </w:rPr>
             </w:pPr>
             <w:r>
@@ -994,6 +1027,7 @@
                 <w:sz w:val="22"/>
                 <w:szCs w:val="22"/>
                 <w:u w:val="none"/>
+                <w:lang w:val="pt-BR"/>
               </w:rPr>
               <w:t>Versão</w:t>
             </w:r>
@@ -1032,6 +1066,7 @@
                 <w:sz w:val="22"/>
                 <w:szCs w:val="22"/>
                 <w:u w:val="none"/>
+                <w:lang w:val="pt-BR"/>
               </w:rPr>
             </w:pPr>
             <w:r>
@@ -1049,6 +1084,7 @@
                 <w:sz w:val="22"/>
                 <w:szCs w:val="22"/>
                 <w:u w:val="none"/>
+                <w:lang w:val="pt-BR"/>
               </w:rPr>
               <w:t>Alterações</w:t>
             </w:r>
@@ -1087,6 +1123,7 @@
                 <w:sz w:val="22"/>
                 <w:szCs w:val="22"/>
                 <w:u w:val="none"/>
+                <w:lang w:val="pt-BR"/>
               </w:rPr>
             </w:pPr>
             <w:r>
@@ -1104,6 +1141,7 @@
                 <w:sz w:val="22"/>
                 <w:szCs w:val="22"/>
                 <w:u w:val="none"/>
+                <w:lang w:val="pt-BR"/>
               </w:rPr>
               <w:t>01</w:t>
             </w:r>
@@ -1140,6 +1178,7 @@
                 <w:sz w:val="22"/>
                 <w:szCs w:val="22"/>
                 <w:u w:val="none"/>
+                <w:lang w:val="pt-BR"/>
               </w:rPr>
             </w:pPr>
             <w:r>
@@ -1157,6 +1196,7 @@
                 <w:sz w:val="22"/>
                 <w:szCs w:val="22"/>
                 <w:u w:val="none"/>
+                <w:lang w:val="pt-BR"/>
               </w:rPr>
               <w:t>Versão inicial</w:t>
             </w:r>
@@ -1167,10 +1207,14 @@
     <w:p>
       <w:pPr>
         <w:pStyle w:val="Normal"/>
-        <w:rPr/>
-      </w:pPr>
-      <w:r>
-        <w:rPr/>
+        <w:rPr>
+          <w:lang w:val="pt-BR"/>
+        </w:rPr>
+      </w:pPr>
+      <w:r>
+        <w:rPr>
+          <w:lang w:val="pt-BR"/>
+        </w:rPr>
         <mc:AlternateContent>
           <mc:Choice Requires="wps">
             <w:drawing>
@@ -1228,13 +1272,17 @@
     <w:p>
       <w:pPr>
         <w:pStyle w:val="Heading1"/>
-        <w:rPr/>
-      </w:pPr>
-      <w:bookmarkStart w:id="0" w:name="__RefHeading___Toc348_31912453"/>
+        <w:rPr>
+          <w:lang w:val="pt-BR"/>
+        </w:rPr>
+      </w:pPr>
+      <w:bookmarkStart w:id="0" w:name="__RefHeading___Toc3507_3174394520"/>
       <w:bookmarkStart w:id="1" w:name="lista-de-abreviaturas"/>
       <w:bookmarkEnd w:id="0"/>
       <w:r>
-        <w:rPr/>
+        <w:rPr>
+          <w:lang w:val="pt-BR"/>
+        </w:rPr>
         <w:t>Lista de abreviaturas</w:t>
       </w:r>
     </w:p>
@@ -1245,10 +1293,14 @@
           <w:ilvl w:val="0"/>
           <w:numId w:val="2"/>
         </w:numPr>
-        <w:rPr/>
-      </w:pPr>
-      <w:r>
-        <w:rPr/>
+        <w:rPr>
+          <w:lang w:val="pt-BR"/>
+        </w:rPr>
+      </w:pPr>
+      <w:r>
+        <w:rPr>
+          <w:lang w:val="pt-BR"/>
+        </w:rPr>
         <w:t>DP: desvio padrão</w:t>
       </w:r>
     </w:p>
@@ -1259,10 +1311,14 @@
           <w:ilvl w:val="0"/>
           <w:numId w:val="2"/>
         </w:numPr>
-        <w:rPr/>
-      </w:pPr>
-      <w:r>
-        <w:rPr/>
+        <w:rPr>
+          <w:lang w:val="pt-BR"/>
+        </w:rPr>
+      </w:pPr>
+      <w:r>
+        <w:rPr>
+          <w:lang w:val="pt-BR"/>
+        </w:rPr>
         <w:t>IC: intervalo de confiança</w:t>
       </w:r>
     </w:p>
@@ -1273,10 +1329,14 @@
           <w:ilvl w:val="0"/>
           <w:numId w:val="2"/>
         </w:numPr>
-        <w:rPr/>
-      </w:pPr>
-      <w:r>
-        <w:rPr/>
+        <w:rPr>
+          <w:lang w:val="pt-BR"/>
+        </w:rPr>
+      </w:pPr>
+      <w:r>
+        <w:rPr>
+          <w:lang w:val="pt-BR"/>
+        </w:rPr>
         <w:t>IMC: índice de massa corpórea</w:t>
       </w:r>
     </w:p>
@@ -1287,21 +1347,28 @@
           <w:ilvl w:val="0"/>
           <w:numId w:val="2"/>
         </w:numPr>
-        <w:rPr/>
-      </w:pPr>
-      <w:r>
-        <w:rPr/>
+        <w:rPr>
+          <w:lang w:val="pt-BR"/>
+        </w:rPr>
+      </w:pPr>
+      <w:r>
+        <w:rPr>
+          <w:lang w:val="pt-BR"/>
+        </w:rPr>
         <w:t>IRR: razão de taxas de incidência (</w:t>
       </w:r>
       <w:r>
         <w:rPr>
           <w:i/>
           <w:iCs/>
+          <w:lang w:val="pt-BR"/>
         </w:rPr>
         <w:t>incidence rates ratio</w:t>
       </w:r>
       <w:r>
-        <w:rPr/>
+        <w:rPr>
+          <w:lang w:val="pt-BR"/>
+        </w:rPr>
         <w:t>)</w:t>
       </w:r>
     </w:p>
@@ -1312,21 +1379,28 @@
           <w:ilvl w:val="0"/>
           <w:numId w:val="2"/>
         </w:numPr>
-        <w:rPr/>
-      </w:pPr>
-      <w:r>
-        <w:rPr/>
+        <w:rPr>
+          <w:lang w:val="pt-BR"/>
+        </w:rPr>
+      </w:pPr>
+      <w:r>
+        <w:rPr>
+          <w:lang w:val="pt-BR"/>
+        </w:rPr>
         <w:t>RR: razão de riscos (</w:t>
       </w:r>
       <w:r>
         <w:rPr>
           <w:i/>
           <w:iCs/>
+          <w:lang w:val="pt-BR"/>
         </w:rPr>
         <w:t>risks ratio</w:t>
       </w:r>
       <w:r>
-        <w:rPr/>
+        <w:rPr>
+          <w:lang w:val="pt-BR"/>
+        </w:rPr>
         <w:t>)</w:t>
       </w:r>
     </w:p>
@@ -1337,11 +1411,15 @@
           <w:ilvl w:val="0"/>
           <w:numId w:val="2"/>
         </w:numPr>
-        <w:rPr/>
+        <w:rPr>
+          <w:lang w:val="pt-BR"/>
+        </w:rPr>
       </w:pPr>
       <w:bookmarkStart w:id="2" w:name="lista-de-abreviaturas"/>
       <w:r>
-        <w:rPr/>
+        <w:rPr>
+          <w:lang w:val="pt-BR"/>
+        </w:rPr>
         <w:t>SIS: Enxerto de submucosa do intestino delgado</w:t>
       </w:r>
       <w:bookmarkEnd w:id="2"/>
@@ -1349,37 +1427,49 @@
     <w:p>
       <w:pPr>
         <w:pStyle w:val="Heading1"/>
-        <w:rPr/>
-      </w:pPr>
-      <w:bookmarkStart w:id="3" w:name="__RefHeading___Toc350_31912453"/>
+        <w:rPr>
+          <w:lang w:val="pt-BR"/>
+        </w:rPr>
+      </w:pPr>
+      <w:bookmarkStart w:id="3" w:name="__RefHeading___Toc3509_3174394520"/>
       <w:bookmarkStart w:id="4" w:name="contexto"/>
       <w:bookmarkEnd w:id="3"/>
       <w:r>
-        <w:rPr/>
+        <w:rPr>
+          <w:lang w:val="pt-BR"/>
+        </w:rPr>
         <w:t>Contexto</w:t>
       </w:r>
     </w:p>
     <w:p>
       <w:pPr>
         <w:pStyle w:val="Heading2"/>
-        <w:rPr/>
-      </w:pPr>
-      <w:bookmarkStart w:id="5" w:name="__RefHeading___Toc352_31912453"/>
+        <w:rPr>
+          <w:lang w:val="pt-BR"/>
+        </w:rPr>
+      </w:pPr>
+      <w:bookmarkStart w:id="5" w:name="__RefHeading___Toc3511_3174394520"/>
       <w:bookmarkStart w:id="6" w:name="objetivos"/>
       <w:bookmarkEnd w:id="5"/>
       <w:r>
-        <w:rPr/>
+        <w:rPr>
+          <w:lang w:val="pt-BR"/>
+        </w:rPr>
         <w:t>Objetivos</w:t>
       </w:r>
     </w:p>
     <w:p>
       <w:pPr>
         <w:pStyle w:val="FirstParagraph"/>
-        <w:rPr/>
+        <w:rPr>
+          <w:lang w:val="pt-BR"/>
+        </w:rPr>
       </w:pPr>
       <w:bookmarkStart w:id="7" w:name="objetivos"/>
       <w:r>
-        <w:rPr/>
+        <w:rPr>
+          <w:lang w:val="pt-BR"/>
+        </w:rPr>
         <w:t>Avaliar a eficácia do enxerto Vivendi na correção de curvatura peniana.</w:t>
       </w:r>
       <w:bookmarkEnd w:id="7"/>
@@ -1387,25 +1477,33 @@
     <w:p>
       <w:pPr>
         <w:pStyle w:val="Heading2"/>
-        <w:rPr/>
-      </w:pPr>
-      <w:bookmarkStart w:id="8" w:name="__RefHeading___Toc354_31912453"/>
+        <w:rPr>
+          <w:lang w:val="pt-BR"/>
+        </w:rPr>
+      </w:pPr>
+      <w:bookmarkStart w:id="8" w:name="__RefHeading___Toc3513_3174394520"/>
       <w:bookmarkStart w:id="9" w:name="hipóteses"/>
       <w:bookmarkEnd w:id="8"/>
       <w:r>
-        <w:rPr/>
+        <w:rPr>
+          <w:lang w:val="pt-BR"/>
+        </w:rPr>
         <w:t>Hipóteses</w:t>
       </w:r>
     </w:p>
     <w:p>
       <w:pPr>
         <w:pStyle w:val="FirstParagraph"/>
-        <w:rPr/>
+        <w:rPr>
+          <w:lang w:val="pt-BR"/>
+        </w:rPr>
       </w:pPr>
       <w:bookmarkStart w:id="10" w:name="contexto"/>
       <w:bookmarkStart w:id="11" w:name="hipóteses"/>
       <w:r>
-        <w:rPr/>
+        <w:rPr>
+          <w:lang w:val="pt-BR"/>
+        </w:rPr>
         <w:t>O uso do Enxerto Vivendi apresenta redução de curvatura peniana comparável ao uso do enxerto SIS em pacientes submetidos a corporoplastia.</w:t>
       </w:r>
       <w:bookmarkEnd w:id="10"/>
@@ -1414,133 +1512,209 @@
     <w:p>
       <w:pPr>
         <w:pStyle w:val="Heading1"/>
-        <w:rPr/>
-      </w:pPr>
-      <w:bookmarkStart w:id="12" w:name="__RefHeading___Toc356_31912453"/>
+        <w:rPr>
+          <w:lang w:val="pt-BR"/>
+        </w:rPr>
+      </w:pPr>
+      <w:bookmarkStart w:id="12" w:name="__RefHeading___Toc3515_3174394520"/>
       <w:bookmarkStart w:id="13" w:name="dados"/>
       <w:bookmarkEnd w:id="12"/>
       <w:r>
-        <w:rPr/>
+        <w:rPr>
+          <w:lang w:val="pt-BR"/>
+        </w:rPr>
         <w:t>Dados</w:t>
       </w:r>
     </w:p>
     <w:p>
       <w:pPr>
         <w:pStyle w:val="Heading2"/>
-        <w:rPr/>
-      </w:pPr>
-      <w:bookmarkStart w:id="14" w:name="__RefHeading___Toc358_31912453"/>
+        <w:rPr>
+          <w:lang w:val="pt-BR"/>
+        </w:rPr>
+      </w:pPr>
+      <w:bookmarkStart w:id="14" w:name="__RefHeading___Toc3517_3174394520"/>
       <w:bookmarkStart w:id="15" w:name="dados-brutos"/>
       <w:bookmarkEnd w:id="14"/>
       <w:r>
-        <w:rPr/>
+        <w:rPr>
+          <w:lang w:val="pt-BR"/>
+        </w:rPr>
         <w:t>Dados brutos</w:t>
       </w:r>
-      <w:bookmarkEnd w:id="15"/>
+    </w:p>
+    <w:p>
+      <w:pPr>
+        <w:pStyle w:val="FirstParagraph"/>
+        <w:rPr>
+          <w:lang w:val="pt-BR"/>
+        </w:rPr>
+      </w:pPr>
+      <w:r>
+        <w:rPr>
+          <w:lang w:val="pt-BR"/>
+        </w:rPr>
+        <w:t>Ao início do estudo os dados brutos serão coletados em uma tabela, que será processada para análise. Cada linha da tabela representa todas as informações coletadas de cada participante do estudo, e cada coluna representa uma variável do estudo. Cada participante incluído deverá ter um ID de estudo, que deve ser único.</w:t>
+      </w:r>
+    </w:p>
+    <w:p>
+      <w:pPr>
+        <w:pStyle w:val="TextBody"/>
+        <w:rPr>
+          <w:lang w:val="pt-BR"/>
+        </w:rPr>
+      </w:pPr>
+      <w:r>
+        <w:rPr>
+          <w:lang w:val="pt-BR"/>
+        </w:rPr>
+        <w:t>O desfecho primário deve ser registrado como variável contínua, representando apenas o número mensurado (incluindo casas decimais, caso a mensuração permita esta precisão) em cada célula, e sem observações textuais. A exposição deve ser registrada como variável binária, em forma de texto (tratamento/controle, ou classificação semelhante), ou como um indicador (tratamento = 1, controle = 0).</w:t>
+      </w:r>
+    </w:p>
+    <w:p>
+      <w:pPr>
+        <w:pStyle w:val="TextBody"/>
+        <w:rPr>
+          <w:lang w:val="pt-BR"/>
+        </w:rPr>
+      </w:pPr>
+      <w:r>
+        <w:rPr>
+          <w:lang w:val="pt-BR"/>
+        </w:rPr>
+        <w:t>Os desfechos secundários deverão ser registrados de acordo com o tipo de variável: contínua ou categórica. Variáveis categóricas devem ter um número pré-determinado de categorias de acordo com sua classificação. Comorbidades, se coletadas, devem ser registradas como variáveis binárias sempre que possível O grupo</w:t>
+      </w:r>
+    </w:p>
+    <w:p>
+      <w:pPr>
+        <w:pStyle w:val="TextBody"/>
+        <w:rPr>
+          <w:lang w:val="pt-BR"/>
+        </w:rPr>
+      </w:pPr>
+      <w:bookmarkStart w:id="16" w:name="dados-brutos"/>
+      <w:r>
+        <w:rPr>
+          <w:lang w:val="pt-BR"/>
+        </w:rPr>
+        <w:t>Caso haja necessidade de considerar tempo de observação, é preferível que as datas de início e final da observação sejam registradas, ao invés do tempo.</w:t>
+      </w:r>
+      <w:bookmarkEnd w:id="16"/>
     </w:p>
     <w:p>
       <w:pPr>
         <w:pStyle w:val="Heading2"/>
-        <w:rPr/>
-      </w:pPr>
-      <w:bookmarkStart w:id="16" w:name="dados"/>
-      <w:bookmarkStart w:id="17" w:name="__RefHeading___Toc360_31912453"/>
+        <w:rPr>
+          <w:lang w:val="pt-BR"/>
+        </w:rPr>
+      </w:pPr>
+      <w:bookmarkStart w:id="17" w:name="__RefHeading___Toc3519_3174394520"/>
       <w:bookmarkStart w:id="18" w:name="tabela-de-dados-analíticos"/>
       <w:bookmarkEnd w:id="17"/>
       <w:r>
-        <w:rPr/>
+        <w:rPr>
+          <w:lang w:val="pt-BR"/>
+        </w:rPr>
         <w:t>Tabela de dados analíticos</w:t>
       </w:r>
-      <w:bookmarkEnd w:id="16"/>
-      <w:bookmarkEnd w:id="18"/>
+    </w:p>
+    <w:p>
+      <w:pPr>
+        <w:pStyle w:val="FirstParagraph"/>
+        <w:rPr>
+          <w:lang w:val="pt-BR"/>
+        </w:rPr>
+      </w:pPr>
+      <w:bookmarkStart w:id="19" w:name="dados"/>
+      <w:bookmarkStart w:id="20" w:name="tabela-de-dados-analíticos"/>
+      <w:r>
+        <w:rPr>
+          <w:lang w:val="pt-BR"/>
+        </w:rPr>
+        <w:t>Todas as variáveis da tabela de dados analíticos serão identificadas de acordo com as descrições das variáveis, e os valores foram identificados de acordo com o dicionário de dados. Estas identificações possibilitarão a criação de tabelas de resultados com qualidade de produção final.</w:t>
+      </w:r>
+      <w:bookmarkEnd w:id="19"/>
+      <w:bookmarkEnd w:id="20"/>
     </w:p>
     <w:p>
       <w:pPr>
         <w:pStyle w:val="Heading1"/>
-        <w:rPr/>
-      </w:pPr>
-      <w:bookmarkStart w:id="19" w:name="__RefHeading___Toc362_31912453"/>
-      <w:bookmarkStart w:id="20" w:name="parâmetros-do-estudo"/>
-      <w:bookmarkEnd w:id="19"/>
-      <w:r>
-        <w:rPr/>
+        <w:rPr>
+          <w:lang w:val="pt-BR"/>
+        </w:rPr>
+      </w:pPr>
+      <w:bookmarkStart w:id="21" w:name="__RefHeading___Toc3521_3174394520"/>
+      <w:bookmarkStart w:id="22" w:name="parâmetros-do-estudo"/>
+      <w:bookmarkEnd w:id="21"/>
+      <w:r>
+        <w:rPr>
+          <w:lang w:val="pt-BR"/>
+        </w:rPr>
         <w:t>Parâmetros do estudo</w:t>
       </w:r>
     </w:p>
     <w:p>
       <w:pPr>
         <w:pStyle w:val="Heading2"/>
-        <w:rPr/>
-      </w:pPr>
-      <w:bookmarkStart w:id="21" w:name="__RefHeading___Toc364_31912453"/>
-      <w:bookmarkStart w:id="22" w:name="desenho-do-estudo"/>
-      <w:bookmarkEnd w:id="21"/>
-      <w:r>
-        <w:rPr/>
+        <w:rPr>
+          <w:lang w:val="pt-BR"/>
+        </w:rPr>
+      </w:pPr>
+      <w:bookmarkStart w:id="23" w:name="__RefHeading___Toc3523_3174394520"/>
+      <w:bookmarkStart w:id="24" w:name="desenho-do-estudo"/>
+      <w:bookmarkEnd w:id="23"/>
+      <w:r>
+        <w:rPr>
+          <w:lang w:val="pt-BR"/>
+        </w:rPr>
         <w:t>Desenho do estudo</w:t>
       </w:r>
     </w:p>
     <w:p>
       <w:pPr>
         <w:pStyle w:val="FirstParagraph"/>
-        <w:rPr/>
-      </w:pPr>
-      <w:bookmarkStart w:id="23" w:name="desenho-do-estudo"/>
-      <w:r>
-        <w:rPr/>
+        <w:rPr>
+          <w:lang w:val="pt-BR"/>
+        </w:rPr>
+      </w:pPr>
+      <w:bookmarkStart w:id="25" w:name="desenho-do-estudo"/>
+      <w:r>
+        <w:rPr>
+          <w:lang w:val="pt-BR"/>
+        </w:rPr>
         <w:t>Ensaio clínico controlado e aleatorizado.</w:t>
       </w:r>
-      <w:bookmarkEnd w:id="23"/>
+      <w:bookmarkEnd w:id="25"/>
     </w:p>
     <w:p>
       <w:pPr>
         <w:pStyle w:val="Heading2"/>
-        <w:rPr/>
-      </w:pPr>
-      <w:bookmarkStart w:id="24" w:name="__RefHeading___Toc366_31912453"/>
-      <w:bookmarkStart w:id="25" w:name="critérios-de-inclusão-e-exclusão"/>
-      <w:bookmarkEnd w:id="24"/>
-      <w:r>
-        <w:rPr/>
+        <w:rPr>
+          <w:lang w:val="pt-BR"/>
+        </w:rPr>
+      </w:pPr>
+      <w:bookmarkStart w:id="26" w:name="__RefHeading___Toc3525_3174394520"/>
+      <w:bookmarkStart w:id="27" w:name="critérios-de-inclusão-e-exclusão"/>
+      <w:bookmarkEnd w:id="26"/>
+      <w:r>
+        <w:rPr>
+          <w:lang w:val="pt-BR"/>
+        </w:rPr>
         <w:t>Critérios de inclusão e exclusão</w:t>
       </w:r>
     </w:p>
     <w:p>
       <w:pPr>
         <w:pStyle w:val="FirstParagraph"/>
-        <w:rPr/>
-      </w:pPr>
-      <w:r>
-        <w:rPr/>
+        <w:rPr>
+          <w:lang w:val="pt-BR"/>
+        </w:rPr>
+      </w:pPr>
+      <w:r>
+        <w:rPr>
+          <w:lang w:val="pt-BR"/>
+        </w:rPr>
         <w:t>Apresentem Doença de Peyronie há mais de um ano, com curvatura uniplanar maior que 60° e que comprometam a penetração vaginal e que não se modificou nos últimos seis meses e tenham rigidez peniana satisfatória (resposta adequada ao uso de inibidores de PDE-5 ou teste de ereção com drogas intracavernosas) e que se encaixem nas condições abaixo listadas:</w:t>
-      </w:r>
-    </w:p>
-    <w:p>
-      <w:pPr>
-        <w:pStyle w:val="Compact"/>
-        <w:numPr>
-          <w:ilvl w:val="0"/>
-          <w:numId w:val="7"/>
-        </w:numPr>
-        <w:rPr/>
-      </w:pPr>
-      <w:r>
-        <w:rPr/>
-        <w:t>Ausência de dor peniana à ereção nos últimos 6 meses;</w:t>
-      </w:r>
-    </w:p>
-    <w:p>
-      <w:pPr>
-        <w:pStyle w:val="Compact"/>
-        <w:numPr>
-          <w:ilvl w:val="0"/>
-          <w:numId w:val="8"/>
-        </w:numPr>
-        <w:rPr/>
-      </w:pPr>
-      <w:r>
-        <w:rPr/>
-        <w:t>Ter parceira sexual;</w:t>
       </w:r>
     </w:p>
     <w:p>
@@ -1550,11 +1724,15 @@
           <w:ilvl w:val="0"/>
           <w:numId w:val="9"/>
         </w:numPr>
-        <w:rPr/>
-      </w:pPr>
-      <w:r>
-        <w:rPr/>
-        <w:t>Ter capacidade para responder questionários;</w:t>
+        <w:rPr>
+          <w:lang w:val="pt-BR"/>
+        </w:rPr>
+      </w:pPr>
+      <w:r>
+        <w:rPr>
+          <w:lang w:val="pt-BR"/>
+        </w:rPr>
+        <w:t>Ausência de dor peniana à ereção nos últimos 6 meses;</w:t>
       </w:r>
     </w:p>
     <w:p>
@@ -1564,11 +1742,15 @@
           <w:ilvl w:val="0"/>
           <w:numId w:val="10"/>
         </w:numPr>
-        <w:rPr/>
-      </w:pPr>
-      <w:r>
-        <w:rPr/>
-        <w:t>Saber ler;</w:t>
+        <w:rPr>
+          <w:lang w:val="pt-BR"/>
+        </w:rPr>
+      </w:pPr>
+      <w:r>
+        <w:rPr>
+          <w:lang w:val="pt-BR"/>
+        </w:rPr>
+        <w:t>Ter parceira sexual;</w:t>
       </w:r>
     </w:p>
     <w:p>
@@ -1578,36 +1760,15 @@
           <w:ilvl w:val="0"/>
           <w:numId w:val="11"/>
         </w:numPr>
-        <w:rPr/>
-      </w:pPr>
-      <w:bookmarkStart w:id="26" w:name="critérios-de-inclusão-e-exclusão"/>
-      <w:r>
-        <w:rPr/>
-        <w:t>Ser maiores de 18 anos.</w:t>
-      </w:r>
-      <w:bookmarkEnd w:id="26"/>
-    </w:p>
-    <w:p>
-      <w:pPr>
-        <w:pStyle w:val="Heading2"/>
-        <w:rPr/>
-      </w:pPr>
-      <w:bookmarkStart w:id="27" w:name="__RefHeading___Toc368_31912453"/>
-      <w:bookmarkStart w:id="28" w:name="exposições"/>
-      <w:bookmarkEnd w:id="27"/>
-      <w:r>
-        <w:rPr/>
-        <w:t>Exposições</w:t>
-      </w:r>
-    </w:p>
-    <w:p>
-      <w:pPr>
-        <w:pStyle w:val="FirstParagraph"/>
-        <w:rPr/>
-      </w:pPr>
-      <w:r>
-        <w:rPr/>
-        <w:t>Os participantes recrutados para o estudo serão randomizados para inclusão no grupo experimental ou no grupo de controle.</w:t>
+        <w:rPr>
+          <w:lang w:val="pt-BR"/>
+        </w:rPr>
+      </w:pPr>
+      <w:r>
+        <w:rPr>
+          <w:lang w:val="pt-BR"/>
+        </w:rPr>
+        <w:t>Ter capacidade para responder questionários;</w:t>
       </w:r>
     </w:p>
     <w:p>
@@ -1617,11 +1778,15 @@
           <w:ilvl w:val="0"/>
           <w:numId w:val="12"/>
         </w:numPr>
-        <w:rPr/>
-      </w:pPr>
-      <w:r>
-        <w:rPr/>
-        <w:t>Experimental: enxerto Vivendi</w:t>
+        <w:rPr>
+          <w:lang w:val="pt-BR"/>
+        </w:rPr>
+      </w:pPr>
+      <w:r>
+        <w:rPr>
+          <w:lang w:val="pt-BR"/>
+        </w:rPr>
+        <w:t>Saber ler;</w:t>
       </w:r>
     </w:p>
     <w:p>
@@ -1631,43 +1796,48 @@
           <w:ilvl w:val="0"/>
           <w:numId w:val="13"/>
         </w:numPr>
-        <w:rPr/>
-      </w:pPr>
-      <w:bookmarkStart w:id="29" w:name="exposições"/>
-      <w:r>
-        <w:rPr/>
-        <w:t>Controle: enxerto SIS</w:t>
-      </w:r>
+        <w:rPr>
+          <w:lang w:val="pt-BR"/>
+        </w:rPr>
+      </w:pPr>
+      <w:bookmarkStart w:id="28" w:name="critérios-de-inclusão-e-exclusão"/>
+      <w:r>
+        <w:rPr>
+          <w:lang w:val="pt-BR"/>
+        </w:rPr>
+        <w:t>Ser maiores de 18 anos.</w:t>
+      </w:r>
+      <w:bookmarkEnd w:id="28"/>
+    </w:p>
+    <w:p>
+      <w:pPr>
+        <w:pStyle w:val="Heading2"/>
+        <w:rPr>
+          <w:lang w:val="pt-BR"/>
+        </w:rPr>
+      </w:pPr>
+      <w:bookmarkStart w:id="29" w:name="__RefHeading___Toc3527_3174394520"/>
+      <w:bookmarkStart w:id="30" w:name="exposições"/>
       <w:bookmarkEnd w:id="29"/>
-    </w:p>
-    <w:p>
-      <w:pPr>
-        <w:pStyle w:val="Heading2"/>
-        <w:rPr/>
-      </w:pPr>
-      <w:bookmarkStart w:id="30" w:name="__RefHeading___Toc370_31912453"/>
-      <w:bookmarkStart w:id="31" w:name="desfechos"/>
-      <w:bookmarkEnd w:id="30"/>
-      <w:r>
-        <w:rPr/>
-        <w:t>Desfechos</w:t>
+      <w:r>
+        <w:rPr>
+          <w:lang w:val="pt-BR"/>
+        </w:rPr>
+        <w:t>Exposições</w:t>
       </w:r>
     </w:p>
     <w:p>
       <w:pPr>
         <w:pStyle w:val="FirstParagraph"/>
-        <w:rPr/>
-      </w:pPr>
-      <w:r>
-        <w:rPr>
-          <w:b/>
-          <w:bCs/>
-        </w:rPr>
-        <w:t>Especificação das medidas de desfecho</w:t>
-      </w:r>
-      <w:r>
-        <w:rPr/>
-        <w:t xml:space="preserve"> (Zarin, 2011):</w:t>
+        <w:rPr>
+          <w:lang w:val="pt-BR"/>
+        </w:rPr>
+      </w:pPr>
+      <w:r>
+        <w:rPr>
+          <w:lang w:val="pt-BR"/>
+        </w:rPr>
+        <w:t>Os participantes recrutados para o estudo serão randomizados para inclusão no grupo experimental ou no grupo de controle.</w:t>
       </w:r>
     </w:p>
     <w:p>
@@ -1677,10 +1847,91 @@
           <w:ilvl w:val="0"/>
           <w:numId w:val="14"/>
         </w:numPr>
-        <w:rPr/>
-      </w:pPr>
-      <w:r>
-        <w:rPr/>
+        <w:rPr>
+          <w:lang w:val="pt-BR"/>
+        </w:rPr>
+      </w:pPr>
+      <w:r>
+        <w:rPr>
+          <w:lang w:val="pt-BR"/>
+        </w:rPr>
+        <w:t>Experimental: enxerto Vivendi</w:t>
+      </w:r>
+    </w:p>
+    <w:p>
+      <w:pPr>
+        <w:pStyle w:val="Compact"/>
+        <w:numPr>
+          <w:ilvl w:val="0"/>
+          <w:numId w:val="15"/>
+        </w:numPr>
+        <w:rPr>
+          <w:lang w:val="pt-BR"/>
+        </w:rPr>
+      </w:pPr>
+      <w:bookmarkStart w:id="31" w:name="exposições"/>
+      <w:r>
+        <w:rPr>
+          <w:lang w:val="pt-BR"/>
+        </w:rPr>
+        <w:t>Controle: enxerto SIS</w:t>
+      </w:r>
+      <w:bookmarkEnd w:id="31"/>
+    </w:p>
+    <w:p>
+      <w:pPr>
+        <w:pStyle w:val="Heading2"/>
+        <w:rPr>
+          <w:lang w:val="pt-BR"/>
+        </w:rPr>
+      </w:pPr>
+      <w:bookmarkStart w:id="32" w:name="__RefHeading___Toc3529_3174394520"/>
+      <w:bookmarkStart w:id="33" w:name="desfechos"/>
+      <w:bookmarkEnd w:id="32"/>
+      <w:r>
+        <w:rPr>
+          <w:lang w:val="pt-BR"/>
+        </w:rPr>
+        <w:t>Desfechos</w:t>
+      </w:r>
+    </w:p>
+    <w:p>
+      <w:pPr>
+        <w:pStyle w:val="FirstParagraph"/>
+        <w:rPr>
+          <w:lang w:val="pt-BR"/>
+        </w:rPr>
+      </w:pPr>
+      <w:r>
+        <w:rPr>
+          <w:b/>
+          <w:bCs/>
+          <w:lang w:val="pt-BR"/>
+        </w:rPr>
+        <w:t>Especificação das medidas de desfecho</w:t>
+      </w:r>
+      <w:r>
+        <w:rPr>
+          <w:lang w:val="pt-BR"/>
+        </w:rPr>
+        <w:t xml:space="preserve"> (Zarin, 2011):</w:t>
+      </w:r>
+    </w:p>
+    <w:p>
+      <w:pPr>
+        <w:pStyle w:val="Compact"/>
+        <w:numPr>
+          <w:ilvl w:val="0"/>
+          <w:numId w:val="16"/>
+        </w:numPr>
+        <w:rPr>
+          <w:lang w:val="pt-BR"/>
+        </w:rPr>
+      </w:pPr>
+      <w:r>
+        <w:rPr>
+          <w:lang w:val="pt-BR"/>
+        </w:rPr>
         <w:t>(Domínio) Corporoplastia</w:t>
       </w:r>
     </w:p>
@@ -1691,10 +1942,14 @@
           <w:ilvl w:val="0"/>
           <w:numId w:val="5"/>
         </w:numPr>
-        <w:rPr/>
-      </w:pPr>
-      <w:r>
-        <w:rPr/>
+        <w:rPr>
+          <w:lang w:val="pt-BR"/>
+        </w:rPr>
+      </w:pPr>
+      <w:r>
+        <w:rPr>
+          <w:lang w:val="pt-BR"/>
+        </w:rPr>
         <w:t>(Mensuração específica) Curvatura peniana</w:t>
       </w:r>
     </w:p>
@@ -1705,21 +1960,28 @@
           <w:ilvl w:val="0"/>
           <w:numId w:val="5"/>
         </w:numPr>
-        <w:rPr/>
-      </w:pPr>
-      <w:r>
-        <w:rPr/>
+        <w:rPr>
+          <w:lang w:val="pt-BR"/>
+        </w:rPr>
+      </w:pPr>
+      <w:r>
+        <w:rPr>
+          <w:lang w:val="pt-BR"/>
+        </w:rPr>
         <w:t>(Métrica específica) Mudança desde a linha de base (</w:t>
       </w:r>
       <w:r>
         <w:rPr>
           <w:i/>
           <w:iCs/>
+          <w:lang w:val="pt-BR"/>
         </w:rPr>
         <w:t>baseline</w:t>
       </w:r>
       <w:r>
-        <w:rPr/>
+        <w:rPr>
+          <w:lang w:val="pt-BR"/>
+        </w:rPr>
         <w:t>)</w:t>
       </w:r>
     </w:p>
@@ -1730,22 +1992,29 @@
           <w:ilvl w:val="0"/>
           <w:numId w:val="5"/>
         </w:numPr>
-        <w:rPr/>
-      </w:pPr>
-      <w:r>
-        <w:rPr/>
+        <w:rPr>
+          <w:lang w:val="pt-BR"/>
+        </w:rPr>
+      </w:pPr>
+      <w:r>
+        <w:rPr>
+          <w:lang w:val="pt-BR"/>
+        </w:rPr>
         <w:t>(Método de agregação) Proporção de participantes com redução da curvatura a &lt;20 graus</w:t>
       </w:r>
     </w:p>
     <w:p>
       <w:pPr>
         <w:pStyle w:val="FirstParagraph"/>
-        <w:rPr/>
+        <w:rPr>
+          <w:lang w:val="pt-BR"/>
+        </w:rPr>
       </w:pPr>
       <w:r>
         <w:rPr>
           <w:b/>
           <w:bCs/>
+          <w:lang w:val="pt-BR"/>
         </w:rPr>
         <w:t>Desfecho primário</w:t>
       </w:r>
@@ -1753,356 +2022,31 @@
     <w:p>
       <w:pPr>
         <w:pStyle w:val="TextBody"/>
-        <w:rPr/>
-      </w:pPr>
-      <w:bookmarkStart w:id="32" w:name="desfechos"/>
-      <w:r>
-        <w:rPr/>
+        <w:rPr>
+          <w:lang w:val="pt-BR"/>
+        </w:rPr>
+      </w:pPr>
+      <w:r>
+        <w:rPr>
+          <w:lang w:val="pt-BR"/>
+        </w:rPr>
         <w:t>Proporção de participantes com redução da curvatura a &lt; 20 graus comparado ao estado no início do estudo.</w:t>
       </w:r>
-      <w:bookmarkEnd w:id="32"/>
-    </w:p>
-    <w:p>
-      <w:pPr>
-        <w:pStyle w:val="Heading2"/>
-        <w:rPr/>
-      </w:pPr>
-      <w:bookmarkStart w:id="33" w:name="parâmetros-do-estudo"/>
-      <w:bookmarkStart w:id="34" w:name="__RefHeading___Toc372_31912453"/>
-      <w:bookmarkStart w:id="35" w:name="covariáveis"/>
-      <w:bookmarkEnd w:id="34"/>
-      <w:r>
-        <w:rPr/>
-        <w:t>Covariáveis</w:t>
-      </w:r>
-      <w:bookmarkEnd w:id="33"/>
-      <w:bookmarkEnd w:id="35"/>
-    </w:p>
-    <w:p>
-      <w:pPr>
-        <w:pStyle w:val="Heading1"/>
-        <w:rPr/>
-      </w:pPr>
-      <w:bookmarkStart w:id="36" w:name="__RefHeading___Toc374_31912453"/>
-      <w:bookmarkStart w:id="37" w:name="métodos-estatísticos"/>
-      <w:bookmarkEnd w:id="36"/>
-      <w:r>
-        <w:rPr/>
-        <w:t>Métodos estatísticos</w:t>
-      </w:r>
-    </w:p>
-    <w:p>
-      <w:pPr>
-        <w:pStyle w:val="Heading2"/>
-        <w:rPr/>
-      </w:pPr>
-      <w:bookmarkStart w:id="38" w:name="__RefHeading___Toc376_31912453"/>
-      <w:bookmarkStart w:id="39" w:name="análises-estatísticas"/>
-      <w:bookmarkEnd w:id="38"/>
-      <w:r>
-        <w:rPr/>
-        <w:t>Análises estatísticas</w:t>
-      </w:r>
-    </w:p>
-    <w:p>
-      <w:pPr>
-        <w:pStyle w:val="Heading3"/>
-        <w:rPr/>
-      </w:pPr>
-      <w:bookmarkStart w:id="40" w:name="__RefHeading___Toc378_31912453"/>
-      <w:bookmarkStart w:id="41" w:name="análise-descritiva"/>
-      <w:bookmarkEnd w:id="40"/>
-      <w:r>
-        <w:rPr/>
-        <w:t>Análise descritiva</w:t>
-      </w:r>
-    </w:p>
-    <w:p>
-      <w:pPr>
-        <w:pStyle w:val="FirstParagraph"/>
-        <w:rPr/>
-      </w:pPr>
-      <w:bookmarkStart w:id="42" w:name="análise-descritiva"/>
-      <w:r>
-        <w:rPr/>
-        <w:t>O perfil epidemiológico dos participantes do estudo será descrito na baseline. As características demográficas (sexo, idade e IMC) e clínicas  serão descritas como média (DP)  ou frequência e proporção (%), conforme apropriado. As distribuições das características dos participantes serão resumidas em tabelas e visualizadas em gráficos exploratórios</w:t>
-      </w:r>
-      <w:bookmarkEnd w:id="42"/>
-    </w:p>
-    <w:p>
-      <w:pPr>
-        <w:pStyle w:val="Heading3"/>
-        <w:rPr/>
-      </w:pPr>
-      <w:bookmarkStart w:id="43" w:name="__RefHeading___Toc380_31912453"/>
-      <w:bookmarkStart w:id="44" w:name="análise-inferencial"/>
-      <w:bookmarkEnd w:id="43"/>
-      <w:r>
-        <w:rPr/>
-        <w:t>Análise inferencial</w:t>
-      </w:r>
-    </w:p>
-    <w:p>
-      <w:pPr>
-        <w:pStyle w:val="FirstParagraph"/>
-        <w:rPr/>
-      </w:pPr>
-      <w:bookmarkStart w:id="45" w:name="análise-inferencial"/>
-      <w:r>
-        <w:rPr/>
-        <w:t>Todas as análises inferenciais serão realizadas com base nos modelos estatísticos (descritos na próxima seção).</w:t>
-      </w:r>
-      <w:bookmarkEnd w:id="45"/>
-    </w:p>
-    <w:p>
-      <w:pPr>
-        <w:pStyle w:val="Heading3"/>
-        <w:rPr/>
-      </w:pPr>
-      <w:bookmarkStart w:id="46" w:name="__RefHeading___Toc382_31912453"/>
-      <w:bookmarkStart w:id="47" w:name="modelagem-estatística"/>
-      <w:bookmarkEnd w:id="46"/>
-      <w:r>
-        <w:rPr/>
-        <w:t>Modelagem estatística</w:t>
-      </w:r>
-    </w:p>
-    <w:p>
-      <w:pPr>
-        <w:pStyle w:val="FirstParagraph"/>
-        <w:rPr/>
-      </w:pPr>
-      <w:bookmarkStart w:id="48" w:name="modelagem-estatística"/>
-      <w:r>
-        <w:rPr/>
-        <w:t>A taxa de incidência de correção da curvatura peniana será estimada ajustando modelos de regressão de Poisson. Esta abordagem multivariada tem a capacidade de estimar a IRR a partir do número de participantes que atingiram o desfecho primário, ajustando pelas covariáveis.</w:t>
-      </w:r>
-      <w:bookmarkEnd w:id="48"/>
-    </w:p>
-    <w:p>
-      <w:pPr>
-        <w:pStyle w:val="Heading3"/>
-        <w:rPr/>
-      </w:pPr>
-      <w:bookmarkStart w:id="49" w:name="__RefHeading___Toc384_31912453"/>
-      <w:bookmarkStart w:id="50" w:name="dados-faltantes"/>
-      <w:bookmarkEnd w:id="49"/>
-      <w:r>
-        <w:rPr/>
-        <w:t>Dados faltantes</w:t>
-      </w:r>
-    </w:p>
-    <w:p>
-      <w:pPr>
-        <w:pStyle w:val="FirstParagraph"/>
-        <w:rPr/>
-      </w:pPr>
-      <w:bookmarkStart w:id="51" w:name="análises-estatísticas"/>
-      <w:bookmarkStart w:id="52" w:name="dados-faltantes"/>
-      <w:r>
-        <w:rPr/>
-        <w:t>Não serão realizadas imputações de dados faltantes. Todas as avaliações serão realizadas como análises de casos completos.</w:t>
-      </w:r>
-      <w:bookmarkEnd w:id="51"/>
-      <w:bookmarkEnd w:id="52"/>
-    </w:p>
-    <w:p>
-      <w:pPr>
-        <w:pStyle w:val="Heading2"/>
-        <w:rPr/>
-      </w:pPr>
-      <w:bookmarkStart w:id="53" w:name="__RefHeading___Toc386_31912453"/>
-      <w:bookmarkStart w:id="54" w:name="significância-e-intervalos-de-confiança"/>
-      <w:bookmarkEnd w:id="53"/>
-      <w:r>
-        <w:rPr/>
-        <w:t>Significância e Intervalos de Confiança</w:t>
-      </w:r>
-    </w:p>
-    <w:p>
-      <w:pPr>
-        <w:pStyle w:val="FirstParagraph"/>
-        <w:rPr/>
-      </w:pPr>
-      <w:bookmarkStart w:id="55" w:name="significância-e-intervalos-de-confiança"/>
-      <w:r>
-        <w:rPr/>
-        <w:t xml:space="preserve">Todas as análises serão realizadas ao nível de significância de 5%. Todos os testes de hipóteses e intervalos de confiança calculados serão bicaudais.  </w:t>
-      </w:r>
-      <w:bookmarkEnd w:id="55"/>
-    </w:p>
-    <w:p>
-      <w:pPr>
-        <w:pStyle w:val="Heading2"/>
-        <w:rPr/>
-      </w:pPr>
-      <w:bookmarkStart w:id="56" w:name="__RefHeading___Toc388_31912453"/>
-      <w:bookmarkStart w:id="57" w:name="tamanho-da-amostra-e-poder"/>
-      <w:bookmarkEnd w:id="56"/>
-      <w:r>
-        <w:rPr/>
-        <w:t>Tamanho da amostra e Poder</w:t>
-      </w:r>
-    </w:p>
-    <w:p>
-      <w:pPr>
-        <w:pStyle w:val="FirstParagraph"/>
-        <w:rPr/>
-      </w:pPr>
-      <w:bookmarkStart w:id="58" w:name="tamanho-da-amostra-e-poder"/>
-      <w:r>
-        <w:rPr/>
-        <w:t>N/A</w:t>
-      </w:r>
-      <w:bookmarkEnd w:id="58"/>
-    </w:p>
-    <w:p>
-      <w:pPr>
-        <w:pStyle w:val="Heading2"/>
-        <w:rPr/>
-      </w:pPr>
-      <w:bookmarkStart w:id="59" w:name="__RefHeading___Toc390_31912453"/>
-      <w:bookmarkStart w:id="60" w:name="softwares-utilizados"/>
-      <w:bookmarkEnd w:id="59"/>
-      <w:r>
-        <w:rPr/>
-        <w:t>Softwares utilizados</w:t>
-      </w:r>
-    </w:p>
-    <w:p>
-      <w:pPr>
-        <w:pStyle w:val="FirstParagraph"/>
-        <w:rPr/>
-      </w:pPr>
-      <w:r>
-        <w:rPr/>
-        <w:t xml:space="preserve">Esta análise será realizada utilizando-se o software </w:t>
-      </w:r>
-      <w:r>
-        <w:rPr>
-          <w:rStyle w:val="VerbatimChar"/>
-        </w:rPr>
-        <w:t>R</w:t>
-      </w:r>
-      <w:r>
-        <w:rPr/>
-        <w:t xml:space="preserve"> versão 4.2.1.</w:t>
-      </w:r>
-      <w:bookmarkEnd w:id="37"/>
-      <w:bookmarkEnd w:id="60"/>
-    </w:p>
-    <w:p>
-      <w:pPr>
-        <w:pStyle w:val="Heading1"/>
-        <w:rPr/>
-      </w:pPr>
-      <w:bookmarkStart w:id="61" w:name="__RefHeading___Toc392_31912453"/>
-      <w:bookmarkStart w:id="62" w:name="observações-e-limitações"/>
-      <w:bookmarkEnd w:id="61"/>
-      <w:r>
-        <w:rPr/>
-        <w:t>Observações e limitações</w:t>
-      </w:r>
-    </w:p>
-    <w:p>
-      <w:pPr>
-        <w:pStyle w:val="FirstParagraph"/>
-        <w:rPr/>
+    </w:p>
+    <w:p>
+      <w:pPr>
+        <w:pStyle w:val="TextBody"/>
+        <w:rPr>
+          <w:lang w:val="pt-BR"/>
+        </w:rPr>
       </w:pPr>
       <w:r>
         <w:rPr>
           <w:b/>
           <w:bCs/>
-        </w:rPr>
-        <w:t>Guideline recomendado de relato completo</w:t>
-      </w:r>
-    </w:p>
-    <w:p>
-      <w:pPr>
-        <w:pStyle w:val="TextBody"/>
-        <w:rPr/>
-      </w:pPr>
-      <w:r>
-        <w:rPr/>
-        <w:t>A adoção dos guidelines de relato da rede EQUATOR (</w:t>
-      </w:r>
-      <w:hyperlink r:id="rId2">
-        <w:r>
-          <w:rPr>
-            <w:rStyle w:val="InternetLink"/>
-          </w:rPr>
-          <w:t>http://www.equator-network.org/</w:t>
-        </w:r>
-      </w:hyperlink>
-      <w:r>
-        <w:rPr/>
-        <w:t>) têm sido ampliada em revistas científicas.  Recomenda-se que todos os ensaios clínicos sigam o guideline CONSORT (Schulz K F, Altman D G, Moher D., 2010).</w:t>
-      </w:r>
-      <w:bookmarkEnd w:id="62"/>
-    </w:p>
-    <w:p>
-      <w:pPr>
-        <w:pStyle w:val="Heading1"/>
-        <w:rPr/>
-      </w:pPr>
-      <w:bookmarkStart w:id="63" w:name="__RefHeading___Toc394_31912453"/>
-      <w:bookmarkStart w:id="64" w:name="referências"/>
-      <w:bookmarkEnd w:id="63"/>
-      <w:r>
-        <w:rPr/>
-        <w:t>Referências</w:t>
-      </w:r>
-    </w:p>
-    <w:p>
-      <w:pPr>
-        <w:pStyle w:val="Compact"/>
-        <w:numPr>
-          <w:ilvl w:val="0"/>
-          <w:numId w:val="15"/>
-        </w:numPr>
-        <w:rPr/>
-      </w:pPr>
-      <w:r>
-        <w:rPr/>
-        <w:t>Zarin DA, et al. The ClinicalTrials.gov results database – update and key issues. N Engl J Med 2011;364:852-60 (</w:t>
-      </w:r>
-      <w:hyperlink r:id="rId3">
-        <w:r>
-          <w:rPr>
-            <w:rStyle w:val="InternetLink"/>
-          </w:rPr>
-          <w:t>https://doi.org/10.1056/NEJMsa1012065</w:t>
-        </w:r>
-      </w:hyperlink>
-      <w:r>
-        <w:rPr/>
-        <w:t>).</w:t>
-      </w:r>
-    </w:p>
-    <w:p>
-      <w:pPr>
-        <w:pStyle w:val="Compact"/>
-        <w:numPr>
-          <w:ilvl w:val="0"/>
-          <w:numId w:val="16"/>
-        </w:numPr>
-        <w:rPr/>
-      </w:pPr>
-      <w:r>
-        <w:rPr/>
-        <w:t>Gamble C, et al. Guidelines for the Content of Statistical Analysis Plans in Clinical Trials. JAMA. 2017;318(23):2337–2343 (</w:t>
-      </w:r>
-      <w:hyperlink r:id="rId4">
-        <w:r>
-          <w:rPr>
-            <w:rStyle w:val="InternetLink"/>
-          </w:rPr>
-          <w:t>https://doi.org/10.1001/jama.2017.18556</w:t>
-        </w:r>
-      </w:hyperlink>
-      <w:r>
-        <w:rPr/>
-        <w:t xml:space="preserve">). </w:t>
+          <w:lang w:val="pt-BR"/>
+        </w:rPr>
+        <w:t>Desfechos secundários</w:t>
       </w:r>
     </w:p>
     <w:p>
@@ -2112,79 +2056,677 @@
           <w:ilvl w:val="0"/>
           <w:numId w:val="17"/>
         </w:numPr>
+        <w:rPr>
+          <w:lang w:val="pt-BR"/>
+        </w:rPr>
+      </w:pPr>
+      <w:r>
+        <w:rPr>
+          <w:lang w:val="pt-BR"/>
+        </w:rPr>
+        <w:t>Aumento peniano;</w:t>
+      </w:r>
+    </w:p>
+    <w:p>
+      <w:pPr>
+        <w:pStyle w:val="Compact"/>
+        <w:numPr>
+          <w:ilvl w:val="0"/>
+          <w:numId w:val="18"/>
+        </w:numPr>
+        <w:rPr>
+          <w:lang w:val="pt-BR"/>
+        </w:rPr>
+      </w:pPr>
+      <w:r>
+        <w:rPr>
+          <w:lang w:val="pt-BR"/>
+        </w:rPr>
+        <w:t>Mensuração da Satisfação sexual;</w:t>
+      </w:r>
+    </w:p>
+    <w:p>
+      <w:pPr>
+        <w:pStyle w:val="Compact"/>
+        <w:numPr>
+          <w:ilvl w:val="0"/>
+          <w:numId w:val="19"/>
+        </w:numPr>
+        <w:rPr>
+          <w:lang w:val="pt-BR"/>
+        </w:rPr>
+      </w:pPr>
+      <w:r>
+        <w:rPr>
+          <w:lang w:val="pt-BR"/>
+        </w:rPr>
+        <w:t>Frequência de atividade sexual;</w:t>
+      </w:r>
+    </w:p>
+    <w:p>
+      <w:pPr>
+        <w:pStyle w:val="Compact"/>
+        <w:numPr>
+          <w:ilvl w:val="0"/>
+          <w:numId w:val="20"/>
+        </w:numPr>
+        <w:rPr>
+          <w:lang w:val="pt-BR"/>
+        </w:rPr>
+      </w:pPr>
+      <w:bookmarkStart w:id="34" w:name="desfechos"/>
+      <w:r>
+        <w:rPr>
+          <w:lang w:val="pt-BR"/>
+        </w:rPr>
+        <w:t>Mensuração da dor.</w:t>
+      </w:r>
+      <w:bookmarkEnd w:id="34"/>
+    </w:p>
+    <w:p>
+      <w:pPr>
+        <w:pStyle w:val="Heading2"/>
+        <w:rPr>
+          <w:lang w:val="pt-BR"/>
+        </w:rPr>
+      </w:pPr>
+      <w:bookmarkStart w:id="35" w:name="__RefHeading___Toc3531_3174394520"/>
+      <w:bookmarkStart w:id="36" w:name="covariáveis"/>
+      <w:bookmarkEnd w:id="35"/>
+      <w:r>
+        <w:rPr>
+          <w:lang w:val="pt-BR"/>
+        </w:rPr>
+        <w:t>Covariáveis</w:t>
+      </w:r>
+    </w:p>
+    <w:p>
+      <w:pPr>
+        <w:pStyle w:val="Compact"/>
+        <w:numPr>
+          <w:ilvl w:val="0"/>
+          <w:numId w:val="21"/>
+        </w:numPr>
+        <w:rPr>
+          <w:lang w:val="pt-BR"/>
+        </w:rPr>
+      </w:pPr>
+      <w:bookmarkStart w:id="37" w:name="parâmetros-do-estudo"/>
+      <w:bookmarkStart w:id="38" w:name="covariáveis"/>
+      <w:r>
+        <w:rPr>
+          <w:lang w:val="pt-BR"/>
+        </w:rPr>
+        <w:t>Idade, ou faixa etária.</w:t>
+      </w:r>
+      <w:bookmarkEnd w:id="37"/>
+      <w:bookmarkEnd w:id="38"/>
+    </w:p>
+    <w:p>
+      <w:pPr>
+        <w:pStyle w:val="Heading1"/>
+        <w:rPr>
+          <w:lang w:val="pt-BR"/>
+        </w:rPr>
+      </w:pPr>
+      <w:bookmarkStart w:id="39" w:name="__RefHeading___Toc3533_3174394520"/>
+      <w:bookmarkStart w:id="40" w:name="métodos-estatísticos"/>
+      <w:bookmarkEnd w:id="39"/>
+      <w:r>
+        <w:rPr>
+          <w:lang w:val="pt-BR"/>
+        </w:rPr>
+        <w:t>Métodos estatísticos</w:t>
+      </w:r>
+    </w:p>
+    <w:p>
+      <w:pPr>
+        <w:pStyle w:val="Heading2"/>
+        <w:rPr>
+          <w:lang w:val="pt-BR"/>
+        </w:rPr>
+      </w:pPr>
+      <w:bookmarkStart w:id="41" w:name="__RefHeading___Toc3535_3174394520"/>
+      <w:bookmarkStart w:id="42" w:name="análises-estatísticas"/>
+      <w:bookmarkEnd w:id="41"/>
+      <w:r>
+        <w:rPr>
+          <w:lang w:val="pt-BR"/>
+        </w:rPr>
+        <w:t>Análises estatísticas</w:t>
+      </w:r>
+    </w:p>
+    <w:p>
+      <w:pPr>
+        <w:pStyle w:val="Heading3"/>
+        <w:rPr>
+          <w:lang w:val="pt-BR"/>
+        </w:rPr>
+      </w:pPr>
+      <w:bookmarkStart w:id="43" w:name="__RefHeading___Toc3537_3174394520"/>
+      <w:bookmarkStart w:id="44" w:name="análise-descritiva"/>
+      <w:bookmarkEnd w:id="43"/>
+      <w:r>
+        <w:rPr>
+          <w:lang w:val="pt-BR"/>
+        </w:rPr>
+        <w:t>Análise descritiva</w:t>
+      </w:r>
+    </w:p>
+    <w:p>
+      <w:pPr>
+        <w:pStyle w:val="FirstParagraph"/>
+        <w:rPr>
+          <w:lang w:val="pt-BR"/>
+        </w:rPr>
+      </w:pPr>
+      <w:bookmarkStart w:id="45" w:name="análise-descritiva"/>
+      <w:r>
+        <w:rPr>
+          <w:lang w:val="pt-BR"/>
+        </w:rPr>
+        <w:t>O perfil epidemiológico dos participantes do estudo será descrito na baseline. As características demográficas (sexo, idade e IMC) e clínicas  serão descritas como média (DP)  ou frequência e proporção (%), conforme apropriado. As distribuições das características dos participantes serão resumidas em tabelas e visualizadas em gráficos exploratórios</w:t>
+      </w:r>
+      <w:bookmarkEnd w:id="45"/>
+    </w:p>
+    <w:p>
+      <w:pPr>
+        <w:pStyle w:val="Heading3"/>
+        <w:rPr>
+          <w:lang w:val="pt-BR"/>
+        </w:rPr>
+      </w:pPr>
+      <w:bookmarkStart w:id="46" w:name="__RefHeading___Toc3539_3174394520"/>
+      <w:bookmarkStart w:id="47" w:name="análise-inferencial"/>
+      <w:bookmarkEnd w:id="46"/>
+      <w:r>
+        <w:rPr>
+          <w:lang w:val="pt-BR"/>
+        </w:rPr>
+        <w:t>Análise inferencial</w:t>
+      </w:r>
+    </w:p>
+    <w:p>
+      <w:pPr>
+        <w:pStyle w:val="FirstParagraph"/>
+        <w:rPr>
+          <w:lang w:val="pt-BR"/>
+        </w:rPr>
+      </w:pPr>
+      <w:r>
+        <w:rPr>
+          <w:lang w:val="pt-BR"/>
+        </w:rPr>
+        <w:t>As análises inferenciais dos desfechos secundários serão avaliadas como análises univariadas. Variáveis contínuas serão comparadas entre os grupos com o teste t de grupos independentes com a correção de Welch. Diferenças nas distribuições de variáveis categóricas serão avaliadas com o teste exato de Fisher.</w:t>
+      </w:r>
+    </w:p>
+    <w:p>
+      <w:pPr>
+        <w:pStyle w:val="TextBody"/>
+        <w:rPr>
+          <w:lang w:val="pt-BR"/>
+        </w:rPr>
+      </w:pPr>
+      <w:bookmarkStart w:id="48" w:name="análise-inferencial"/>
+      <w:r>
+        <w:rPr>
+          <w:lang w:val="pt-BR"/>
+        </w:rPr>
+        <w:t>As análises inferenciais do desfecho primário serão realizadas com base nos modelos estatísticos (descritos na próxima seção).</w:t>
+      </w:r>
+      <w:bookmarkEnd w:id="48"/>
+    </w:p>
+    <w:p>
+      <w:pPr>
+        <w:pStyle w:val="Heading3"/>
+        <w:rPr>
+          <w:lang w:val="pt-BR"/>
+        </w:rPr>
+      </w:pPr>
+      <w:bookmarkStart w:id="49" w:name="__RefHeading___Toc3541_3174394520"/>
+      <w:bookmarkStart w:id="50" w:name="modelagem-estatística"/>
+      <w:bookmarkEnd w:id="49"/>
+      <w:r>
+        <w:rPr>
+          <w:lang w:val="pt-BR"/>
+        </w:rPr>
+        <w:t>Modelagem estatística</w:t>
+      </w:r>
+    </w:p>
+    <w:p>
+      <w:pPr>
+        <w:pStyle w:val="FirstParagraph"/>
+        <w:rPr>
+          <w:lang w:val="pt-BR"/>
+        </w:rPr>
+      </w:pPr>
+      <w:bookmarkStart w:id="51" w:name="modelagem-estatística"/>
+      <w:r>
+        <w:rPr>
+          <w:lang w:val="pt-BR"/>
+        </w:rPr>
+        <w:t>A taxa de incidência de correção da curvatura peniana será estimada ajustando modelos de regressão de Poisson. Esta abordagem multivariada tem a capacidade de estimar a IRR a partir do número de participantes que atingiram o desfecho primário, ajustando pelas covariáveis.</w:t>
+      </w:r>
+      <w:bookmarkEnd w:id="51"/>
+    </w:p>
+    <w:p>
+      <w:pPr>
+        <w:pStyle w:val="Heading3"/>
+        <w:rPr>
+          <w:lang w:val="pt-BR"/>
+        </w:rPr>
+      </w:pPr>
+      <w:bookmarkStart w:id="52" w:name="__RefHeading___Toc3543_3174394520"/>
+      <w:bookmarkStart w:id="53" w:name="dados-faltantes"/>
+      <w:bookmarkEnd w:id="52"/>
+      <w:r>
+        <w:rPr>
+          <w:lang w:val="pt-BR"/>
+        </w:rPr>
+        <w:t>Dados faltantes</w:t>
+      </w:r>
+    </w:p>
+    <w:p>
+      <w:pPr>
+        <w:pStyle w:val="FirstParagraph"/>
+        <w:rPr>
+          <w:lang w:val="pt-BR"/>
+        </w:rPr>
+      </w:pPr>
+      <w:bookmarkStart w:id="54" w:name="análises-estatísticas"/>
+      <w:bookmarkStart w:id="55" w:name="dados-faltantes"/>
+      <w:r>
+        <w:rPr>
+          <w:lang w:val="pt-BR"/>
+        </w:rPr>
+        <w:t>Não serão realizadas imputações de dados faltantes. Todas as avaliações serão realizadas como análises de casos completos.</w:t>
+      </w:r>
+      <w:bookmarkEnd w:id="54"/>
+      <w:bookmarkEnd w:id="55"/>
+    </w:p>
+    <w:p>
+      <w:pPr>
+        <w:pStyle w:val="Heading2"/>
+        <w:rPr>
+          <w:lang w:val="pt-BR"/>
+        </w:rPr>
+      </w:pPr>
+      <w:bookmarkStart w:id="56" w:name="__RefHeading___Toc3545_3174394520"/>
+      <w:bookmarkStart w:id="57" w:name="significância-e-intervalos-de-confiança"/>
+      <w:bookmarkEnd w:id="56"/>
+      <w:r>
+        <w:rPr>
+          <w:lang w:val="pt-BR"/>
+        </w:rPr>
+        <w:t>Significância e Intervalos de Confiança</w:t>
+      </w:r>
+    </w:p>
+    <w:p>
+      <w:pPr>
+        <w:pStyle w:val="FirstParagraph"/>
+        <w:rPr>
+          <w:lang w:val="pt-BR"/>
+        </w:rPr>
+      </w:pPr>
+      <w:bookmarkStart w:id="58" w:name="significância-e-intervalos-de-confiança"/>
+      <w:r>
+        <w:rPr>
+          <w:lang w:val="pt-BR"/>
+        </w:rPr>
+        <w:t xml:space="preserve">Todas as análises serão realizadas ao nível de significância de 5%. Todos os testes de hipóteses e intervalos de confiança calculados serão bicaudais.  </w:t>
+      </w:r>
+      <w:bookmarkEnd w:id="58"/>
+    </w:p>
+    <w:p>
+      <w:pPr>
+        <w:pStyle w:val="Heading2"/>
+        <w:rPr>
+          <w:lang w:val="pt-BR"/>
+        </w:rPr>
+      </w:pPr>
+      <w:bookmarkStart w:id="59" w:name="__RefHeading___Toc3547_3174394520"/>
+      <w:bookmarkStart w:id="60" w:name="tamanho-da-amostra-e-poder"/>
+      <w:bookmarkEnd w:id="59"/>
+      <w:r>
+        <w:rPr>
+          <w:lang w:val="pt-BR"/>
+        </w:rPr>
+        <w:t>Tamanho da amostra e Poder</w:t>
+      </w:r>
+    </w:p>
+    <w:p>
+      <w:pPr>
+        <w:pStyle w:val="FirstParagraph"/>
+        <w:rPr>
+          <w:lang w:val="pt-BR"/>
+        </w:rPr>
+      </w:pPr>
+      <w:bookmarkStart w:id="61" w:name="tamanho-da-amostra-e-poder"/>
+      <w:r>
+        <w:rPr>
+          <w:lang w:val="pt-BR"/>
+        </w:rPr>
+        <w:t>N/A</w:t>
+      </w:r>
+      <w:bookmarkEnd w:id="61"/>
+    </w:p>
+    <w:p>
+      <w:pPr>
+        <w:pStyle w:val="Heading2"/>
+        <w:rPr>
+          <w:lang w:val="pt-BR"/>
+        </w:rPr>
+      </w:pPr>
+      <w:bookmarkStart w:id="62" w:name="__RefHeading___Toc3549_3174394520"/>
+      <w:bookmarkStart w:id="63" w:name="softwares-utilizados"/>
+      <w:bookmarkEnd w:id="62"/>
+      <w:r>
+        <w:rPr>
+          <w:lang w:val="pt-BR"/>
+        </w:rPr>
+        <w:t>Softwares utilizados</w:t>
+      </w:r>
+    </w:p>
+    <w:p>
+      <w:pPr>
+        <w:pStyle w:val="FirstParagraph"/>
         <w:rPr/>
       </w:pPr>
       <w:r>
+        <w:rPr>
+          <w:lang w:val="pt-BR"/>
+        </w:rPr>
+        <w:t xml:space="preserve">Esta análise será realizada utilizando-se o software </w:t>
+      </w:r>
+      <w:r>
+        <w:rPr>
+          <w:rStyle w:val="VerbatimChar"/>
+          <w:lang w:val="pt-BR"/>
+        </w:rPr>
+        <w:t>R</w:t>
+      </w:r>
+      <w:r>
+        <w:rPr>
+          <w:lang w:val="pt-BR"/>
+        </w:rPr>
+        <w:t xml:space="preserve"> versão 4.2.1.</w:t>
+      </w:r>
+      <w:bookmarkEnd w:id="40"/>
+      <w:bookmarkEnd w:id="63"/>
+    </w:p>
+    <w:p>
+      <w:pPr>
+        <w:pStyle w:val="Heading1"/>
+        <w:rPr>
+          <w:lang w:val="pt-BR"/>
+        </w:rPr>
+      </w:pPr>
+      <w:bookmarkStart w:id="64" w:name="__RefHeading___Toc3551_3174394520"/>
+      <w:bookmarkStart w:id="65" w:name="observações-e-limitações"/>
+      <w:bookmarkEnd w:id="64"/>
+      <w:r>
+        <w:rPr>
+          <w:lang w:val="pt-BR"/>
+        </w:rPr>
+        <w:t>Observações e limitações</w:t>
+      </w:r>
+    </w:p>
+    <w:p>
+      <w:pPr>
+        <w:pStyle w:val="FirstParagraph"/>
+        <w:rPr>
+          <w:lang w:val="pt-BR"/>
+        </w:rPr>
+      </w:pPr>
+      <w:r>
+        <w:rPr>
+          <w:b/>
+          <w:bCs/>
+          <w:lang w:val="pt-BR"/>
+        </w:rPr>
+        <w:t>Guideline recomendado de relato completo</w:t>
+      </w:r>
+    </w:p>
+    <w:p>
+      <w:pPr>
+        <w:pStyle w:val="TextBody"/>
         <w:rPr/>
+      </w:pPr>
+      <w:r>
+        <w:rPr>
+          <w:lang w:val="pt-BR"/>
+        </w:rPr>
+        <w:t xml:space="preserve">A adoção dos </w:t>
+      </w:r>
+      <w:r>
+        <w:rPr>
+          <w:i/>
+          <w:iCs/>
+          <w:lang w:val="pt-BR"/>
+        </w:rPr>
+        <w:t>guidelines</w:t>
+      </w:r>
+      <w:r>
+        <w:rPr>
+          <w:lang w:val="pt-BR"/>
+        </w:rPr>
+        <w:t xml:space="preserve"> de relato da rede EQUATOR (</w:t>
+      </w:r>
+      <w:hyperlink r:id="rId2">
+        <w:r>
+          <w:rPr>
+            <w:rStyle w:val="InternetLink"/>
+            <w:lang w:val="pt-BR"/>
+          </w:rPr>
+          <w:t>http://www.equator-network.org/</w:t>
+        </w:r>
+      </w:hyperlink>
+      <w:r>
+        <w:rPr>
+          <w:lang w:val="pt-BR"/>
+        </w:rPr>
+        <w:t xml:space="preserve">) têm sido ampliada em revistas científicas.  Recomenda-se que todos os ensaios clínicos sigam o </w:t>
+      </w:r>
+      <w:r>
+        <w:rPr>
+          <w:i/>
+          <w:iCs/>
+          <w:lang w:val="pt-BR"/>
+        </w:rPr>
+        <w:t>guideline</w:t>
+      </w:r>
+      <w:r>
+        <w:rPr>
+          <w:lang w:val="pt-BR"/>
+        </w:rPr>
+        <w:t xml:space="preserve"> CONSORT (Schulz K F, Altman D G, Moher D., 2010).</w:t>
+      </w:r>
+      <w:bookmarkEnd w:id="65"/>
+    </w:p>
+    <w:p>
+      <w:pPr>
+        <w:pStyle w:val="Heading1"/>
+        <w:rPr>
+          <w:lang w:val="pt-BR"/>
+        </w:rPr>
+      </w:pPr>
+      <w:bookmarkStart w:id="66" w:name="__RefHeading___Toc3553_3174394520"/>
+      <w:bookmarkStart w:id="67" w:name="referências"/>
+      <w:bookmarkEnd w:id="66"/>
+      <w:r>
+        <w:rPr>
+          <w:lang w:val="pt-BR"/>
+        </w:rPr>
+        <w:t>Referências</w:t>
+      </w:r>
+    </w:p>
+    <w:p>
+      <w:pPr>
+        <w:pStyle w:val="Compact"/>
+        <w:numPr>
+          <w:ilvl w:val="0"/>
+          <w:numId w:val="22"/>
+        </w:numPr>
+        <w:rPr/>
+      </w:pPr>
+      <w:r>
+        <w:rPr>
+          <w:lang w:val="en-US" w:eastAsia="en-US" w:bidi="ar-SA"/>
+        </w:rPr>
+        <w:t>Zarin DA, et al. The ClinicalTrials.gov results database – update and key issues. N Engl J Med 2011;364:852-60 (</w:t>
+      </w:r>
+      <w:hyperlink r:id="rId3">
+        <w:r>
+          <w:rPr>
+            <w:rStyle w:val="InternetLink"/>
+            <w:lang w:val="en-US" w:eastAsia="en-US" w:bidi="ar-SA"/>
+          </w:rPr>
+          <w:t>https://doi.org/10.1056/NEJMsa1012065</w:t>
+        </w:r>
+      </w:hyperlink>
+      <w:r>
+        <w:rPr>
+          <w:lang w:val="en-US" w:eastAsia="en-US" w:bidi="ar-SA"/>
+        </w:rPr>
+        <w:t>).</w:t>
+      </w:r>
+    </w:p>
+    <w:p>
+      <w:pPr>
+        <w:pStyle w:val="Compact"/>
+        <w:numPr>
+          <w:ilvl w:val="0"/>
+          <w:numId w:val="23"/>
+        </w:numPr>
+        <w:rPr/>
+      </w:pPr>
+      <w:r>
+        <w:rPr>
+          <w:lang w:val="en-US" w:eastAsia="en-US" w:bidi="ar-SA"/>
+        </w:rPr>
+        <w:t>Gamble C, et al. Guidelines for the Content of Statistical Analysis Plans in Clinical Trials. JAMA. 2017;318(23):2337–2343 (</w:t>
+      </w:r>
+      <w:hyperlink r:id="rId4">
+        <w:r>
+          <w:rPr>
+            <w:rStyle w:val="InternetLink"/>
+            <w:lang w:val="en-US" w:eastAsia="en-US" w:bidi="ar-SA"/>
+          </w:rPr>
+          <w:t>https://doi.org/10.1001/jama.2017.18556</w:t>
+        </w:r>
+      </w:hyperlink>
+      <w:r>
+        <w:rPr>
+          <w:lang w:val="en-US" w:eastAsia="en-US" w:bidi="ar-SA"/>
+        </w:rPr>
+        <w:t xml:space="preserve">). </w:t>
+      </w:r>
+    </w:p>
+    <w:p>
+      <w:pPr>
+        <w:pStyle w:val="Compact"/>
+        <w:numPr>
+          <w:ilvl w:val="0"/>
+          <w:numId w:val="24"/>
+        </w:numPr>
+        <w:rPr/>
+      </w:pPr>
+      <w:r>
+        <w:rPr>
+          <w:lang w:val="en-US" w:eastAsia="en-US" w:bidi="ar-SA"/>
+        </w:rPr>
         <w:t>Schulz K F, Altman D G, Moher D. CONSORT 2010 Statement: updated guidelines for reporting parallel group randomised trials BMJ 2010; 340 :c332 (</w:t>
       </w:r>
       <w:hyperlink r:id="rId5">
         <w:r>
           <w:rPr>
             <w:rStyle w:val="InternetLink"/>
+            <w:lang w:val="en-US" w:eastAsia="en-US" w:bidi="ar-SA"/>
           </w:rPr>
           <w:t>https://doi.org/10.1136/bmj.c332</w:t>
         </w:r>
       </w:hyperlink>
       <w:r>
-        <w:rPr/>
+        <w:rPr>
+          <w:lang w:val="en-US" w:eastAsia="en-US" w:bidi="ar-SA"/>
+        </w:rPr>
         <w:t>).</w:t>
       </w:r>
-      <w:bookmarkEnd w:id="64"/>
+      <w:bookmarkEnd w:id="67"/>
     </w:p>
     <w:p>
       <w:pPr>
         <w:pStyle w:val="Heading1"/>
-        <w:rPr/>
-      </w:pPr>
-      <w:bookmarkStart w:id="65" w:name="__RefHeading___Toc396_31912453"/>
-      <w:bookmarkStart w:id="66" w:name="apêndice"/>
-      <w:bookmarkEnd w:id="65"/>
-      <w:r>
-        <w:rPr/>
+        <w:rPr>
+          <w:lang w:val="pt-BR"/>
+        </w:rPr>
+      </w:pPr>
+      <w:bookmarkStart w:id="68" w:name="__RefHeading___Toc3555_3174394520"/>
+      <w:bookmarkStart w:id="69" w:name="apêndice"/>
+      <w:bookmarkEnd w:id="68"/>
+      <w:r>
+        <w:rPr>
+          <w:lang w:val="pt-BR"/>
+        </w:rPr>
         <w:t>Apêndice</w:t>
       </w:r>
     </w:p>
     <w:p>
       <w:pPr>
         <w:pStyle w:val="FirstParagraph"/>
-        <w:rPr/>
-      </w:pPr>
-      <w:r>
-        <w:rPr/>
+        <w:rPr>
+          <w:lang w:val="pt-BR"/>
+        </w:rPr>
+      </w:pPr>
+      <w:r>
+        <w:rPr>
+          <w:lang w:val="pt-BR"/>
+        </w:rPr>
         <w:t>Este documento foi elaborado seguindo recomendações de estrutura para Planos de Análise Estatística (Gamble, 2017) para maior transparência e clareza.</w:t>
       </w:r>
     </w:p>
     <w:p>
       <w:pPr>
         <w:pStyle w:val="Heading2"/>
-        <w:rPr/>
-      </w:pPr>
-      <w:bookmarkStart w:id="67" w:name="__RefHeading___Toc398_31912453"/>
-      <w:bookmarkStart w:id="68" w:name="disponibilidade"/>
-      <w:bookmarkEnd w:id="67"/>
-      <w:r>
-        <w:rPr/>
+        <w:rPr>
+          <w:lang w:val="pt-BR"/>
+        </w:rPr>
+      </w:pPr>
+      <w:bookmarkStart w:id="70" w:name="__RefHeading___Toc3557_3174394520"/>
+      <w:bookmarkStart w:id="71" w:name="disponibilidade"/>
+      <w:bookmarkEnd w:id="70"/>
+      <w:r>
+        <w:rPr>
+          <w:lang w:val="pt-BR"/>
+        </w:rPr>
         <w:t>Disponibilidade</w:t>
       </w:r>
     </w:p>
     <w:p>
       <w:pPr>
         <w:pStyle w:val="FirstParagraph"/>
-        <w:rPr/>
-      </w:pPr>
-      <w:r>
-        <w:rPr/>
+        <w:rPr>
+          <w:lang w:val="pt-BR"/>
+        </w:rPr>
+      </w:pPr>
+      <w:r>
+        <w:rPr>
+          <w:lang w:val="pt-BR"/>
+        </w:rPr>
         <w:t>Todos os documentos gerados nessa consultoria foram incluídos no portfólio do consultor.</w:t>
       </w:r>
     </w:p>
     <w:p>
       <w:pPr>
         <w:pStyle w:val="TextBody"/>
-        <w:rPr/>
-      </w:pPr>
-      <w:r>
-        <w:rPr/>
+        <w:rPr>
+          <w:lang w:val="pt-BR"/>
+        </w:rPr>
+      </w:pPr>
+      <w:r>
+        <w:rPr>
+          <w:lang w:val="pt-BR"/>
+        </w:rPr>
         <w:t>O portfólio pode ser visto em:</w:t>
       </w:r>
     </w:p>
@@ -2195,17 +2737,18 @@
         <w:rPr/>
       </w:pPr>
       <w:hyperlink r:id="rId6">
-        <w:bookmarkStart w:id="69" w:name="apêndice"/>
-        <w:bookmarkStart w:id="70" w:name="disponibilidade"/>
+        <w:bookmarkStart w:id="72" w:name="apêndice"/>
+        <w:bookmarkStart w:id="73" w:name="disponibilidade"/>
         <w:r>
           <w:rPr>
             <w:rStyle w:val="InternetLink"/>
+            <w:lang w:val="pt-BR"/>
           </w:rPr>
           <w:t>https://philsf-biostat.github.io/SAR-2022-033-SG/</w:t>
         </w:r>
       </w:hyperlink>
-      <w:bookmarkEnd w:id="69"/>
-      <w:bookmarkEnd w:id="70"/>
+      <w:bookmarkEnd w:id="72"/>
+      <w:bookmarkEnd w:id="73"/>
     </w:p>
     <w:sectPr>
       <w:headerReference w:type="default" r:id="rId7"/>
@@ -2252,7 +2795,7 @@
             <wp:inline distT="0" distB="0" distL="0" distR="0">
               <wp:extent cx="6136005" cy="34925"/>
               <wp:effectExtent l="0" t="0" r="0" b="0"/>
-              <wp:docPr id="5" name="Shape5"/>
+              <wp:docPr id="4" name="Shape5"/>
               <a:graphic xmlns:a="http://schemas.openxmlformats.org/drawingml/2006/main">
                 <a:graphicData uri="http://schemas.microsoft.com/office/word/2010/wordprocessingShape">
                   <wps:wsp>
@@ -2812,7 +3355,7 @@
             <w:rPr>
               <w:lang w:val="pt-BR" w:eastAsia="en-US" w:bidi="ar-SA"/>
             </w:rPr>
-            <w:t>5</w:t>
+            <w:t>6</w:t>
           </w:r>
           <w:r>
             <w:rPr>
@@ -2854,7 +3397,7 @@
             <w:rPr>
               <w:lang w:val="pt-BR" w:eastAsia="en-US" w:bidi="ar-SA"/>
             </w:rPr>
-            <w:t>5</w:t>
+            <w:t>6</w:t>
           </w:r>
           <w:r>
             <w:rPr>
@@ -3028,43 +3571,13 @@
     </w:pPr>
     <w:r>
       <w:rPr/>
-      <w:pict>
-        <v:shapetype id="_x0000_t136" coordsize="21600,21600" o:spt="136" adj="10800" path="m@9,l@10,em@11,21600l@12,21600e">
-          <v:stroke joinstyle="miter"/>
-          <v:formulas>
-            <v:f eqn="val #0"/>
-            <v:f eqn="sum @0 0 10800"/>
-            <v:f eqn="sum @0 0 0"/>
-            <v:f eqn="sum width 0 @0"/>
-            <v:f eqn="prod @2 2 1"/>
-            <v:f eqn="prod @3 2 1"/>
-            <v:f eqn="if @1 @5 @4"/>
-            <v:f eqn="sum 0 @6 0"/>
-            <v:f eqn="sum width 0 @6"/>
-            <v:f eqn="if @1 0 @8"/>
-            <v:f eqn="if @1 @7 width"/>
-            <v:f eqn="if @1 @8 0"/>
-            <v:f eqn="if @1 width @7"/>
-          </v:formulas>
-          <v:handles>
-            <v:h position="@0,21600"/>
-          </v:handles>
-        </v:shapetype>
-        <v:shape id="PowerPlusWaterMarkObject" o:spid="shape_0" fillcolor="silver" stroked="f" o:allowincell="f" style="position:absolute;margin-left:7.75pt;margin-top:236.45pt;width:466.4pt;height:164.2pt;mso-wrap-style:none;v-text-anchor:middle;rotation:315;mso-position-horizontal:center;mso-position-horizontal-relative:margin;mso-position-vertical:center;mso-position-vertical-relative:margin" type="_x0000_t136">
-          <v:path textpathok="t"/>
-          <v:textpath on="t" fitshape="t" string="DRAFT" trim="t" style="font-family:&quot;Ubuntu&quot;;font-size:1pt"/>
-          <v:fill o:detectmouseclick="t" type="solid" color2="#3f3f3f" opacity="0.5"/>
-          <v:stroke color="#3465a4" joinstyle="round" endcap="flat"/>
-          <w10:wrap type="none"/>
-        </v:shape>
-      </w:pict>
       <mc:AlternateContent>
         <mc:Choice Requires="wps">
           <w:drawing>
             <wp:inline distT="0" distB="0" distL="0" distR="0">
               <wp:extent cx="6136005" cy="34925"/>
               <wp:effectExtent l="0" t="0" r="0" b="0"/>
-              <wp:docPr id="4" name="Shape4"/>
+              <wp:docPr id="3" name="Shape4"/>
               <a:graphic xmlns:a="http://schemas.openxmlformats.org/drawingml/2006/main">
                 <a:graphicData uri="http://schemas.microsoft.com/office/word/2010/wordprocessingShape">
                   <wps:wsp>
@@ -3907,6 +4420,278 @@
       </w:rPr>
     </w:lvl>
   </w:abstractNum>
+  <w:abstractNum w:abstractNumId="7">
+    <w:lvl w:ilvl="0">
+      <w:numFmt w:val="bullet"/>
+      <w:lvlText w:val=""/>
+      <w:lvlJc w:val="left"/>
+      <w:pPr>
+        <w:tabs>
+          <w:tab w:val="num" w:pos="0"/>
+        </w:tabs>
+        <w:ind w:left="720" w:hanging="480"/>
+      </w:pPr>
+      <w:rPr>
+        <w:rFonts w:ascii="Symbol" w:hAnsi="Symbol" w:cs="Symbol" w:hint="default"/>
+      </w:rPr>
+    </w:lvl>
+    <w:lvl w:ilvl="1">
+      <w:start w:val="0"/>
+      <w:numFmt w:val="bullet"/>
+      <w:lvlText w:val=""/>
+      <w:lvlJc w:val="left"/>
+      <w:pPr>
+        <w:tabs>
+          <w:tab w:val="num" w:pos="0"/>
+        </w:tabs>
+        <w:ind w:left="1440" w:hanging="480"/>
+      </w:pPr>
+      <w:rPr>
+        <w:rFonts w:ascii="Symbol" w:hAnsi="Symbol" w:cs="Symbol" w:hint="default"/>
+      </w:rPr>
+    </w:lvl>
+    <w:lvl w:ilvl="2">
+      <w:start w:val="0"/>
+      <w:numFmt w:val="bullet"/>
+      <w:lvlText w:val=""/>
+      <w:lvlJc w:val="left"/>
+      <w:pPr>
+        <w:tabs>
+          <w:tab w:val="num" w:pos="0"/>
+        </w:tabs>
+        <w:ind w:left="2160" w:hanging="480"/>
+      </w:pPr>
+      <w:rPr>
+        <w:rFonts w:ascii="Symbol" w:hAnsi="Symbol" w:cs="Symbol" w:hint="default"/>
+      </w:rPr>
+    </w:lvl>
+    <w:lvl w:ilvl="3">
+      <w:start w:val="0"/>
+      <w:numFmt w:val="bullet"/>
+      <w:lvlText w:val=""/>
+      <w:lvlJc w:val="left"/>
+      <w:pPr>
+        <w:tabs>
+          <w:tab w:val="num" w:pos="0"/>
+        </w:tabs>
+        <w:ind w:left="2880" w:hanging="480"/>
+      </w:pPr>
+      <w:rPr>
+        <w:rFonts w:ascii="Symbol" w:hAnsi="Symbol" w:cs="Symbol" w:hint="default"/>
+      </w:rPr>
+    </w:lvl>
+    <w:lvl w:ilvl="4">
+      <w:start w:val="0"/>
+      <w:numFmt w:val="bullet"/>
+      <w:lvlText w:val=""/>
+      <w:lvlJc w:val="left"/>
+      <w:pPr>
+        <w:tabs>
+          <w:tab w:val="num" w:pos="0"/>
+        </w:tabs>
+        <w:ind w:left="3600" w:hanging="480"/>
+      </w:pPr>
+      <w:rPr>
+        <w:rFonts w:ascii="Symbol" w:hAnsi="Symbol" w:cs="Symbol" w:hint="default"/>
+      </w:rPr>
+    </w:lvl>
+    <w:lvl w:ilvl="5">
+      <w:start w:val="0"/>
+      <w:numFmt w:val="bullet"/>
+      <w:lvlText w:val=""/>
+      <w:lvlJc w:val="left"/>
+      <w:pPr>
+        <w:tabs>
+          <w:tab w:val="num" w:pos="0"/>
+        </w:tabs>
+        <w:ind w:left="4320" w:hanging="480"/>
+      </w:pPr>
+      <w:rPr>
+        <w:rFonts w:ascii="Symbol" w:hAnsi="Symbol" w:cs="Symbol" w:hint="default"/>
+      </w:rPr>
+    </w:lvl>
+    <w:lvl w:ilvl="6">
+      <w:start w:val="0"/>
+      <w:numFmt w:val="bullet"/>
+      <w:lvlText w:val=""/>
+      <w:lvlJc w:val="left"/>
+      <w:pPr>
+        <w:tabs>
+          <w:tab w:val="num" w:pos="0"/>
+        </w:tabs>
+        <w:ind w:left="5040" w:hanging="480"/>
+      </w:pPr>
+      <w:rPr>
+        <w:rFonts w:ascii="Symbol" w:hAnsi="Symbol" w:cs="Symbol" w:hint="default"/>
+      </w:rPr>
+    </w:lvl>
+    <w:lvl w:ilvl="7">
+      <w:start w:val="0"/>
+      <w:numFmt w:val="bullet"/>
+      <w:lvlText w:val=""/>
+      <w:lvlJc w:val="left"/>
+      <w:pPr>
+        <w:tabs>
+          <w:tab w:val="num" w:pos="0"/>
+        </w:tabs>
+        <w:ind w:left="5760" w:hanging="480"/>
+      </w:pPr>
+      <w:rPr>
+        <w:rFonts w:ascii="Symbol" w:hAnsi="Symbol" w:cs="Symbol" w:hint="default"/>
+      </w:rPr>
+    </w:lvl>
+    <w:lvl w:ilvl="8">
+      <w:start w:val="0"/>
+      <w:numFmt w:val="bullet"/>
+      <w:lvlText w:val=""/>
+      <w:lvlJc w:val="left"/>
+      <w:pPr>
+        <w:tabs>
+          <w:tab w:val="num" w:pos="0"/>
+        </w:tabs>
+        <w:ind w:left="6480" w:hanging="480"/>
+      </w:pPr>
+      <w:rPr>
+        <w:rFonts w:ascii="Symbol" w:hAnsi="Symbol" w:cs="Symbol" w:hint="default"/>
+      </w:rPr>
+    </w:lvl>
+  </w:abstractNum>
+  <w:abstractNum w:abstractNumId="8">
+    <w:lvl w:ilvl="0">
+      <w:numFmt w:val="bullet"/>
+      <w:lvlText w:val=""/>
+      <w:lvlJc w:val="left"/>
+      <w:pPr>
+        <w:tabs>
+          <w:tab w:val="num" w:pos="0"/>
+        </w:tabs>
+        <w:ind w:left="720" w:hanging="480"/>
+      </w:pPr>
+      <w:rPr>
+        <w:rFonts w:ascii="Symbol" w:hAnsi="Symbol" w:cs="Symbol" w:hint="default"/>
+      </w:rPr>
+    </w:lvl>
+    <w:lvl w:ilvl="1">
+      <w:start w:val="0"/>
+      <w:numFmt w:val="bullet"/>
+      <w:lvlText w:val=""/>
+      <w:lvlJc w:val="left"/>
+      <w:pPr>
+        <w:tabs>
+          <w:tab w:val="num" w:pos="0"/>
+        </w:tabs>
+        <w:ind w:left="1440" w:hanging="480"/>
+      </w:pPr>
+      <w:rPr>
+        <w:rFonts w:ascii="Symbol" w:hAnsi="Symbol" w:cs="Symbol" w:hint="default"/>
+      </w:rPr>
+    </w:lvl>
+    <w:lvl w:ilvl="2">
+      <w:start w:val="0"/>
+      <w:numFmt w:val="bullet"/>
+      <w:lvlText w:val=""/>
+      <w:lvlJc w:val="left"/>
+      <w:pPr>
+        <w:tabs>
+          <w:tab w:val="num" w:pos="0"/>
+        </w:tabs>
+        <w:ind w:left="2160" w:hanging="480"/>
+      </w:pPr>
+      <w:rPr>
+        <w:rFonts w:ascii="Symbol" w:hAnsi="Symbol" w:cs="Symbol" w:hint="default"/>
+      </w:rPr>
+    </w:lvl>
+    <w:lvl w:ilvl="3">
+      <w:start w:val="0"/>
+      <w:numFmt w:val="bullet"/>
+      <w:lvlText w:val=""/>
+      <w:lvlJc w:val="left"/>
+      <w:pPr>
+        <w:tabs>
+          <w:tab w:val="num" w:pos="0"/>
+        </w:tabs>
+        <w:ind w:left="2880" w:hanging="480"/>
+      </w:pPr>
+      <w:rPr>
+        <w:rFonts w:ascii="Symbol" w:hAnsi="Symbol" w:cs="Symbol" w:hint="default"/>
+      </w:rPr>
+    </w:lvl>
+    <w:lvl w:ilvl="4">
+      <w:start w:val="0"/>
+      <w:numFmt w:val="bullet"/>
+      <w:lvlText w:val=""/>
+      <w:lvlJc w:val="left"/>
+      <w:pPr>
+        <w:tabs>
+          <w:tab w:val="num" w:pos="0"/>
+        </w:tabs>
+        <w:ind w:left="3600" w:hanging="480"/>
+      </w:pPr>
+      <w:rPr>
+        <w:rFonts w:ascii="Symbol" w:hAnsi="Symbol" w:cs="Symbol" w:hint="default"/>
+      </w:rPr>
+    </w:lvl>
+    <w:lvl w:ilvl="5">
+      <w:start w:val="0"/>
+      <w:numFmt w:val="bullet"/>
+      <w:lvlText w:val=""/>
+      <w:lvlJc w:val="left"/>
+      <w:pPr>
+        <w:tabs>
+          <w:tab w:val="num" w:pos="0"/>
+        </w:tabs>
+        <w:ind w:left="4320" w:hanging="480"/>
+      </w:pPr>
+      <w:rPr>
+        <w:rFonts w:ascii="Symbol" w:hAnsi="Symbol" w:cs="Symbol" w:hint="default"/>
+      </w:rPr>
+    </w:lvl>
+    <w:lvl w:ilvl="6">
+      <w:start w:val="0"/>
+      <w:numFmt w:val="bullet"/>
+      <w:lvlText w:val=""/>
+      <w:lvlJc w:val="left"/>
+      <w:pPr>
+        <w:tabs>
+          <w:tab w:val="num" w:pos="0"/>
+        </w:tabs>
+        <w:ind w:left="5040" w:hanging="480"/>
+      </w:pPr>
+      <w:rPr>
+        <w:rFonts w:ascii="Symbol" w:hAnsi="Symbol" w:cs="Symbol" w:hint="default"/>
+      </w:rPr>
+    </w:lvl>
+    <w:lvl w:ilvl="7">
+      <w:start w:val="0"/>
+      <w:numFmt w:val="bullet"/>
+      <w:lvlText w:val=""/>
+      <w:lvlJc w:val="left"/>
+      <w:pPr>
+        <w:tabs>
+          <w:tab w:val="num" w:pos="0"/>
+        </w:tabs>
+        <w:ind w:left="5760" w:hanging="480"/>
+      </w:pPr>
+      <w:rPr>
+        <w:rFonts w:ascii="Symbol" w:hAnsi="Symbol" w:cs="Symbol" w:hint="default"/>
+      </w:rPr>
+    </w:lvl>
+    <w:lvl w:ilvl="8">
+      <w:start w:val="0"/>
+      <w:numFmt w:val="bullet"/>
+      <w:lvlText w:val=""/>
+      <w:lvlJc w:val="left"/>
+      <w:pPr>
+        <w:tabs>
+          <w:tab w:val="num" w:pos="0"/>
+        </w:tabs>
+        <w:ind w:left="6480" w:hanging="480"/>
+      </w:pPr>
+      <w:rPr>
+        <w:rFonts w:ascii="Symbol" w:hAnsi="Symbol" w:cs="Symbol" w:hint="default"/>
+      </w:rPr>
+    </w:lvl>
+  </w:abstractNum>
   <w:num w:numId="1">
     <w:abstractNumId w:val="1"/>
   </w:num>
@@ -3926,10 +4711,10 @@
     <w:abstractNumId w:val="6"/>
   </w:num>
   <w:num w:numId="7">
-    <w:abstractNumId w:val="2"/>
+    <w:abstractNumId w:val="7"/>
   </w:num>
   <w:num w:numId="8">
-    <w:abstractNumId w:val="2"/>
+    <w:abstractNumId w:val="8"/>
   </w:num>
   <w:num w:numId="9">
     <w:abstractNumId w:val="2"/>
@@ -3947,18 +4732,39 @@
     <w:abstractNumId w:val="2"/>
   </w:num>
   <w:num w:numId="14">
+    <w:abstractNumId w:val="2"/>
+  </w:num>
+  <w:num w:numId="15">
+    <w:abstractNumId w:val="2"/>
+  </w:num>
+  <w:num w:numId="16">
     <w:abstractNumId w:val="5"/>
     <w:lvlOverride w:ilvl="0">
       <w:startOverride w:val="1"/>
     </w:lvlOverride>
   </w:num>
-  <w:num w:numId="15">
+  <w:num w:numId="17">
     <w:abstractNumId w:val="2"/>
   </w:num>
-  <w:num w:numId="16">
+  <w:num w:numId="18">
     <w:abstractNumId w:val="2"/>
   </w:num>
-  <w:num w:numId="17">
+  <w:num w:numId="19">
+    <w:abstractNumId w:val="2"/>
+  </w:num>
+  <w:num w:numId="20">
+    <w:abstractNumId w:val="2"/>
+  </w:num>
+  <w:num w:numId="21">
+    <w:abstractNumId w:val="2"/>
+  </w:num>
+  <w:num w:numId="22">
+    <w:abstractNumId w:val="2"/>
+  </w:num>
+  <w:num w:numId="23">
+    <w:abstractNumId w:val="2"/>
+  </w:num>
+  <w:num w:numId="24">
     <w:abstractNumId w:val="2"/>
   </w:num>
 </w:numbering>
@@ -5328,29 +6134,6 @@
     <w:qFormat/>
     <w:pPr/>
     <w:rPr/>
-  </w:style>
-  <w:style w:type="paragraph" w:styleId="TableContents">
-    <w:name w:val="Table Contents"/>
-    <w:basedOn w:val="Normal"/>
-    <w:qFormat/>
-    <w:pPr>
-      <w:widowControl w:val="false"/>
-      <w:suppressLineNumbers/>
-    </w:pPr>
-    <w:rPr/>
-  </w:style>
-  <w:style w:type="paragraph" w:styleId="TableHeading">
-    <w:name w:val="Table Heading"/>
-    <w:basedOn w:val="TableContents"/>
-    <w:qFormat/>
-    <w:pPr>
-      <w:suppressLineNumbers/>
-      <w:jc w:val="center"/>
-    </w:pPr>
-    <w:rPr>
-      <w:b/>
-      <w:bCs/>
-    </w:rPr>
   </w:style>
   <w:style w:type="table" w:default="1" w:styleId="Table">
     <w:name w:val="Table"/>

</xml_diff>

<commit_message>
documento alterado sem nova renderização
</commit_message>
<xml_diff>
--- a/report/SAP-2022-033-SG-v01.docx
+++ b/report/SAP-2022-033-SG-v01.docx
@@ -97,6 +97,7 @@
               <w:numId w:val="0"/>
             </w:numPr>
             <w:spacing w:lineRule="auto" w:line="259" w:before="240" w:after="0"/>
+            <w:ind w:left="0" w:hanging="0"/>
             <w:jc w:val="center"/>
             <w:rPr>
               <w:rFonts w:ascii="Ubuntu" w:hAnsi="Ubuntu" w:eastAsia="" w:cs="" w:cstheme="majorBidi" w:eastAsiaTheme="majorEastAsia"/>
@@ -134,6 +135,7 @@
             <w:rPr>
               <w:webHidden/>
               <w:rStyle w:val="IndexLink"/>
+              <w:vanish w:val="false"/>
             </w:rPr>
             <w:instrText xml:space="preserve"> TOC \z \o "1-3" \u \h</w:instrText>
           </w:r>
@@ -141,6 +143,7 @@
             <w:rPr>
               <w:webHidden/>
               <w:rStyle w:val="IndexLink"/>
+              <w:vanish w:val="false"/>
             </w:rPr>
             <w:fldChar w:fldCharType="separate"/>
           </w:r>
@@ -149,6 +152,7 @@
               <w:rPr>
                 <w:webHidden/>
                 <w:rStyle w:val="IndexLink"/>
+                <w:vanish w:val="false"/>
               </w:rPr>
               <w:t xml:space="preserve"> </w:t>
             </w:r>
@@ -176,6 +180,7 @@
               <w:rPr>
                 <w:webHidden/>
                 <w:rStyle w:val="IndexLink"/>
+                <w:vanish w:val="false"/>
               </w:rPr>
               <w:t xml:space="preserve"> </w:t>
             </w:r>
@@ -203,6 +208,7 @@
               <w:rPr>
                 <w:webHidden/>
                 <w:rStyle w:val="IndexLink"/>
+                <w:vanish w:val="false"/>
               </w:rPr>
               <w:t xml:space="preserve"> </w:t>
             </w:r>
@@ -230,6 +236,7 @@
               <w:rPr>
                 <w:webHidden/>
                 <w:rStyle w:val="IndexLink"/>
+                <w:vanish w:val="false"/>
               </w:rPr>
               <w:t xml:space="preserve"> </w:t>
             </w:r>
@@ -257,6 +264,7 @@
               <w:rPr>
                 <w:webHidden/>
                 <w:rStyle w:val="IndexLink"/>
+                <w:vanish w:val="false"/>
               </w:rPr>
               <w:t xml:space="preserve"> </w:t>
             </w:r>
@@ -284,6 +292,7 @@
               <w:rPr>
                 <w:webHidden/>
                 <w:rStyle w:val="IndexLink"/>
+                <w:vanish w:val="false"/>
               </w:rPr>
               <w:t xml:space="preserve"> </w:t>
             </w:r>
@@ -311,6 +320,7 @@
               <w:rPr>
                 <w:webHidden/>
                 <w:rStyle w:val="IndexLink"/>
+                <w:vanish w:val="false"/>
               </w:rPr>
               <w:t xml:space="preserve"> </w:t>
             </w:r>
@@ -338,6 +348,7 @@
               <w:rPr>
                 <w:webHidden/>
                 <w:rStyle w:val="IndexLink"/>
+                <w:vanish w:val="false"/>
               </w:rPr>
               <w:t xml:space="preserve"> </w:t>
             </w:r>
@@ -365,6 +376,7 @@
               <w:rPr>
                 <w:webHidden/>
                 <w:rStyle w:val="IndexLink"/>
+                <w:vanish w:val="false"/>
               </w:rPr>
               <w:t xml:space="preserve"> </w:t>
             </w:r>
@@ -392,6 +404,7 @@
               <w:rPr>
                 <w:webHidden/>
                 <w:rStyle w:val="IndexLink"/>
+                <w:vanish w:val="false"/>
               </w:rPr>
               <w:t xml:space="preserve"> </w:t>
             </w:r>
@@ -419,6 +432,7 @@
               <w:rPr>
                 <w:webHidden/>
                 <w:rStyle w:val="IndexLink"/>
+                <w:vanish w:val="false"/>
               </w:rPr>
               <w:t xml:space="preserve"> </w:t>
             </w:r>
@@ -446,6 +460,7 @@
               <w:rPr>
                 <w:webHidden/>
                 <w:rStyle w:val="IndexLink"/>
+                <w:vanish w:val="false"/>
               </w:rPr>
               <w:t xml:space="preserve"> </w:t>
             </w:r>
@@ -473,6 +488,7 @@
               <w:rPr>
                 <w:webHidden/>
                 <w:rStyle w:val="IndexLink"/>
+                <w:vanish w:val="false"/>
               </w:rPr>
               <w:t xml:space="preserve"> </w:t>
             </w:r>
@@ -500,6 +516,7 @@
               <w:rPr>
                 <w:webHidden/>
                 <w:rStyle w:val="IndexLink"/>
+                <w:vanish w:val="false"/>
               </w:rPr>
               <w:t xml:space="preserve"> </w:t>
             </w:r>
@@ -527,6 +544,7 @@
               <w:rPr>
                 <w:webHidden/>
                 <w:rStyle w:val="IndexLink"/>
+                <w:vanish w:val="false"/>
               </w:rPr>
               <w:t xml:space="preserve"> </w:t>
             </w:r>
@@ -554,6 +572,7 @@
               <w:rPr>
                 <w:webHidden/>
                 <w:rStyle w:val="IndexLink"/>
+                <w:vanish w:val="false"/>
               </w:rPr>
               <w:t xml:space="preserve"> </w:t>
             </w:r>
@@ -581,6 +600,7 @@
               <w:rPr>
                 <w:webHidden/>
                 <w:rStyle w:val="IndexLink"/>
+                <w:vanish w:val="false"/>
               </w:rPr>
               <w:t xml:space="preserve"> </w:t>
             </w:r>
@@ -608,6 +628,7 @@
               <w:rPr>
                 <w:webHidden/>
                 <w:rStyle w:val="IndexLink"/>
+                <w:vanish w:val="false"/>
               </w:rPr>
               <w:t xml:space="preserve"> </w:t>
             </w:r>
@@ -635,6 +656,7 @@
               <w:rPr>
                 <w:webHidden/>
                 <w:rStyle w:val="IndexLink"/>
+                <w:vanish w:val="false"/>
               </w:rPr>
               <w:t xml:space="preserve"> </w:t>
             </w:r>
@@ -662,6 +684,7 @@
               <w:rPr>
                 <w:webHidden/>
                 <w:rStyle w:val="IndexLink"/>
+                <w:vanish w:val="false"/>
               </w:rPr>
               <w:t xml:space="preserve"> </w:t>
             </w:r>
@@ -689,6 +712,7 @@
               <w:rPr>
                 <w:webHidden/>
                 <w:rStyle w:val="IndexLink"/>
+                <w:vanish w:val="false"/>
               </w:rPr>
               <w:t xml:space="preserve"> </w:t>
             </w:r>
@@ -716,6 +740,7 @@
               <w:rPr>
                 <w:webHidden/>
                 <w:rStyle w:val="IndexLink"/>
+                <w:vanish w:val="false"/>
               </w:rPr>
               <w:t xml:space="preserve"> </w:t>
             </w:r>
@@ -743,6 +768,7 @@
               <w:rPr>
                 <w:webHidden/>
                 <w:rStyle w:val="IndexLink"/>
+                <w:vanish w:val="false"/>
               </w:rPr>
               <w:t xml:space="preserve"> </w:t>
             </w:r>
@@ -770,6 +796,7 @@
               <w:rPr>
                 <w:webHidden/>
                 <w:rStyle w:val="IndexLink"/>
+                <w:vanish w:val="false"/>
               </w:rPr>
               <w:t xml:space="preserve"> </w:t>
             </w:r>
@@ -797,6 +824,7 @@
               <w:rPr>
                 <w:webHidden/>
                 <w:rStyle w:val="IndexLink"/>
+                <w:vanish w:val="false"/>
               </w:rPr>
               <w:t xml:space="preserve"> </w:t>
             </w:r>
@@ -824,6 +852,7 @@
               <w:rPr>
                 <w:webHidden/>
                 <w:rStyle w:val="IndexLink"/>
+                <w:vanish w:val="false"/>
               </w:rPr>
               <w:t xml:space="preserve"> </w:t>
             </w:r>
@@ -853,24 +882,18 @@
         </w:rPr>
       </w:pPr>
       <w:r>
-        <w:rPr>
-          <w:lang w:val="pt-BR"/>
-        </w:rPr>
+        <w:rPr/>
         <mc:AlternateContent>
           <mc:Choice Requires="wps">
             <w:drawing>
               <wp:inline distT="0" distB="0" distL="0" distR="0">
                 <wp:extent cx="6120130" cy="19050"/>
                 <wp:effectExtent l="0" t="0" r="0" b="0"/>
-                <wp:docPr id="1" name=""/>
+                <wp:docPr id="1" name="Shape1"/>
                 <a:graphic xmlns:a="http://schemas.openxmlformats.org/drawingml/2006/main">
                   <a:graphicData uri="http://schemas.microsoft.com/office/word/2010/wordprocessingShape">
                     <wps:wsp>
                       <wps:cNvSpPr/>
-                      <wps:nvSpPr>
-                        <wps:cNvPr id="0" name=""/>
-                        <wps:cNvSpPr/>
-                      </wps:nvSpPr>
                       <wps:spPr>
                         <a:xfrm>
                           <a:off x="0" y="0"/>
@@ -888,6 +911,12 @@
                           </a:solidFill>
                         </a:ln>
                       </wps:spPr>
+                      <wps:style>
+                        <a:lnRef idx="0"/>
+                        <a:fillRef idx="0"/>
+                        <a:effectRef idx="0"/>
+                        <a:fontRef idx="minor"/>
+                      </wps:style>
                       <wps:bodyPr/>
                     </wps:wsp>
                   </a:graphicData>
@@ -900,10 +929,10 @@
           </mc:Choice>
           <mc:Fallback>
             <w:pict>
-              <v:rect id="shape_0" fillcolor="white" stroked="t" o:allowincell="f" style="position:absolute;margin-left:0pt;margin-top:-1.55pt;width:481.85pt;height:1.45pt;mso-wrap-style:none;v-text-anchor:middle;mso-position-horizontal:center;mso-position-vertical:top">
+              <v:rect id="shape_0" ID="Shape1" path="m0,0l-2147483645,0l-2147483645,-2147483646l0,-2147483646xe" fillcolor="white" stroked="t" o:allowincell="f" style="position:absolute;margin-left:0pt;margin-top:-1.55pt;width:481.85pt;height:1.45pt;mso-wrap-style:none;v-text-anchor:middle;mso-position-vertical:top">
                 <v:fill o:detectmouseclick="t" type="solid" color2="black"/>
                 <v:stroke color="black" joinstyle="round" endcap="flat"/>
-                <w10:wrap type="topAndBottom"/>
+                <w10:wrap type="square"/>
               </v:rect>
             </w:pict>
           </mc:Fallback>
@@ -973,7 +1002,7 @@
       </w:tblPr>
       <w:tblGrid>
         <w:gridCol w:w="3625"/>
-        <w:gridCol w:w="6011"/>
+        <w:gridCol w:w="6012"/>
       </w:tblGrid>
       <w:tr>
         <w:trPr/>
@@ -1014,7 +1043,6 @@
             </w:pPr>
             <w:r>
               <w:rPr>
-                <w:rFonts w:ascii="Ubuntu" w:hAnsi="Ubuntu"/>
                 <w:b/>
                 <w:bCs/>
                 <w:i w:val="false"/>
@@ -1035,7 +1063,7 @@
         </w:tc>
         <w:tc>
           <w:tcPr>
-            <w:tcW w:w="6011" w:type="dxa"/>
+            <w:tcW w:w="6012" w:type="dxa"/>
             <w:tcBorders>
               <w:top w:val="single" w:sz="4" w:space="0" w:color="000000"/>
               <w:left w:val="single" w:sz="4" w:space="0" w:color="000000"/>
@@ -1071,7 +1099,6 @@
             </w:pPr>
             <w:r>
               <w:rPr>
-                <w:rFonts w:ascii="Ubuntu" w:hAnsi="Ubuntu"/>
                 <w:b/>
                 <w:bCs/>
                 <w:i w:val="false"/>
@@ -1128,7 +1155,6 @@
             </w:pPr>
             <w:r>
               <w:rPr>
-                <w:rFonts w:ascii="Ubuntu" w:hAnsi="Ubuntu"/>
                 <w:b w:val="false"/>
                 <w:bCs w:val="false"/>
                 <w:i w:val="false"/>
@@ -1149,7 +1175,7 @@
         </w:tc>
         <w:tc>
           <w:tcPr>
-            <w:tcW w:w="6011" w:type="dxa"/>
+            <w:tcW w:w="6012" w:type="dxa"/>
             <w:tcBorders>
               <w:left w:val="single" w:sz="4" w:space="0" w:color="000000"/>
               <w:bottom w:val="single" w:sz="4" w:space="0" w:color="000000"/>
@@ -1183,7 +1209,6 @@
             </w:pPr>
             <w:r>
               <w:rPr>
-                <w:rFonts w:ascii="Ubuntu" w:hAnsi="Ubuntu"/>
                 <w:b w:val="false"/>
                 <w:bCs w:val="false"/>
                 <w:i w:val="false"/>
@@ -1212,24 +1237,18 @@
         </w:rPr>
       </w:pPr>
       <w:r>
-        <w:rPr>
-          <w:lang w:val="pt-BR"/>
-        </w:rPr>
+        <w:rPr/>
         <mc:AlternateContent>
           <mc:Choice Requires="wps">
             <w:drawing>
               <wp:inline distT="0" distB="0" distL="0" distR="0">
                 <wp:extent cx="635" cy="19050"/>
                 <wp:effectExtent l="0" t="0" r="0" b="0"/>
-                <wp:docPr id="2" name=""/>
+                <wp:docPr id="2" name="Shape2"/>
                 <a:graphic xmlns:a="http://schemas.openxmlformats.org/drawingml/2006/main">
                   <a:graphicData uri="http://schemas.microsoft.com/office/word/2010/wordprocessingShape">
                     <wps:wsp>
                       <wps:cNvSpPr/>
-                      <wps:nvSpPr>
-                        <wps:cNvPr id="1" name=""/>
-                        <wps:cNvSpPr/>
-                      </wps:nvSpPr>
                       <wps:spPr>
                         <a:xfrm>
                           <a:off x="0" y="0"/>
@@ -1247,6 +1266,12 @@
                           </a:solidFill>
                         </a:ln>
                       </wps:spPr>
+                      <wps:style>
+                        <a:lnRef idx="0"/>
+                        <a:fillRef idx="0"/>
+                        <a:effectRef idx="0"/>
+                        <a:fontRef idx="minor"/>
+                      </wps:style>
                       <wps:bodyPr/>
                     </wps:wsp>
                   </a:graphicData>
@@ -1259,10 +1284,10 @@
           </mc:Choice>
           <mc:Fallback>
             <w:pict>
-              <v:rect id="shape_0" fillcolor="white" stroked="t" o:allowincell="f" style="position:absolute;margin-left:0pt;margin-top:-1.55pt;width:0pt;height:1.45pt;mso-wrap-style:none;v-text-anchor:middle;mso-position-horizontal:center;mso-position-vertical:top">
+              <v:rect id="shape_0" ID="Shape2" path="m0,0l-2147483645,0l-2147483645,-2147483646l0,-2147483646xe" fillcolor="white" stroked="t" o:allowincell="f" style="position:absolute;margin-left:0pt;margin-top:-1.55pt;width:0pt;height:1.45pt;mso-wrap-style:none;v-text-anchor:middle;mso-position-vertical:top">
                 <v:fill o:detectmouseclick="t" type="solid" color2="black"/>
                 <v:stroke color="black" joinstyle="round" endcap="flat"/>
-                <w10:wrap type="topAndBottom"/>
+                <w10:wrap type="square"/>
               </v:rect>
             </w:pict>
           </mc:Fallback>
@@ -1277,7 +1302,6 @@
         </w:rPr>
       </w:pPr>
       <w:bookmarkStart w:id="0" w:name="__RefHeading___Toc3507_3174394520"/>
-      <w:bookmarkStart w:id="1" w:name="lista-de-abreviaturas"/>
       <w:bookmarkEnd w:id="0"/>
       <w:r>
         <w:rPr>
@@ -1415,14 +1439,96 @@
           <w:lang w:val="pt-BR"/>
         </w:rPr>
       </w:pPr>
-      <w:bookmarkStart w:id="2" w:name="lista-de-abreviaturas"/>
+      <w:bookmarkStart w:id="1" w:name="lista-de-abreviaturas"/>
       <w:r>
         <w:rPr>
           <w:lang w:val="pt-BR"/>
         </w:rPr>
         <w:t>SIS: Enxerto de submucosa do intestino delgado</w:t>
       </w:r>
+      <w:bookmarkEnd w:id="1"/>
+    </w:p>
+    <w:p>
+      <w:pPr>
+        <w:pStyle w:val="Heading1"/>
+        <w:rPr>
+          <w:lang w:val="pt-BR"/>
+        </w:rPr>
+      </w:pPr>
+      <w:bookmarkStart w:id="2" w:name="__RefHeading___Toc3509_3174394520"/>
       <w:bookmarkEnd w:id="2"/>
+      <w:r>
+        <w:rPr>
+          <w:lang w:val="pt-BR"/>
+        </w:rPr>
+        <w:t>Contexto</w:t>
+      </w:r>
+    </w:p>
+    <w:p>
+      <w:pPr>
+        <w:pStyle w:val="Heading2"/>
+        <w:rPr>
+          <w:lang w:val="pt-BR"/>
+        </w:rPr>
+      </w:pPr>
+      <w:bookmarkStart w:id="3" w:name="__RefHeading___Toc3511_3174394520"/>
+      <w:bookmarkEnd w:id="3"/>
+      <w:r>
+        <w:rPr>
+          <w:lang w:val="pt-BR"/>
+        </w:rPr>
+        <w:t>Objetivos</w:t>
+      </w:r>
+    </w:p>
+    <w:p>
+      <w:pPr>
+        <w:pStyle w:val="FirstParagraph"/>
+        <w:rPr>
+          <w:lang w:val="pt-BR"/>
+        </w:rPr>
+      </w:pPr>
+      <w:bookmarkStart w:id="4" w:name="objetivos"/>
+      <w:r>
+        <w:rPr>
+          <w:lang w:val="pt-BR"/>
+        </w:rPr>
+        <w:t>Avaliar a eficácia do enxerto Vivendi na correção de curvatura peniana.</w:t>
+      </w:r>
+      <w:bookmarkEnd w:id="4"/>
+    </w:p>
+    <w:p>
+      <w:pPr>
+        <w:pStyle w:val="Heading2"/>
+        <w:rPr>
+          <w:lang w:val="pt-BR"/>
+        </w:rPr>
+      </w:pPr>
+      <w:bookmarkStart w:id="5" w:name="__RefHeading___Toc3513_3174394520"/>
+      <w:bookmarkEnd w:id="5"/>
+      <w:r>
+        <w:rPr>
+          <w:lang w:val="pt-BR"/>
+        </w:rPr>
+        <w:t>Hipóteses</w:t>
+      </w:r>
+    </w:p>
+    <w:p>
+      <w:pPr>
+        <w:pStyle w:val="FirstParagraph"/>
+        <w:rPr>
+          <w:lang w:val="pt-BR"/>
+        </w:rPr>
+      </w:pPr>
+      <w:bookmarkStart w:id="6" w:name="contexto"/>
+      <w:bookmarkStart w:id="7" w:name="hipóteses"/>
+      <w:r>
+        <w:rPr>
+          <w:lang w:val="pt-BR"/>
+        </w:rPr>
+        <w:t>O uso do Enxerto Vivendi apresenta redução de curvatura peniana comparável ao uso do enxerto SIS em pacientes submetidos a corporoplastia.</w:t>
+      </w:r>
+      <w:bookmarkEnd w:id="6"/>
+      <w:bookmarkEnd w:id="7"/>
     </w:p>
     <w:p>
       <w:pPr>
@@ -1431,14 +1537,13 @@
           <w:lang w:val="pt-BR"/>
         </w:rPr>
       </w:pPr>
-      <w:bookmarkStart w:id="3" w:name="__RefHeading___Toc3509_3174394520"/>
-      <w:bookmarkStart w:id="4" w:name="contexto"/>
-      <w:bookmarkEnd w:id="3"/>
-      <w:r>
-        <w:rPr>
-          <w:lang w:val="pt-BR"/>
-        </w:rPr>
-        <w:t>Contexto</w:t>
+      <w:bookmarkStart w:id="8" w:name="__RefHeading___Toc3515_3174394520"/>
+      <w:bookmarkEnd w:id="8"/>
+      <w:r>
+        <w:rPr>
+          <w:lang w:val="pt-BR"/>
+        </w:rPr>
+        <w:t>Dados</w:t>
       </w:r>
     </w:p>
     <w:p>
@@ -1448,14 +1553,13 @@
           <w:lang w:val="pt-BR"/>
         </w:rPr>
       </w:pPr>
-      <w:bookmarkStart w:id="5" w:name="__RefHeading___Toc3511_3174394520"/>
-      <w:bookmarkStart w:id="6" w:name="objetivos"/>
-      <w:bookmarkEnd w:id="5"/>
-      <w:r>
-        <w:rPr>
-          <w:lang w:val="pt-BR"/>
-        </w:rPr>
-        <w:t>Objetivos</w:t>
+      <w:bookmarkStart w:id="9" w:name="__RefHeading___Toc3517_3174394520"/>
+      <w:bookmarkEnd w:id="9"/>
+      <w:r>
+        <w:rPr>
+          <w:lang w:val="pt-BR"/>
+        </w:rPr>
+        <w:t>Dados brutos</w:t>
       </w:r>
     </w:p>
     <w:p>
@@ -1465,14 +1569,56 @@
           <w:lang w:val="pt-BR"/>
         </w:rPr>
       </w:pPr>
-      <w:bookmarkStart w:id="7" w:name="objetivos"/>
-      <w:r>
-        <w:rPr>
-          <w:lang w:val="pt-BR"/>
-        </w:rPr>
-        <w:t>Avaliar a eficácia do enxerto Vivendi na correção de curvatura peniana.</w:t>
-      </w:r>
-      <w:bookmarkEnd w:id="7"/>
+      <w:r>
+        <w:rPr>
+          <w:lang w:val="pt-BR"/>
+        </w:rPr>
+        <w:t>Ao início do estudo os dados brutos serão coletados em uma tabela, que será processada para análise. Cada linha da tabela representa todas as informações coletadas de cada participante do estudo, e cada coluna representa uma variável do estudo. Cada participante incluído deverá ter um ID de estudo, que deve ser único.</w:t>
+      </w:r>
+    </w:p>
+    <w:p>
+      <w:pPr>
+        <w:pStyle w:val="TextBody"/>
+        <w:rPr>
+          <w:lang w:val="pt-BR"/>
+        </w:rPr>
+      </w:pPr>
+      <w:r>
+        <w:rPr>
+          <w:lang w:val="pt-BR"/>
+        </w:rPr>
+        <w:t>O desfecho primário deve ser registrado como variável contínua, representando apenas o número mensurado (incluindo casas decimais, caso a mensuração permita esta precisão) em cada célula, e sem observações textuais. Caso ambos os valores inicial e final de curvatura sejam registrados, estes devem ficar em colunas separadas. A exposição deve ser registrada como variável binária, em forma de texto (tratamento/controle, ou classificação semelhante), ou como um indicador (tratamento = 1, controle = 0).</w:t>
+      </w:r>
+    </w:p>
+    <w:p>
+      <w:pPr>
+        <w:pStyle w:val="TextBody"/>
+        <w:rPr>
+          <w:lang w:val="pt-BR"/>
+        </w:rPr>
+      </w:pPr>
+      <w:r>
+        <w:rPr>
+          <w:lang w:val="pt-BR"/>
+        </w:rPr>
+        <w:t>Os desfechos secundários deverão ser registrados de acordo com o tipo de variável: contínua ou categórica. Variáveis categóricas devem ter um número pré-determinado de categorias de acordo com sua classificação. Comorbidades, se coletadas, devem ser registradas como variáveis binárias sempre que possível.</w:t>
+      </w:r>
+    </w:p>
+    <w:p>
+      <w:pPr>
+        <w:pStyle w:val="TextBody"/>
+        <w:rPr>
+          <w:lang w:val="pt-BR"/>
+        </w:rPr>
+      </w:pPr>
+      <w:bookmarkStart w:id="10" w:name="dados-brutos"/>
+      <w:r>
+        <w:rPr>
+          <w:lang w:val="pt-BR"/>
+        </w:rPr>
+        <w:t>Caso haja necessidade de considerar tempo de observação, é preferível que as datas de início e final da observação sejam registradas, ao invés do tempo.</w:t>
+      </w:r>
+      <w:bookmarkEnd w:id="10"/>
     </w:p>
     <w:p>
       <w:pPr>
@@ -1481,14 +1627,13 @@
           <w:lang w:val="pt-BR"/>
         </w:rPr>
       </w:pPr>
-      <w:bookmarkStart w:id="8" w:name="__RefHeading___Toc3513_3174394520"/>
-      <w:bookmarkStart w:id="9" w:name="hipóteses"/>
-      <w:bookmarkEnd w:id="8"/>
-      <w:r>
-        <w:rPr>
-          <w:lang w:val="pt-BR"/>
-        </w:rPr>
-        <w:t>Hipóteses</w:t>
+      <w:bookmarkStart w:id="11" w:name="__RefHeading___Toc3519_3174394520"/>
+      <w:bookmarkEnd w:id="11"/>
+      <w:r>
+        <w:rPr>
+          <w:lang w:val="pt-BR"/>
+        </w:rPr>
+        <w:t>Tabela de dados analíticos</w:t>
       </w:r>
     </w:p>
     <w:p>
@@ -1498,16 +1643,16 @@
           <w:lang w:val="pt-BR"/>
         </w:rPr>
       </w:pPr>
-      <w:bookmarkStart w:id="10" w:name="contexto"/>
-      <w:bookmarkStart w:id="11" w:name="hipóteses"/>
-      <w:r>
-        <w:rPr>
-          <w:lang w:val="pt-BR"/>
-        </w:rPr>
-        <w:t>O uso do Enxerto Vivendi apresenta redução de curvatura peniana comparável ao uso do enxerto SIS em pacientes submetidos a corporoplastia.</w:t>
-      </w:r>
-      <w:bookmarkEnd w:id="10"/>
-      <w:bookmarkEnd w:id="11"/>
+      <w:bookmarkStart w:id="12" w:name="dados"/>
+      <w:bookmarkStart w:id="13" w:name="tabela-de-dados-analíticos"/>
+      <w:r>
+        <w:rPr>
+          <w:lang w:val="pt-BR"/>
+        </w:rPr>
+        <w:t>Todas as variáveis da tabela de dados analíticos serão identificadas de acordo com as descrições das variáveis, e os valores foram identificados de acordo com o dicionário de dados. Estas identificações possibilitarão a criação de tabelas de resultados com qualidade de produção final.</w:t>
+      </w:r>
+      <w:bookmarkEnd w:id="12"/>
+      <w:bookmarkEnd w:id="13"/>
     </w:p>
     <w:p>
       <w:pPr>
@@ -1516,14 +1661,13 @@
           <w:lang w:val="pt-BR"/>
         </w:rPr>
       </w:pPr>
-      <w:bookmarkStart w:id="12" w:name="__RefHeading___Toc3515_3174394520"/>
-      <w:bookmarkStart w:id="13" w:name="dados"/>
-      <w:bookmarkEnd w:id="12"/>
-      <w:r>
-        <w:rPr>
-          <w:lang w:val="pt-BR"/>
-        </w:rPr>
-        <w:t>Dados</w:t>
+      <w:bookmarkStart w:id="14" w:name="__RefHeading___Toc3521_3174394520"/>
+      <w:bookmarkEnd w:id="14"/>
+      <w:r>
+        <w:rPr>
+          <w:lang w:val="pt-BR"/>
+        </w:rPr>
+        <w:t>Parâmetros do estudo</w:t>
       </w:r>
     </w:p>
     <w:p>
@@ -1533,14 +1677,13 @@
           <w:lang w:val="pt-BR"/>
         </w:rPr>
       </w:pPr>
-      <w:bookmarkStart w:id="14" w:name="__RefHeading___Toc3517_3174394520"/>
-      <w:bookmarkStart w:id="15" w:name="dados-brutos"/>
-      <w:bookmarkEnd w:id="14"/>
-      <w:r>
-        <w:rPr>
-          <w:lang w:val="pt-BR"/>
-        </w:rPr>
-        <w:t>Dados brutos</w:t>
+      <w:bookmarkStart w:id="15" w:name="__RefHeading___Toc3523_3174394520"/>
+      <w:bookmarkEnd w:id="15"/>
+      <w:r>
+        <w:rPr>
+          <w:lang w:val="pt-BR"/>
+        </w:rPr>
+        <w:t>Desenho do estudo</w:t>
       </w:r>
     </w:p>
     <w:p>
@@ -1550,54 +1693,12 @@
           <w:lang w:val="pt-BR"/>
         </w:rPr>
       </w:pPr>
-      <w:r>
-        <w:rPr>
-          <w:lang w:val="pt-BR"/>
-        </w:rPr>
-        <w:t>Ao início do estudo os dados brutos serão coletados em uma tabela, que será processada para análise. Cada linha da tabela representa todas as informações coletadas de cada participante do estudo, e cada coluna representa uma variável do estudo. Cada participante incluído deverá ter um ID de estudo, que deve ser único.</w:t>
-      </w:r>
-    </w:p>
-    <w:p>
-      <w:pPr>
-        <w:pStyle w:val="TextBody"/>
-        <w:rPr>
-          <w:lang w:val="pt-BR"/>
-        </w:rPr>
-      </w:pPr>
-      <w:r>
-        <w:rPr>
-          <w:lang w:val="pt-BR"/>
-        </w:rPr>
-        <w:t>O desfecho primário deve ser registrado como variável contínua, representando apenas o número mensurado (incluindo casas decimais, caso a mensuração permita esta precisão) em cada célula, e sem observações textuais. A exposição deve ser registrada como variável binária, em forma de texto (tratamento/controle, ou classificação semelhante), ou como um indicador (tratamento = 1, controle = 0).</w:t>
-      </w:r>
-    </w:p>
-    <w:p>
-      <w:pPr>
-        <w:pStyle w:val="TextBody"/>
-        <w:rPr>
-          <w:lang w:val="pt-BR"/>
-        </w:rPr>
-      </w:pPr>
-      <w:r>
-        <w:rPr>
-          <w:lang w:val="pt-BR"/>
-        </w:rPr>
-        <w:t>Os desfechos secundários deverão ser registrados de acordo com o tipo de variável: contínua ou categórica. Variáveis categóricas devem ter um número pré-determinado de categorias de acordo com sua classificação. Comorbidades, se coletadas, devem ser registradas como variáveis binárias sempre que possível O grupo</w:t>
-      </w:r>
-    </w:p>
-    <w:p>
-      <w:pPr>
-        <w:pStyle w:val="TextBody"/>
-        <w:rPr>
-          <w:lang w:val="pt-BR"/>
-        </w:rPr>
-      </w:pPr>
-      <w:bookmarkStart w:id="16" w:name="dados-brutos"/>
-      <w:r>
-        <w:rPr>
-          <w:lang w:val="pt-BR"/>
-        </w:rPr>
-        <w:t>Caso haja necessidade de considerar tempo de observação, é preferível que as datas de início e final da observação sejam registradas, ao invés do tempo.</w:t>
+      <w:bookmarkStart w:id="16" w:name="desenho-do-estudo"/>
+      <w:r>
+        <w:rPr>
+          <w:lang w:val="pt-BR"/>
+        </w:rPr>
+        <w:t>Ensaio clínico controlado e aleatorizado.</w:t>
       </w:r>
       <w:bookmarkEnd w:id="16"/>
     </w:p>
@@ -1608,94 +1709,8 @@
           <w:lang w:val="pt-BR"/>
         </w:rPr>
       </w:pPr>
-      <w:bookmarkStart w:id="17" w:name="__RefHeading___Toc3519_3174394520"/>
-      <w:bookmarkStart w:id="18" w:name="tabela-de-dados-analíticos"/>
+      <w:bookmarkStart w:id="17" w:name="__RefHeading___Toc3525_3174394520"/>
       <w:bookmarkEnd w:id="17"/>
-      <w:r>
-        <w:rPr>
-          <w:lang w:val="pt-BR"/>
-        </w:rPr>
-        <w:t>Tabela de dados analíticos</w:t>
-      </w:r>
-    </w:p>
-    <w:p>
-      <w:pPr>
-        <w:pStyle w:val="FirstParagraph"/>
-        <w:rPr>
-          <w:lang w:val="pt-BR"/>
-        </w:rPr>
-      </w:pPr>
-      <w:bookmarkStart w:id="19" w:name="dados"/>
-      <w:bookmarkStart w:id="20" w:name="tabela-de-dados-analíticos"/>
-      <w:r>
-        <w:rPr>
-          <w:lang w:val="pt-BR"/>
-        </w:rPr>
-        <w:t>Todas as variáveis da tabela de dados analíticos serão identificadas de acordo com as descrições das variáveis, e os valores foram identificados de acordo com o dicionário de dados. Estas identificações possibilitarão a criação de tabelas de resultados com qualidade de produção final.</w:t>
-      </w:r>
-      <w:bookmarkEnd w:id="19"/>
-      <w:bookmarkEnd w:id="20"/>
-    </w:p>
-    <w:p>
-      <w:pPr>
-        <w:pStyle w:val="Heading1"/>
-        <w:rPr>
-          <w:lang w:val="pt-BR"/>
-        </w:rPr>
-      </w:pPr>
-      <w:bookmarkStart w:id="21" w:name="__RefHeading___Toc3521_3174394520"/>
-      <w:bookmarkStart w:id="22" w:name="parâmetros-do-estudo"/>
-      <w:bookmarkEnd w:id="21"/>
-      <w:r>
-        <w:rPr>
-          <w:lang w:val="pt-BR"/>
-        </w:rPr>
-        <w:t>Parâmetros do estudo</w:t>
-      </w:r>
-    </w:p>
-    <w:p>
-      <w:pPr>
-        <w:pStyle w:val="Heading2"/>
-        <w:rPr>
-          <w:lang w:val="pt-BR"/>
-        </w:rPr>
-      </w:pPr>
-      <w:bookmarkStart w:id="23" w:name="__RefHeading___Toc3523_3174394520"/>
-      <w:bookmarkStart w:id="24" w:name="desenho-do-estudo"/>
-      <w:bookmarkEnd w:id="23"/>
-      <w:r>
-        <w:rPr>
-          <w:lang w:val="pt-BR"/>
-        </w:rPr>
-        <w:t>Desenho do estudo</w:t>
-      </w:r>
-    </w:p>
-    <w:p>
-      <w:pPr>
-        <w:pStyle w:val="FirstParagraph"/>
-        <w:rPr>
-          <w:lang w:val="pt-BR"/>
-        </w:rPr>
-      </w:pPr>
-      <w:bookmarkStart w:id="25" w:name="desenho-do-estudo"/>
-      <w:r>
-        <w:rPr>
-          <w:lang w:val="pt-BR"/>
-        </w:rPr>
-        <w:t>Ensaio clínico controlado e aleatorizado.</w:t>
-      </w:r>
-      <w:bookmarkEnd w:id="25"/>
-    </w:p>
-    <w:p>
-      <w:pPr>
-        <w:pStyle w:val="Heading2"/>
-        <w:rPr>
-          <w:lang w:val="pt-BR"/>
-        </w:rPr>
-      </w:pPr>
-      <w:bookmarkStart w:id="26" w:name="__RefHeading___Toc3525_3174394520"/>
-      <w:bookmarkStart w:id="27" w:name="critérios-de-inclusão-e-exclusão"/>
-      <w:bookmarkEnd w:id="26"/>
       <w:r>
         <w:rPr>
           <w:lang w:val="pt-BR"/>
@@ -1722,7 +1737,7 @@
         <w:pStyle w:val="Compact"/>
         <w:numPr>
           <w:ilvl w:val="0"/>
-          <w:numId w:val="9"/>
+          <w:numId w:val="22"/>
         </w:numPr>
         <w:rPr>
           <w:lang w:val="pt-BR"/>
@@ -1740,7 +1755,7 @@
         <w:pStyle w:val="Compact"/>
         <w:numPr>
           <w:ilvl w:val="0"/>
-          <w:numId w:val="10"/>
+          <w:numId w:val="23"/>
         </w:numPr>
         <w:rPr>
           <w:lang w:val="pt-BR"/>
@@ -1758,7 +1773,7 @@
         <w:pStyle w:val="Compact"/>
         <w:numPr>
           <w:ilvl w:val="0"/>
-          <w:numId w:val="11"/>
+          <w:numId w:val="24"/>
         </w:numPr>
         <w:rPr>
           <w:lang w:val="pt-BR"/>
@@ -1776,7 +1791,7 @@
         <w:pStyle w:val="Compact"/>
         <w:numPr>
           <w:ilvl w:val="0"/>
-          <w:numId w:val="12"/>
+          <w:numId w:val="25"/>
         </w:numPr>
         <w:rPr>
           <w:lang w:val="pt-BR"/>
@@ -1794,20 +1809,20 @@
         <w:pStyle w:val="Compact"/>
         <w:numPr>
           <w:ilvl w:val="0"/>
-          <w:numId w:val="13"/>
+          <w:numId w:val="26"/>
         </w:numPr>
         <w:rPr>
           <w:lang w:val="pt-BR"/>
         </w:rPr>
       </w:pPr>
-      <w:bookmarkStart w:id="28" w:name="critérios-de-inclusão-e-exclusão"/>
+      <w:bookmarkStart w:id="18" w:name="critérios-de-inclusão-e-exclusão"/>
       <w:r>
         <w:rPr>
           <w:lang w:val="pt-BR"/>
         </w:rPr>
         <w:t>Ser maiores de 18 anos.</w:t>
       </w:r>
-      <w:bookmarkEnd w:id="28"/>
+      <w:bookmarkEnd w:id="18"/>
     </w:p>
     <w:p>
       <w:pPr>
@@ -1816,9 +1831,8 @@
           <w:lang w:val="pt-BR"/>
         </w:rPr>
       </w:pPr>
-      <w:bookmarkStart w:id="29" w:name="__RefHeading___Toc3527_3174394520"/>
-      <w:bookmarkStart w:id="30" w:name="exposições"/>
-      <w:bookmarkEnd w:id="29"/>
+      <w:bookmarkStart w:id="19" w:name="__RefHeading___Toc3527_3174394520"/>
+      <w:bookmarkEnd w:id="19"/>
       <w:r>
         <w:rPr>
           <w:lang w:val="pt-BR"/>
@@ -1845,7 +1859,7 @@
         <w:pStyle w:val="Compact"/>
         <w:numPr>
           <w:ilvl w:val="0"/>
-          <w:numId w:val="14"/>
+          <w:numId w:val="27"/>
         </w:numPr>
         <w:rPr>
           <w:lang w:val="pt-BR"/>
@@ -1863,20 +1877,20 @@
         <w:pStyle w:val="Compact"/>
         <w:numPr>
           <w:ilvl w:val="0"/>
-          <w:numId w:val="15"/>
+          <w:numId w:val="28"/>
         </w:numPr>
         <w:rPr>
           <w:lang w:val="pt-BR"/>
         </w:rPr>
       </w:pPr>
-      <w:bookmarkStart w:id="31" w:name="exposições"/>
+      <w:bookmarkStart w:id="20" w:name="exposições"/>
       <w:r>
         <w:rPr>
           <w:lang w:val="pt-BR"/>
         </w:rPr>
         <w:t>Controle: enxerto SIS</w:t>
       </w:r>
-      <w:bookmarkEnd w:id="31"/>
+      <w:bookmarkEnd w:id="20"/>
     </w:p>
     <w:p>
       <w:pPr>
@@ -1885,9 +1899,8 @@
           <w:lang w:val="pt-BR"/>
         </w:rPr>
       </w:pPr>
-      <w:bookmarkStart w:id="32" w:name="__RefHeading___Toc3529_3174394520"/>
-      <w:bookmarkStart w:id="33" w:name="desfechos"/>
-      <w:bookmarkEnd w:id="32"/>
+      <w:bookmarkStart w:id="21" w:name="__RefHeading___Toc3529_3174394520"/>
+      <w:bookmarkEnd w:id="21"/>
       <w:r>
         <w:rPr>
           <w:lang w:val="pt-BR"/>
@@ -1922,7 +1935,7 @@
         <w:pStyle w:val="Compact"/>
         <w:numPr>
           <w:ilvl w:val="0"/>
-          <w:numId w:val="16"/>
+          <w:numId w:val="29"/>
         </w:numPr>
         <w:rPr>
           <w:lang w:val="pt-BR"/>
@@ -1940,7 +1953,7 @@
         <w:pStyle w:val="Compact"/>
         <w:numPr>
           <w:ilvl w:val="0"/>
-          <w:numId w:val="5"/>
+          <w:numId w:val="30"/>
         </w:numPr>
         <w:rPr>
           <w:lang w:val="pt-BR"/>
@@ -1958,7 +1971,7 @@
         <w:pStyle w:val="Compact"/>
         <w:numPr>
           <w:ilvl w:val="0"/>
-          <w:numId w:val="5"/>
+          <w:numId w:val="31"/>
         </w:numPr>
         <w:rPr>
           <w:lang w:val="pt-BR"/>
@@ -1968,21 +1981,7 @@
         <w:rPr>
           <w:lang w:val="pt-BR"/>
         </w:rPr>
-        <w:t>(Métrica específica) Mudança desde a linha de base (</w:t>
-      </w:r>
-      <w:r>
-        <w:rPr>
-          <w:i/>
-          <w:iCs/>
-          <w:lang w:val="pt-BR"/>
-        </w:rPr>
-        <w:t>baseline</w:t>
-      </w:r>
-      <w:r>
-        <w:rPr>
-          <w:lang w:val="pt-BR"/>
-        </w:rPr>
-        <w:t>)</w:t>
+        <w:t>(Métrica específica) Valor final</w:t>
       </w:r>
     </w:p>
     <w:p>
@@ -1990,7 +1989,7 @@
         <w:pStyle w:val="Compact"/>
         <w:numPr>
           <w:ilvl w:val="0"/>
-          <w:numId w:val="5"/>
+          <w:numId w:val="32"/>
         </w:numPr>
         <w:rPr>
           <w:lang w:val="pt-BR"/>
@@ -2000,7 +1999,7 @@
         <w:rPr>
           <w:lang w:val="pt-BR"/>
         </w:rPr>
-        <w:t>(Método de agregação) Proporção de participantes com redução da curvatura a &lt;20 graus</w:t>
+        <w:t>(Método de agregação) Frequência de participantes com curvatura &lt;20 graus</w:t>
       </w:r>
     </w:p>
     <w:p>
@@ -2030,7 +2029,7 @@
         <w:rPr>
           <w:lang w:val="pt-BR"/>
         </w:rPr>
-        <w:t>Proporção de participantes com redução da curvatura a &lt; 20 graus comparado ao estado no início do estudo.</w:t>
+        <w:t>Frequência de participantes com redução da curvatura para &lt;20 graus.</w:t>
       </w:r>
     </w:p>
     <w:p>
@@ -2054,7 +2053,7 @@
         <w:pStyle w:val="Compact"/>
         <w:numPr>
           <w:ilvl w:val="0"/>
-          <w:numId w:val="17"/>
+          <w:numId w:val="33"/>
         </w:numPr>
         <w:rPr>
           <w:lang w:val="pt-BR"/>
@@ -2072,7 +2071,7 @@
         <w:pStyle w:val="Compact"/>
         <w:numPr>
           <w:ilvl w:val="0"/>
-          <w:numId w:val="18"/>
+          <w:numId w:val="34"/>
         </w:numPr>
         <w:rPr>
           <w:lang w:val="pt-BR"/>
@@ -2090,7 +2089,7 @@
         <w:pStyle w:val="Compact"/>
         <w:numPr>
           <w:ilvl w:val="0"/>
-          <w:numId w:val="19"/>
+          <w:numId w:val="35"/>
         </w:numPr>
         <w:rPr>
           <w:lang w:val="pt-BR"/>
@@ -2108,20 +2107,20 @@
         <w:pStyle w:val="Compact"/>
         <w:numPr>
           <w:ilvl w:val="0"/>
-          <w:numId w:val="20"/>
+          <w:numId w:val="36"/>
         </w:numPr>
         <w:rPr>
           <w:lang w:val="pt-BR"/>
         </w:rPr>
       </w:pPr>
-      <w:bookmarkStart w:id="34" w:name="desfechos"/>
+      <w:bookmarkStart w:id="22" w:name="desfechos"/>
       <w:r>
         <w:rPr>
           <w:lang w:val="pt-BR"/>
         </w:rPr>
         <w:t>Mensuração da dor.</w:t>
       </w:r>
-      <w:bookmarkEnd w:id="34"/>
+      <w:bookmarkEnd w:id="22"/>
     </w:p>
     <w:p>
       <w:pPr>
@@ -2130,9 +2129,8 @@
           <w:lang w:val="pt-BR"/>
         </w:rPr>
       </w:pPr>
-      <w:bookmarkStart w:id="35" w:name="__RefHeading___Toc3531_3174394520"/>
-      <w:bookmarkStart w:id="36" w:name="covariáveis"/>
-      <w:bookmarkEnd w:id="35"/>
+      <w:bookmarkStart w:id="23" w:name="__RefHeading___Toc3531_3174394520"/>
+      <w:bookmarkEnd w:id="23"/>
       <w:r>
         <w:rPr>
           <w:lang w:val="pt-BR"/>
@@ -2145,39 +2143,245 @@
         <w:pStyle w:val="Compact"/>
         <w:numPr>
           <w:ilvl w:val="0"/>
-          <w:numId w:val="21"/>
+          <w:numId w:val="37"/>
         </w:numPr>
         <w:rPr>
           <w:lang w:val="pt-BR"/>
         </w:rPr>
       </w:pPr>
-      <w:bookmarkStart w:id="37" w:name="parâmetros-do-estudo"/>
-      <w:bookmarkStart w:id="38" w:name="covariáveis"/>
+      <w:bookmarkStart w:id="24" w:name="parâmetros-do-estudo"/>
+      <w:bookmarkStart w:id="25" w:name="covariáveis"/>
       <w:r>
         <w:rPr>
           <w:lang w:val="pt-BR"/>
         </w:rPr>
         <w:t>Idade, ou faixa etária.</w:t>
       </w:r>
+      <w:bookmarkEnd w:id="24"/>
+      <w:bookmarkEnd w:id="25"/>
+    </w:p>
+    <w:p>
+      <w:pPr>
+        <w:pStyle w:val="Heading1"/>
+        <w:rPr>
+          <w:lang w:val="pt-BR"/>
+        </w:rPr>
+      </w:pPr>
+      <w:bookmarkStart w:id="26" w:name="__RefHeading___Toc3533_3174394520"/>
+      <w:bookmarkStart w:id="27" w:name="métodos-estatísticos"/>
+      <w:bookmarkEnd w:id="26"/>
+      <w:r>
+        <w:rPr>
+          <w:lang w:val="pt-BR"/>
+        </w:rPr>
+        <w:t>Métodos estatísticos</w:t>
+      </w:r>
+    </w:p>
+    <w:p>
+      <w:pPr>
+        <w:pStyle w:val="Heading2"/>
+        <w:rPr>
+          <w:lang w:val="pt-BR"/>
+        </w:rPr>
+      </w:pPr>
+      <w:bookmarkStart w:id="28" w:name="__RefHeading___Toc3535_3174394520"/>
+      <w:bookmarkEnd w:id="28"/>
+      <w:r>
+        <w:rPr>
+          <w:lang w:val="pt-BR"/>
+        </w:rPr>
+        <w:t>Análises estatísticas</w:t>
+      </w:r>
+    </w:p>
+    <w:p>
+      <w:pPr>
+        <w:pStyle w:val="Heading3"/>
+        <w:rPr>
+          <w:lang w:val="pt-BR"/>
+        </w:rPr>
+      </w:pPr>
+      <w:bookmarkStart w:id="29" w:name="__RefHeading___Toc3537_3174394520"/>
+      <w:bookmarkEnd w:id="29"/>
+      <w:r>
+        <w:rPr>
+          <w:lang w:val="pt-BR"/>
+        </w:rPr>
+        <w:t>Análise descritiva</w:t>
+      </w:r>
+    </w:p>
+    <w:p>
+      <w:pPr>
+        <w:pStyle w:val="FirstParagraph"/>
+        <w:rPr>
+          <w:lang w:val="pt-BR"/>
+        </w:rPr>
+      </w:pPr>
+      <w:bookmarkStart w:id="30" w:name="análise-descritiva"/>
+      <w:r>
+        <w:rPr>
+          <w:lang w:val="pt-BR"/>
+        </w:rPr>
+        <w:t xml:space="preserve">O perfil epidemiológico dos participantes do estudo será descrito na </w:t>
+      </w:r>
+      <w:r>
+        <w:rPr>
+          <w:i/>
+          <w:iCs/>
+          <w:lang w:val="pt-BR"/>
+        </w:rPr>
+        <w:t>baseline</w:t>
+      </w:r>
+      <w:r>
+        <w:rPr>
+          <w:lang w:val="pt-BR"/>
+        </w:rPr>
+        <w:t>. As características demográficas (sexo, idade e IMC) e clínicas  serão descritas como média (DP)  ou frequência e proporção (%), conforme apropriado. As distribuições das características dos participantes serão resumidas em tabelas e visualizadas em gráficos exploratórios</w:t>
+      </w:r>
+      <w:bookmarkEnd w:id="30"/>
+    </w:p>
+    <w:p>
+      <w:pPr>
+        <w:pStyle w:val="Heading3"/>
+        <w:rPr>
+          <w:lang w:val="pt-BR"/>
+        </w:rPr>
+      </w:pPr>
+      <w:bookmarkStart w:id="31" w:name="__RefHeading___Toc3539_3174394520"/>
+      <w:bookmarkEnd w:id="31"/>
+      <w:r>
+        <w:rPr>
+          <w:lang w:val="pt-BR"/>
+        </w:rPr>
+        <w:t>Análise inferencial</w:t>
+      </w:r>
+    </w:p>
+    <w:p>
+      <w:pPr>
+        <w:pStyle w:val="FirstParagraph"/>
+        <w:rPr>
+          <w:lang w:val="pt-BR"/>
+        </w:rPr>
+      </w:pPr>
+      <w:r>
+        <w:rPr>
+          <w:lang w:val="pt-BR"/>
+        </w:rPr>
+        <w:t>As análises inferenciais dos desfechos secundários serão avaliadas como análises univariadas. Variáveis contínuas serão comparadas entre os grupos com o teste t de grupos independentes com a correção de Welch. Diferenças nas distribuições de variáveis categóricas serão avaliadas com o teste exato de Fisher.</w:t>
+      </w:r>
+    </w:p>
+    <w:p>
+      <w:pPr>
+        <w:pStyle w:val="TextBody"/>
+        <w:rPr>
+          <w:lang w:val="pt-BR"/>
+        </w:rPr>
+      </w:pPr>
+      <w:bookmarkStart w:id="32" w:name="análise-inferencial"/>
+      <w:r>
+        <w:rPr>
+          <w:lang w:val="pt-BR"/>
+        </w:rPr>
+        <w:t>As análises inferenciais do desfecho primário serão realizadas com base nos modelos estatísticos (descritos na próxima seção).</w:t>
+      </w:r>
+      <w:bookmarkEnd w:id="32"/>
+    </w:p>
+    <w:p>
+      <w:pPr>
+        <w:pStyle w:val="Heading3"/>
+        <w:rPr>
+          <w:lang w:val="pt-BR"/>
+        </w:rPr>
+      </w:pPr>
+      <w:bookmarkStart w:id="33" w:name="__RefHeading___Toc3541_3174394520"/>
+      <w:bookmarkEnd w:id="33"/>
+      <w:r>
+        <w:rPr>
+          <w:lang w:val="pt-BR"/>
+        </w:rPr>
+        <w:t>Modelagem estatística</w:t>
+      </w:r>
+    </w:p>
+    <w:p>
+      <w:pPr>
+        <w:pStyle w:val="FirstParagraph"/>
+        <w:rPr>
+          <w:lang w:val="pt-BR"/>
+        </w:rPr>
+      </w:pPr>
+      <w:bookmarkStart w:id="34" w:name="modelagem-estatística"/>
+      <w:r>
+        <w:rPr>
+          <w:lang w:val="pt-BR"/>
+        </w:rPr>
+        <w:t>A taxa de incidência de correção da curvatura peniana será estimada ajustando modelos de regressão de Poisson. Esta abordagem multivariada tem a capacidade de estimar a IRR a partir do número de participantes que atingiram o desfecho primário, ajustando pelas covariáveis.</w:t>
+      </w:r>
+      <w:bookmarkEnd w:id="34"/>
+    </w:p>
+    <w:p>
+      <w:pPr>
+        <w:pStyle w:val="Heading3"/>
+        <w:rPr>
+          <w:lang w:val="pt-BR"/>
+        </w:rPr>
+      </w:pPr>
+      <w:bookmarkStart w:id="35" w:name="__RefHeading___Toc3543_3174394520"/>
+      <w:bookmarkEnd w:id="35"/>
+      <w:r>
+        <w:rPr>
+          <w:lang w:val="pt-BR"/>
+        </w:rPr>
+        <w:t>Dados faltantes</w:t>
+      </w:r>
+    </w:p>
+    <w:p>
+      <w:pPr>
+        <w:pStyle w:val="FirstParagraph"/>
+        <w:rPr>
+          <w:lang w:val="pt-BR"/>
+        </w:rPr>
+      </w:pPr>
+      <w:bookmarkStart w:id="36" w:name="análises-estatísticas"/>
+      <w:bookmarkStart w:id="37" w:name="dados-faltantes"/>
+      <w:r>
+        <w:rPr>
+          <w:lang w:val="pt-BR"/>
+        </w:rPr>
+        <w:t>Não serão realizadas imputações de dados faltantes. Todas as avaliações serão realizadas como análises de casos completos.</w:t>
+      </w:r>
+      <w:bookmarkEnd w:id="36"/>
       <w:bookmarkEnd w:id="37"/>
+    </w:p>
+    <w:p>
+      <w:pPr>
+        <w:pStyle w:val="Heading2"/>
+        <w:rPr>
+          <w:lang w:val="pt-BR"/>
+        </w:rPr>
+      </w:pPr>
+      <w:bookmarkStart w:id="38" w:name="__RefHeading___Toc3545_3174394520"/>
       <w:bookmarkEnd w:id="38"/>
-    </w:p>
-    <w:p>
-      <w:pPr>
-        <w:pStyle w:val="Heading1"/>
-        <w:rPr>
-          <w:lang w:val="pt-BR"/>
-        </w:rPr>
-      </w:pPr>
-      <w:bookmarkStart w:id="39" w:name="__RefHeading___Toc3533_3174394520"/>
-      <w:bookmarkStart w:id="40" w:name="métodos-estatísticos"/>
+      <w:r>
+        <w:rPr>
+          <w:lang w:val="pt-BR"/>
+        </w:rPr>
+        <w:t>Significância e Intervalos de Confiança</w:t>
+      </w:r>
+    </w:p>
+    <w:p>
+      <w:pPr>
+        <w:pStyle w:val="FirstParagraph"/>
+        <w:rPr>
+          <w:lang w:val="pt-BR"/>
+        </w:rPr>
+      </w:pPr>
+      <w:bookmarkStart w:id="39" w:name="significância-e-intervalos-de-confiança"/>
+      <w:r>
+        <w:rPr>
+          <w:lang w:val="pt-BR"/>
+        </w:rPr>
+        <w:t xml:space="preserve">Todas as análises serão realizadas ao nível de significância de 5%. Todos os testes de hipóteses e intervalos de confiança calculados serão bicaudais.  </w:t>
+      </w:r>
       <w:bookmarkEnd w:id="39"/>
-      <w:r>
-        <w:rPr>
-          <w:lang w:val="pt-BR"/>
-        </w:rPr>
-        <w:t>Métodos estatísticos</w:t>
-      </w:r>
     </w:p>
     <w:p>
       <w:pPr>
@@ -2186,163 +2390,30 @@
           <w:lang w:val="pt-BR"/>
         </w:rPr>
       </w:pPr>
-      <w:bookmarkStart w:id="41" w:name="__RefHeading___Toc3535_3174394520"/>
-      <w:bookmarkStart w:id="42" w:name="análises-estatísticas"/>
+      <w:bookmarkStart w:id="40" w:name="__RefHeading___Toc3547_3174394520"/>
+      <w:bookmarkEnd w:id="40"/>
+      <w:r>
+        <w:rPr>
+          <w:lang w:val="pt-BR"/>
+        </w:rPr>
+        <w:t>Tamanho da amostra e Poder</w:t>
+      </w:r>
+    </w:p>
+    <w:p>
+      <w:pPr>
+        <w:pStyle w:val="FirstParagraph"/>
+        <w:rPr>
+          <w:lang w:val="pt-BR"/>
+        </w:rPr>
+      </w:pPr>
+      <w:bookmarkStart w:id="41" w:name="tamanho-da-amostra-e-poder"/>
+      <w:r>
+        <w:rPr>
+          <w:lang w:val="pt-BR"/>
+        </w:rPr>
+        <w:t>N/A</w:t>
+      </w:r>
       <w:bookmarkEnd w:id="41"/>
-      <w:r>
-        <w:rPr>
-          <w:lang w:val="pt-BR"/>
-        </w:rPr>
-        <w:t>Análises estatísticas</w:t>
-      </w:r>
-    </w:p>
-    <w:p>
-      <w:pPr>
-        <w:pStyle w:val="Heading3"/>
-        <w:rPr>
-          <w:lang w:val="pt-BR"/>
-        </w:rPr>
-      </w:pPr>
-      <w:bookmarkStart w:id="43" w:name="__RefHeading___Toc3537_3174394520"/>
-      <w:bookmarkStart w:id="44" w:name="análise-descritiva"/>
-      <w:bookmarkEnd w:id="43"/>
-      <w:r>
-        <w:rPr>
-          <w:lang w:val="pt-BR"/>
-        </w:rPr>
-        <w:t>Análise descritiva</w:t>
-      </w:r>
-    </w:p>
-    <w:p>
-      <w:pPr>
-        <w:pStyle w:val="FirstParagraph"/>
-        <w:rPr>
-          <w:lang w:val="pt-BR"/>
-        </w:rPr>
-      </w:pPr>
-      <w:bookmarkStart w:id="45" w:name="análise-descritiva"/>
-      <w:r>
-        <w:rPr>
-          <w:lang w:val="pt-BR"/>
-        </w:rPr>
-        <w:t>O perfil epidemiológico dos participantes do estudo será descrito na baseline. As características demográficas (sexo, idade e IMC) e clínicas  serão descritas como média (DP)  ou frequência e proporção (%), conforme apropriado. As distribuições das características dos participantes serão resumidas em tabelas e visualizadas em gráficos exploratórios</w:t>
-      </w:r>
-      <w:bookmarkEnd w:id="45"/>
-    </w:p>
-    <w:p>
-      <w:pPr>
-        <w:pStyle w:val="Heading3"/>
-        <w:rPr>
-          <w:lang w:val="pt-BR"/>
-        </w:rPr>
-      </w:pPr>
-      <w:bookmarkStart w:id="46" w:name="__RefHeading___Toc3539_3174394520"/>
-      <w:bookmarkStart w:id="47" w:name="análise-inferencial"/>
-      <w:bookmarkEnd w:id="46"/>
-      <w:r>
-        <w:rPr>
-          <w:lang w:val="pt-BR"/>
-        </w:rPr>
-        <w:t>Análise inferencial</w:t>
-      </w:r>
-    </w:p>
-    <w:p>
-      <w:pPr>
-        <w:pStyle w:val="FirstParagraph"/>
-        <w:rPr>
-          <w:lang w:val="pt-BR"/>
-        </w:rPr>
-      </w:pPr>
-      <w:r>
-        <w:rPr>
-          <w:lang w:val="pt-BR"/>
-        </w:rPr>
-        <w:t>As análises inferenciais dos desfechos secundários serão avaliadas como análises univariadas. Variáveis contínuas serão comparadas entre os grupos com o teste t de grupos independentes com a correção de Welch. Diferenças nas distribuições de variáveis categóricas serão avaliadas com o teste exato de Fisher.</w:t>
-      </w:r>
-    </w:p>
-    <w:p>
-      <w:pPr>
-        <w:pStyle w:val="TextBody"/>
-        <w:rPr>
-          <w:lang w:val="pt-BR"/>
-        </w:rPr>
-      </w:pPr>
-      <w:bookmarkStart w:id="48" w:name="análise-inferencial"/>
-      <w:r>
-        <w:rPr>
-          <w:lang w:val="pt-BR"/>
-        </w:rPr>
-        <w:t>As análises inferenciais do desfecho primário serão realizadas com base nos modelos estatísticos (descritos na próxima seção).</w:t>
-      </w:r>
-      <w:bookmarkEnd w:id="48"/>
-    </w:p>
-    <w:p>
-      <w:pPr>
-        <w:pStyle w:val="Heading3"/>
-        <w:rPr>
-          <w:lang w:val="pt-BR"/>
-        </w:rPr>
-      </w:pPr>
-      <w:bookmarkStart w:id="49" w:name="__RefHeading___Toc3541_3174394520"/>
-      <w:bookmarkStart w:id="50" w:name="modelagem-estatística"/>
-      <w:bookmarkEnd w:id="49"/>
-      <w:r>
-        <w:rPr>
-          <w:lang w:val="pt-BR"/>
-        </w:rPr>
-        <w:t>Modelagem estatística</w:t>
-      </w:r>
-    </w:p>
-    <w:p>
-      <w:pPr>
-        <w:pStyle w:val="FirstParagraph"/>
-        <w:rPr>
-          <w:lang w:val="pt-BR"/>
-        </w:rPr>
-      </w:pPr>
-      <w:bookmarkStart w:id="51" w:name="modelagem-estatística"/>
-      <w:r>
-        <w:rPr>
-          <w:lang w:val="pt-BR"/>
-        </w:rPr>
-        <w:t>A taxa de incidência de correção da curvatura peniana será estimada ajustando modelos de regressão de Poisson. Esta abordagem multivariada tem a capacidade de estimar a IRR a partir do número de participantes que atingiram o desfecho primário, ajustando pelas covariáveis.</w:t>
-      </w:r>
-      <w:bookmarkEnd w:id="51"/>
-    </w:p>
-    <w:p>
-      <w:pPr>
-        <w:pStyle w:val="Heading3"/>
-        <w:rPr>
-          <w:lang w:val="pt-BR"/>
-        </w:rPr>
-      </w:pPr>
-      <w:bookmarkStart w:id="52" w:name="__RefHeading___Toc3543_3174394520"/>
-      <w:bookmarkStart w:id="53" w:name="dados-faltantes"/>
-      <w:bookmarkEnd w:id="52"/>
-      <w:r>
-        <w:rPr>
-          <w:lang w:val="pt-BR"/>
-        </w:rPr>
-        <w:t>Dados faltantes</w:t>
-      </w:r>
-    </w:p>
-    <w:p>
-      <w:pPr>
-        <w:pStyle w:val="FirstParagraph"/>
-        <w:rPr>
-          <w:lang w:val="pt-BR"/>
-        </w:rPr>
-      </w:pPr>
-      <w:bookmarkStart w:id="54" w:name="análises-estatísticas"/>
-      <w:bookmarkStart w:id="55" w:name="dados-faltantes"/>
-      <w:r>
-        <w:rPr>
-          <w:lang w:val="pt-BR"/>
-        </w:rPr>
-        <w:t>Não serão realizadas imputações de dados faltantes. Todas as avaliações serão realizadas como análises de casos completos.</w:t>
-      </w:r>
-      <w:bookmarkEnd w:id="54"/>
-      <w:bookmarkEnd w:id="55"/>
     </w:p>
     <w:p>
       <w:pPr>
@@ -2351,75 +2422,9 @@
           <w:lang w:val="pt-BR"/>
         </w:rPr>
       </w:pPr>
-      <w:bookmarkStart w:id="56" w:name="__RefHeading___Toc3545_3174394520"/>
-      <w:bookmarkStart w:id="57" w:name="significância-e-intervalos-de-confiança"/>
-      <w:bookmarkEnd w:id="56"/>
-      <w:r>
-        <w:rPr>
-          <w:lang w:val="pt-BR"/>
-        </w:rPr>
-        <w:t>Significância e Intervalos de Confiança</w:t>
-      </w:r>
-    </w:p>
-    <w:p>
-      <w:pPr>
-        <w:pStyle w:val="FirstParagraph"/>
-        <w:rPr>
-          <w:lang w:val="pt-BR"/>
-        </w:rPr>
-      </w:pPr>
-      <w:bookmarkStart w:id="58" w:name="significância-e-intervalos-de-confiança"/>
-      <w:r>
-        <w:rPr>
-          <w:lang w:val="pt-BR"/>
-        </w:rPr>
-        <w:t xml:space="preserve">Todas as análises serão realizadas ao nível de significância de 5%. Todos os testes de hipóteses e intervalos de confiança calculados serão bicaudais.  </w:t>
-      </w:r>
-      <w:bookmarkEnd w:id="58"/>
-    </w:p>
-    <w:p>
-      <w:pPr>
-        <w:pStyle w:val="Heading2"/>
-        <w:rPr>
-          <w:lang w:val="pt-BR"/>
-        </w:rPr>
-      </w:pPr>
-      <w:bookmarkStart w:id="59" w:name="__RefHeading___Toc3547_3174394520"/>
-      <w:bookmarkStart w:id="60" w:name="tamanho-da-amostra-e-poder"/>
-      <w:bookmarkEnd w:id="59"/>
-      <w:r>
-        <w:rPr>
-          <w:lang w:val="pt-BR"/>
-        </w:rPr>
-        <w:t>Tamanho da amostra e Poder</w:t>
-      </w:r>
-    </w:p>
-    <w:p>
-      <w:pPr>
-        <w:pStyle w:val="FirstParagraph"/>
-        <w:rPr>
-          <w:lang w:val="pt-BR"/>
-        </w:rPr>
-      </w:pPr>
-      <w:bookmarkStart w:id="61" w:name="tamanho-da-amostra-e-poder"/>
-      <w:r>
-        <w:rPr>
-          <w:lang w:val="pt-BR"/>
-        </w:rPr>
-        <w:t>N/A</w:t>
-      </w:r>
-      <w:bookmarkEnd w:id="61"/>
-    </w:p>
-    <w:p>
-      <w:pPr>
-        <w:pStyle w:val="Heading2"/>
-        <w:rPr>
-          <w:lang w:val="pt-BR"/>
-        </w:rPr>
-      </w:pPr>
-      <w:bookmarkStart w:id="62" w:name="__RefHeading___Toc3549_3174394520"/>
-      <w:bookmarkStart w:id="63" w:name="softwares-utilizados"/>
-      <w:bookmarkEnd w:id="62"/>
+      <w:bookmarkStart w:id="42" w:name="__RefHeading___Toc3549_3174394520"/>
+      <w:bookmarkStart w:id="43" w:name="softwares-utilizados"/>
+      <w:bookmarkEnd w:id="42"/>
       <w:r>
         <w:rPr>
           <w:lang w:val="pt-BR"/>
@@ -2451,8 +2456,8 @@
         </w:rPr>
         <w:t xml:space="preserve"> versão 4.2.1.</w:t>
       </w:r>
-      <w:bookmarkEnd w:id="40"/>
-      <w:bookmarkEnd w:id="63"/>
+      <w:bookmarkEnd w:id="27"/>
+      <w:bookmarkEnd w:id="43"/>
     </w:p>
     <w:p>
       <w:pPr>
@@ -2461,9 +2466,9 @@
           <w:lang w:val="pt-BR"/>
         </w:rPr>
       </w:pPr>
-      <w:bookmarkStart w:id="64" w:name="__RefHeading___Toc3551_3174394520"/>
-      <w:bookmarkStart w:id="65" w:name="observações-e-limitações"/>
-      <w:bookmarkEnd w:id="64"/>
+      <w:bookmarkStart w:id="44" w:name="__RefHeading___Toc3551_3174394520"/>
+      <w:bookmarkStart w:id="45" w:name="observações-e-limitações"/>
+      <w:bookmarkEnd w:id="44"/>
       <w:r>
         <w:rPr>
           <w:lang w:val="pt-BR"/>
@@ -2541,7 +2546,7 @@
         </w:rPr>
         <w:t xml:space="preserve"> CONSORT (Schulz K F, Altman D G, Moher D., 2010).</w:t>
       </w:r>
-      <w:bookmarkEnd w:id="65"/>
+      <w:bookmarkEnd w:id="45"/>
     </w:p>
     <w:p>
       <w:pPr>
@@ -2550,9 +2555,9 @@
           <w:lang w:val="pt-BR"/>
         </w:rPr>
       </w:pPr>
-      <w:bookmarkStart w:id="66" w:name="__RefHeading___Toc3553_3174394520"/>
-      <w:bookmarkStart w:id="67" w:name="referências"/>
-      <w:bookmarkEnd w:id="66"/>
+      <w:bookmarkStart w:id="46" w:name="__RefHeading___Toc3553_3174394520"/>
+      <w:bookmarkStart w:id="47" w:name="referências"/>
+      <w:bookmarkEnd w:id="46"/>
       <w:r>
         <w:rPr>
           <w:lang w:val="pt-BR"/>
@@ -2565,7 +2570,7 @@
         <w:pStyle w:val="Compact"/>
         <w:numPr>
           <w:ilvl w:val="0"/>
-          <w:numId w:val="22"/>
+          <w:numId w:val="38"/>
         </w:numPr>
         <w:rPr/>
       </w:pPr>
@@ -2596,7 +2601,7 @@
         <w:pStyle w:val="Compact"/>
         <w:numPr>
           <w:ilvl w:val="0"/>
-          <w:numId w:val="23"/>
+          <w:numId w:val="39"/>
         </w:numPr>
         <w:rPr/>
       </w:pPr>
@@ -2627,7 +2632,7 @@
         <w:pStyle w:val="Compact"/>
         <w:numPr>
           <w:ilvl w:val="0"/>
-          <w:numId w:val="24"/>
+          <w:numId w:val="40"/>
         </w:numPr>
         <w:rPr/>
       </w:pPr>
@@ -2652,7 +2657,7 @@
         </w:rPr>
         <w:t>).</w:t>
       </w:r>
-      <w:bookmarkEnd w:id="67"/>
+      <w:bookmarkEnd w:id="47"/>
     </w:p>
     <w:p>
       <w:pPr>
@@ -2661,9 +2666,8 @@
           <w:lang w:val="pt-BR"/>
         </w:rPr>
       </w:pPr>
-      <w:bookmarkStart w:id="68" w:name="__RefHeading___Toc3555_3174394520"/>
-      <w:bookmarkStart w:id="69" w:name="apêndice"/>
-      <w:bookmarkEnd w:id="68"/>
+      <w:bookmarkStart w:id="48" w:name="__RefHeading___Toc3555_3174394520"/>
+      <w:bookmarkEnd w:id="48"/>
       <w:r>
         <w:rPr>
           <w:lang w:val="pt-BR"/>
@@ -2692,9 +2696,8 @@
           <w:lang w:val="pt-BR"/>
         </w:rPr>
       </w:pPr>
-      <w:bookmarkStart w:id="70" w:name="__RefHeading___Toc3557_3174394520"/>
-      <w:bookmarkStart w:id="71" w:name="disponibilidade"/>
-      <w:bookmarkEnd w:id="70"/>
+      <w:bookmarkStart w:id="49" w:name="__RefHeading___Toc3557_3174394520"/>
+      <w:bookmarkEnd w:id="49"/>
       <w:r>
         <w:rPr>
           <w:lang w:val="pt-BR"/>
@@ -2737,8 +2740,8 @@
         <w:rPr/>
       </w:pPr>
       <w:hyperlink r:id="rId6">
-        <w:bookmarkStart w:id="72" w:name="apêndice"/>
-        <w:bookmarkStart w:id="73" w:name="disponibilidade"/>
+        <w:bookmarkStart w:id="50" w:name="apêndice"/>
+        <w:bookmarkStart w:id="51" w:name="disponibilidade"/>
         <w:r>
           <w:rPr>
             <w:rStyle w:val="InternetLink"/>
@@ -2747,8 +2750,8 @@
           <w:t>https://philsf-biostat.github.io/SAR-2022-033-SG/</w:t>
         </w:r>
       </w:hyperlink>
-      <w:bookmarkEnd w:id="72"/>
-      <w:bookmarkEnd w:id="73"/>
+      <w:bookmarkEnd w:id="50"/>
+      <w:bookmarkEnd w:id="51"/>
     </w:p>
     <w:sectPr>
       <w:headerReference w:type="default" r:id="rId7"/>
@@ -2795,7 +2798,7 @@
             <wp:inline distT="0" distB="0" distL="0" distR="0">
               <wp:extent cx="6136005" cy="34925"/>
               <wp:effectExtent l="0" t="0" r="0" b="0"/>
-              <wp:docPr id="4" name="Shape5"/>
+              <wp:docPr id="4" name="Shape4"/>
               <a:graphic xmlns:a="http://schemas.openxmlformats.org/drawingml/2006/main">
                 <a:graphicData uri="http://schemas.microsoft.com/office/word/2010/wordprocessingShape">
                   <wps:wsp>
@@ -2832,7 +2835,7 @@
         </mc:Choice>
         <mc:Fallback>
           <w:pict>
-            <v:rect id="shape_0" ID="Shape5" path="m0,0l-2147483645,0l-2147483645,-2147483646l0,-2147483646xe" fillcolor="white" stroked="t" o:allowincell="f" style="position:absolute;margin-left:0pt;margin-top:-2.8pt;width:483.1pt;height:2.7pt;mso-wrap-style:none;v-text-anchor:middle;mso-position-vertical:top">
+            <v:rect id="shape_0" ID="Shape4" path="m0,0l-2147483645,0l-2147483645,-2147483646l0,-2147483646xe" fillcolor="white" stroked="t" o:allowincell="f" style="position:absolute;margin-left:0pt;margin-top:-2.8pt;width:483.1pt;height:2.7pt;mso-wrap-style:none;v-text-anchor:middle;mso-position-vertical:top">
               <v:fill o:detectmouseclick="t" type="solid" color2="black"/>
               <v:stroke color="black" joinstyle="round" endcap="flat"/>
               <w10:wrap type="square"/>
@@ -2861,8 +2864,8 @@
       <w:gridCol w:w="1633"/>
       <w:gridCol w:w="194"/>
       <w:gridCol w:w="974"/>
-      <w:gridCol w:w="201"/>
-      <w:gridCol w:w="638"/>
+      <w:gridCol w:w="203"/>
+      <w:gridCol w:w="636"/>
       <w:gridCol w:w="183"/>
       <w:gridCol w:w="1059"/>
     </w:tblGrid>
@@ -3142,7 +3145,7 @@
       </w:tc>
       <w:tc>
         <w:tcPr>
-          <w:tcW w:w="201" w:type="dxa"/>
+          <w:tcW w:w="203" w:type="dxa"/>
           <w:tcBorders/>
           <w:vAlign w:val="center"/>
         </w:tcPr>
@@ -3164,7 +3167,7 @@
       </w:tc>
       <w:tc>
         <w:tcPr>
-          <w:tcW w:w="638" w:type="dxa"/>
+          <w:tcW w:w="636" w:type="dxa"/>
           <w:tcBorders/>
           <w:vAlign w:val="center"/>
         </w:tcPr>
@@ -3577,7 +3580,7 @@
             <wp:inline distT="0" distB="0" distL="0" distR="0">
               <wp:extent cx="6136005" cy="34925"/>
               <wp:effectExtent l="0" t="0" r="0" b="0"/>
-              <wp:docPr id="3" name="Shape4"/>
+              <wp:docPr id="3" name="Shape3"/>
               <a:graphic xmlns:a="http://schemas.openxmlformats.org/drawingml/2006/main">
                 <a:graphicData uri="http://schemas.microsoft.com/office/word/2010/wordprocessingShape">
                   <wps:wsp>
@@ -3614,7 +3617,7 @@
         </mc:Choice>
         <mc:Fallback>
           <w:pict>
-            <v:rect id="shape_0" ID="Shape4" path="m0,0l-2147483645,0l-2147483645,-2147483646l0,-2147483646xe" fillcolor="white" stroked="t" o:allowincell="f" style="position:absolute;margin-left:0pt;margin-top:-2.8pt;width:483.1pt;height:2.7pt;mso-wrap-style:none;v-text-anchor:middle;mso-position-vertical:top">
+            <v:rect id="shape_0" ID="Shape3" path="m0,0l-2147483645,0l-2147483645,-2147483646l0,-2147483646xe" fillcolor="white" stroked="t" o:allowincell="f" style="position:absolute;margin-left:0pt;margin-top:-2.8pt;width:483.1pt;height:2.7pt;mso-wrap-style:none;v-text-anchor:middle;mso-position-vertical:top">
               <v:fill o:detectmouseclick="t" type="solid" color2="black"/>
               <v:stroke color="black" joinstyle="round" endcap="flat"/>
               <w10:wrap type="square"/>
@@ -4167,6 +4170,686 @@
   </w:abstractNum>
   <w:abstractNum w:abstractNumId="5">
     <w:lvl w:ilvl="0">
+      <w:numFmt w:val="bullet"/>
+      <w:lvlText w:val=""/>
+      <w:lvlJc w:val="left"/>
+      <w:pPr>
+        <w:tabs>
+          <w:tab w:val="num" w:pos="0"/>
+        </w:tabs>
+        <w:ind w:left="720" w:hanging="480"/>
+      </w:pPr>
+      <w:rPr>
+        <w:rFonts w:ascii="Symbol" w:hAnsi="Symbol" w:cs="Symbol" w:hint="default"/>
+      </w:rPr>
+    </w:lvl>
+    <w:lvl w:ilvl="1">
+      <w:start w:val="0"/>
+      <w:numFmt w:val="bullet"/>
+      <w:lvlText w:val=""/>
+      <w:lvlJc w:val="left"/>
+      <w:pPr>
+        <w:tabs>
+          <w:tab w:val="num" w:pos="0"/>
+        </w:tabs>
+        <w:ind w:left="1440" w:hanging="480"/>
+      </w:pPr>
+      <w:rPr>
+        <w:rFonts w:ascii="Symbol" w:hAnsi="Symbol" w:cs="Symbol" w:hint="default"/>
+      </w:rPr>
+    </w:lvl>
+    <w:lvl w:ilvl="2">
+      <w:start w:val="0"/>
+      <w:numFmt w:val="bullet"/>
+      <w:lvlText w:val=""/>
+      <w:lvlJc w:val="left"/>
+      <w:pPr>
+        <w:tabs>
+          <w:tab w:val="num" w:pos="0"/>
+        </w:tabs>
+        <w:ind w:left="2160" w:hanging="480"/>
+      </w:pPr>
+      <w:rPr>
+        <w:rFonts w:ascii="Symbol" w:hAnsi="Symbol" w:cs="Symbol" w:hint="default"/>
+      </w:rPr>
+    </w:lvl>
+    <w:lvl w:ilvl="3">
+      <w:start w:val="0"/>
+      <w:numFmt w:val="bullet"/>
+      <w:lvlText w:val=""/>
+      <w:lvlJc w:val="left"/>
+      <w:pPr>
+        <w:tabs>
+          <w:tab w:val="num" w:pos="0"/>
+        </w:tabs>
+        <w:ind w:left="2880" w:hanging="480"/>
+      </w:pPr>
+      <w:rPr>
+        <w:rFonts w:ascii="Symbol" w:hAnsi="Symbol" w:cs="Symbol" w:hint="default"/>
+      </w:rPr>
+    </w:lvl>
+    <w:lvl w:ilvl="4">
+      <w:start w:val="0"/>
+      <w:numFmt w:val="bullet"/>
+      <w:lvlText w:val=""/>
+      <w:lvlJc w:val="left"/>
+      <w:pPr>
+        <w:tabs>
+          <w:tab w:val="num" w:pos="0"/>
+        </w:tabs>
+        <w:ind w:left="3600" w:hanging="480"/>
+      </w:pPr>
+      <w:rPr>
+        <w:rFonts w:ascii="Symbol" w:hAnsi="Symbol" w:cs="Symbol" w:hint="default"/>
+      </w:rPr>
+    </w:lvl>
+    <w:lvl w:ilvl="5">
+      <w:start w:val="0"/>
+      <w:numFmt w:val="bullet"/>
+      <w:lvlText w:val=""/>
+      <w:lvlJc w:val="left"/>
+      <w:pPr>
+        <w:tabs>
+          <w:tab w:val="num" w:pos="0"/>
+        </w:tabs>
+        <w:ind w:left="4320" w:hanging="480"/>
+      </w:pPr>
+      <w:rPr>
+        <w:rFonts w:ascii="Symbol" w:hAnsi="Symbol" w:cs="Symbol" w:hint="default"/>
+      </w:rPr>
+    </w:lvl>
+    <w:lvl w:ilvl="6">
+      <w:start w:val="0"/>
+      <w:numFmt w:val="bullet"/>
+      <w:lvlText w:val=""/>
+      <w:lvlJc w:val="left"/>
+      <w:pPr>
+        <w:tabs>
+          <w:tab w:val="num" w:pos="0"/>
+        </w:tabs>
+        <w:ind w:left="5040" w:hanging="480"/>
+      </w:pPr>
+      <w:rPr>
+        <w:rFonts w:ascii="Symbol" w:hAnsi="Symbol" w:cs="Symbol" w:hint="default"/>
+      </w:rPr>
+    </w:lvl>
+    <w:lvl w:ilvl="7">
+      <w:start w:val="0"/>
+      <w:numFmt w:val="bullet"/>
+      <w:lvlText w:val=""/>
+      <w:lvlJc w:val="left"/>
+      <w:pPr>
+        <w:tabs>
+          <w:tab w:val="num" w:pos="0"/>
+        </w:tabs>
+        <w:ind w:left="5760" w:hanging="480"/>
+      </w:pPr>
+      <w:rPr>
+        <w:rFonts w:ascii="Symbol" w:hAnsi="Symbol" w:cs="Symbol" w:hint="default"/>
+      </w:rPr>
+    </w:lvl>
+    <w:lvl w:ilvl="8">
+      <w:start w:val="0"/>
+      <w:numFmt w:val="bullet"/>
+      <w:lvlText w:val=""/>
+      <w:lvlJc w:val="left"/>
+      <w:pPr>
+        <w:tabs>
+          <w:tab w:val="num" w:pos="0"/>
+        </w:tabs>
+        <w:ind w:left="6480" w:hanging="480"/>
+      </w:pPr>
+      <w:rPr>
+        <w:rFonts w:ascii="Symbol" w:hAnsi="Symbol" w:cs="Symbol" w:hint="default"/>
+      </w:rPr>
+    </w:lvl>
+  </w:abstractNum>
+  <w:abstractNum w:abstractNumId="6">
+    <w:lvl w:ilvl="0">
+      <w:numFmt w:val="bullet"/>
+      <w:lvlText w:val=""/>
+      <w:lvlJc w:val="left"/>
+      <w:pPr>
+        <w:tabs>
+          <w:tab w:val="num" w:pos="0"/>
+        </w:tabs>
+        <w:ind w:left="720" w:hanging="480"/>
+      </w:pPr>
+      <w:rPr>
+        <w:rFonts w:ascii="Symbol" w:hAnsi="Symbol" w:cs="Symbol" w:hint="default"/>
+      </w:rPr>
+    </w:lvl>
+    <w:lvl w:ilvl="1">
+      <w:start w:val="0"/>
+      <w:numFmt w:val="bullet"/>
+      <w:lvlText w:val=""/>
+      <w:lvlJc w:val="left"/>
+      <w:pPr>
+        <w:tabs>
+          <w:tab w:val="num" w:pos="0"/>
+        </w:tabs>
+        <w:ind w:left="1440" w:hanging="480"/>
+      </w:pPr>
+      <w:rPr>
+        <w:rFonts w:ascii="Symbol" w:hAnsi="Symbol" w:cs="Symbol" w:hint="default"/>
+      </w:rPr>
+    </w:lvl>
+    <w:lvl w:ilvl="2">
+      <w:start w:val="0"/>
+      <w:numFmt w:val="bullet"/>
+      <w:lvlText w:val=""/>
+      <w:lvlJc w:val="left"/>
+      <w:pPr>
+        <w:tabs>
+          <w:tab w:val="num" w:pos="0"/>
+        </w:tabs>
+        <w:ind w:left="2160" w:hanging="480"/>
+      </w:pPr>
+      <w:rPr>
+        <w:rFonts w:ascii="Symbol" w:hAnsi="Symbol" w:cs="Symbol" w:hint="default"/>
+      </w:rPr>
+    </w:lvl>
+    <w:lvl w:ilvl="3">
+      <w:start w:val="0"/>
+      <w:numFmt w:val="bullet"/>
+      <w:lvlText w:val=""/>
+      <w:lvlJc w:val="left"/>
+      <w:pPr>
+        <w:tabs>
+          <w:tab w:val="num" w:pos="0"/>
+        </w:tabs>
+        <w:ind w:left="2880" w:hanging="480"/>
+      </w:pPr>
+      <w:rPr>
+        <w:rFonts w:ascii="Symbol" w:hAnsi="Symbol" w:cs="Symbol" w:hint="default"/>
+      </w:rPr>
+    </w:lvl>
+    <w:lvl w:ilvl="4">
+      <w:start w:val="0"/>
+      <w:numFmt w:val="bullet"/>
+      <w:lvlText w:val=""/>
+      <w:lvlJc w:val="left"/>
+      <w:pPr>
+        <w:tabs>
+          <w:tab w:val="num" w:pos="0"/>
+        </w:tabs>
+        <w:ind w:left="3600" w:hanging="480"/>
+      </w:pPr>
+      <w:rPr>
+        <w:rFonts w:ascii="Symbol" w:hAnsi="Symbol" w:cs="Symbol" w:hint="default"/>
+      </w:rPr>
+    </w:lvl>
+    <w:lvl w:ilvl="5">
+      <w:start w:val="0"/>
+      <w:numFmt w:val="bullet"/>
+      <w:lvlText w:val=""/>
+      <w:lvlJc w:val="left"/>
+      <w:pPr>
+        <w:tabs>
+          <w:tab w:val="num" w:pos="0"/>
+        </w:tabs>
+        <w:ind w:left="4320" w:hanging="480"/>
+      </w:pPr>
+      <w:rPr>
+        <w:rFonts w:ascii="Symbol" w:hAnsi="Symbol" w:cs="Symbol" w:hint="default"/>
+      </w:rPr>
+    </w:lvl>
+    <w:lvl w:ilvl="6">
+      <w:start w:val="0"/>
+      <w:numFmt w:val="bullet"/>
+      <w:lvlText w:val=""/>
+      <w:lvlJc w:val="left"/>
+      <w:pPr>
+        <w:tabs>
+          <w:tab w:val="num" w:pos="0"/>
+        </w:tabs>
+        <w:ind w:left="5040" w:hanging="480"/>
+      </w:pPr>
+      <w:rPr>
+        <w:rFonts w:ascii="Symbol" w:hAnsi="Symbol" w:cs="Symbol" w:hint="default"/>
+      </w:rPr>
+    </w:lvl>
+    <w:lvl w:ilvl="7">
+      <w:start w:val="0"/>
+      <w:numFmt w:val="bullet"/>
+      <w:lvlText w:val=""/>
+      <w:lvlJc w:val="left"/>
+      <w:pPr>
+        <w:tabs>
+          <w:tab w:val="num" w:pos="0"/>
+        </w:tabs>
+        <w:ind w:left="5760" w:hanging="480"/>
+      </w:pPr>
+      <w:rPr>
+        <w:rFonts w:ascii="Symbol" w:hAnsi="Symbol" w:cs="Symbol" w:hint="default"/>
+      </w:rPr>
+    </w:lvl>
+    <w:lvl w:ilvl="8">
+      <w:start w:val="0"/>
+      <w:numFmt w:val="bullet"/>
+      <w:lvlText w:val=""/>
+      <w:lvlJc w:val="left"/>
+      <w:pPr>
+        <w:tabs>
+          <w:tab w:val="num" w:pos="0"/>
+        </w:tabs>
+        <w:ind w:left="6480" w:hanging="480"/>
+      </w:pPr>
+      <w:rPr>
+        <w:rFonts w:ascii="Symbol" w:hAnsi="Symbol" w:cs="Symbol" w:hint="default"/>
+      </w:rPr>
+    </w:lvl>
+  </w:abstractNum>
+  <w:abstractNum w:abstractNumId="7">
+    <w:lvl w:ilvl="0">
+      <w:numFmt w:val="bullet"/>
+      <w:lvlText w:val=""/>
+      <w:lvlJc w:val="left"/>
+      <w:pPr>
+        <w:tabs>
+          <w:tab w:val="num" w:pos="0"/>
+        </w:tabs>
+        <w:ind w:left="720" w:hanging="480"/>
+      </w:pPr>
+      <w:rPr>
+        <w:rFonts w:ascii="Symbol" w:hAnsi="Symbol" w:cs="Symbol" w:hint="default"/>
+      </w:rPr>
+    </w:lvl>
+    <w:lvl w:ilvl="1">
+      <w:start w:val="0"/>
+      <w:numFmt w:val="bullet"/>
+      <w:lvlText w:val=""/>
+      <w:lvlJc w:val="left"/>
+      <w:pPr>
+        <w:tabs>
+          <w:tab w:val="num" w:pos="0"/>
+        </w:tabs>
+        <w:ind w:left="1440" w:hanging="480"/>
+      </w:pPr>
+      <w:rPr>
+        <w:rFonts w:ascii="Symbol" w:hAnsi="Symbol" w:cs="Symbol" w:hint="default"/>
+      </w:rPr>
+    </w:lvl>
+    <w:lvl w:ilvl="2">
+      <w:start w:val="0"/>
+      <w:numFmt w:val="bullet"/>
+      <w:lvlText w:val=""/>
+      <w:lvlJc w:val="left"/>
+      <w:pPr>
+        <w:tabs>
+          <w:tab w:val="num" w:pos="0"/>
+        </w:tabs>
+        <w:ind w:left="2160" w:hanging="480"/>
+      </w:pPr>
+      <w:rPr>
+        <w:rFonts w:ascii="Symbol" w:hAnsi="Symbol" w:cs="Symbol" w:hint="default"/>
+      </w:rPr>
+    </w:lvl>
+    <w:lvl w:ilvl="3">
+      <w:start w:val="0"/>
+      <w:numFmt w:val="bullet"/>
+      <w:lvlText w:val=""/>
+      <w:lvlJc w:val="left"/>
+      <w:pPr>
+        <w:tabs>
+          <w:tab w:val="num" w:pos="0"/>
+        </w:tabs>
+        <w:ind w:left="2880" w:hanging="480"/>
+      </w:pPr>
+      <w:rPr>
+        <w:rFonts w:ascii="Symbol" w:hAnsi="Symbol" w:cs="Symbol" w:hint="default"/>
+      </w:rPr>
+    </w:lvl>
+    <w:lvl w:ilvl="4">
+      <w:start w:val="0"/>
+      <w:numFmt w:val="bullet"/>
+      <w:lvlText w:val=""/>
+      <w:lvlJc w:val="left"/>
+      <w:pPr>
+        <w:tabs>
+          <w:tab w:val="num" w:pos="0"/>
+        </w:tabs>
+        <w:ind w:left="3600" w:hanging="480"/>
+      </w:pPr>
+      <w:rPr>
+        <w:rFonts w:ascii="Symbol" w:hAnsi="Symbol" w:cs="Symbol" w:hint="default"/>
+      </w:rPr>
+    </w:lvl>
+    <w:lvl w:ilvl="5">
+      <w:start w:val="0"/>
+      <w:numFmt w:val="bullet"/>
+      <w:lvlText w:val=""/>
+      <w:lvlJc w:val="left"/>
+      <w:pPr>
+        <w:tabs>
+          <w:tab w:val="num" w:pos="0"/>
+        </w:tabs>
+        <w:ind w:left="4320" w:hanging="480"/>
+      </w:pPr>
+      <w:rPr>
+        <w:rFonts w:ascii="Symbol" w:hAnsi="Symbol" w:cs="Symbol" w:hint="default"/>
+      </w:rPr>
+    </w:lvl>
+    <w:lvl w:ilvl="6">
+      <w:start w:val="0"/>
+      <w:numFmt w:val="bullet"/>
+      <w:lvlText w:val=""/>
+      <w:lvlJc w:val="left"/>
+      <w:pPr>
+        <w:tabs>
+          <w:tab w:val="num" w:pos="0"/>
+        </w:tabs>
+        <w:ind w:left="5040" w:hanging="480"/>
+      </w:pPr>
+      <w:rPr>
+        <w:rFonts w:ascii="Symbol" w:hAnsi="Symbol" w:cs="Symbol" w:hint="default"/>
+      </w:rPr>
+    </w:lvl>
+    <w:lvl w:ilvl="7">
+      <w:start w:val="0"/>
+      <w:numFmt w:val="bullet"/>
+      <w:lvlText w:val=""/>
+      <w:lvlJc w:val="left"/>
+      <w:pPr>
+        <w:tabs>
+          <w:tab w:val="num" w:pos="0"/>
+        </w:tabs>
+        <w:ind w:left="5760" w:hanging="480"/>
+      </w:pPr>
+      <w:rPr>
+        <w:rFonts w:ascii="Symbol" w:hAnsi="Symbol" w:cs="Symbol" w:hint="default"/>
+      </w:rPr>
+    </w:lvl>
+    <w:lvl w:ilvl="8">
+      <w:start w:val="0"/>
+      <w:numFmt w:val="bullet"/>
+      <w:lvlText w:val=""/>
+      <w:lvlJc w:val="left"/>
+      <w:pPr>
+        <w:tabs>
+          <w:tab w:val="num" w:pos="0"/>
+        </w:tabs>
+        <w:ind w:left="6480" w:hanging="480"/>
+      </w:pPr>
+      <w:rPr>
+        <w:rFonts w:ascii="Symbol" w:hAnsi="Symbol" w:cs="Symbol" w:hint="default"/>
+      </w:rPr>
+    </w:lvl>
+  </w:abstractNum>
+  <w:abstractNum w:abstractNumId="8">
+    <w:lvl w:ilvl="0">
+      <w:numFmt w:val="bullet"/>
+      <w:lvlText w:val=""/>
+      <w:lvlJc w:val="left"/>
+      <w:pPr>
+        <w:tabs>
+          <w:tab w:val="num" w:pos="0"/>
+        </w:tabs>
+        <w:ind w:left="720" w:hanging="480"/>
+      </w:pPr>
+      <w:rPr>
+        <w:rFonts w:ascii="Symbol" w:hAnsi="Symbol" w:cs="Symbol" w:hint="default"/>
+      </w:rPr>
+    </w:lvl>
+    <w:lvl w:ilvl="1">
+      <w:start w:val="0"/>
+      <w:numFmt w:val="bullet"/>
+      <w:lvlText w:val=""/>
+      <w:lvlJc w:val="left"/>
+      <w:pPr>
+        <w:tabs>
+          <w:tab w:val="num" w:pos="0"/>
+        </w:tabs>
+        <w:ind w:left="1440" w:hanging="480"/>
+      </w:pPr>
+      <w:rPr>
+        <w:rFonts w:ascii="Symbol" w:hAnsi="Symbol" w:cs="Symbol" w:hint="default"/>
+      </w:rPr>
+    </w:lvl>
+    <w:lvl w:ilvl="2">
+      <w:start w:val="0"/>
+      <w:numFmt w:val="bullet"/>
+      <w:lvlText w:val=""/>
+      <w:lvlJc w:val="left"/>
+      <w:pPr>
+        <w:tabs>
+          <w:tab w:val="num" w:pos="0"/>
+        </w:tabs>
+        <w:ind w:left="2160" w:hanging="480"/>
+      </w:pPr>
+      <w:rPr>
+        <w:rFonts w:ascii="Symbol" w:hAnsi="Symbol" w:cs="Symbol" w:hint="default"/>
+      </w:rPr>
+    </w:lvl>
+    <w:lvl w:ilvl="3">
+      <w:start w:val="0"/>
+      <w:numFmt w:val="bullet"/>
+      <w:lvlText w:val=""/>
+      <w:lvlJc w:val="left"/>
+      <w:pPr>
+        <w:tabs>
+          <w:tab w:val="num" w:pos="0"/>
+        </w:tabs>
+        <w:ind w:left="2880" w:hanging="480"/>
+      </w:pPr>
+      <w:rPr>
+        <w:rFonts w:ascii="Symbol" w:hAnsi="Symbol" w:cs="Symbol" w:hint="default"/>
+      </w:rPr>
+    </w:lvl>
+    <w:lvl w:ilvl="4">
+      <w:start w:val="0"/>
+      <w:numFmt w:val="bullet"/>
+      <w:lvlText w:val=""/>
+      <w:lvlJc w:val="left"/>
+      <w:pPr>
+        <w:tabs>
+          <w:tab w:val="num" w:pos="0"/>
+        </w:tabs>
+        <w:ind w:left="3600" w:hanging="480"/>
+      </w:pPr>
+      <w:rPr>
+        <w:rFonts w:ascii="Symbol" w:hAnsi="Symbol" w:cs="Symbol" w:hint="default"/>
+      </w:rPr>
+    </w:lvl>
+    <w:lvl w:ilvl="5">
+      <w:start w:val="0"/>
+      <w:numFmt w:val="bullet"/>
+      <w:lvlText w:val=""/>
+      <w:lvlJc w:val="left"/>
+      <w:pPr>
+        <w:tabs>
+          <w:tab w:val="num" w:pos="0"/>
+        </w:tabs>
+        <w:ind w:left="4320" w:hanging="480"/>
+      </w:pPr>
+      <w:rPr>
+        <w:rFonts w:ascii="Symbol" w:hAnsi="Symbol" w:cs="Symbol" w:hint="default"/>
+      </w:rPr>
+    </w:lvl>
+    <w:lvl w:ilvl="6">
+      <w:start w:val="0"/>
+      <w:numFmt w:val="bullet"/>
+      <w:lvlText w:val=""/>
+      <w:lvlJc w:val="left"/>
+      <w:pPr>
+        <w:tabs>
+          <w:tab w:val="num" w:pos="0"/>
+        </w:tabs>
+        <w:ind w:left="5040" w:hanging="480"/>
+      </w:pPr>
+      <w:rPr>
+        <w:rFonts w:ascii="Symbol" w:hAnsi="Symbol" w:cs="Symbol" w:hint="default"/>
+      </w:rPr>
+    </w:lvl>
+    <w:lvl w:ilvl="7">
+      <w:start w:val="0"/>
+      <w:numFmt w:val="bullet"/>
+      <w:lvlText w:val=""/>
+      <w:lvlJc w:val="left"/>
+      <w:pPr>
+        <w:tabs>
+          <w:tab w:val="num" w:pos="0"/>
+        </w:tabs>
+        <w:ind w:left="5760" w:hanging="480"/>
+      </w:pPr>
+      <w:rPr>
+        <w:rFonts w:ascii="Symbol" w:hAnsi="Symbol" w:cs="Symbol" w:hint="default"/>
+      </w:rPr>
+    </w:lvl>
+    <w:lvl w:ilvl="8">
+      <w:start w:val="0"/>
+      <w:numFmt w:val="bullet"/>
+      <w:lvlText w:val=""/>
+      <w:lvlJc w:val="left"/>
+      <w:pPr>
+        <w:tabs>
+          <w:tab w:val="num" w:pos="0"/>
+        </w:tabs>
+        <w:ind w:left="6480" w:hanging="480"/>
+      </w:pPr>
+      <w:rPr>
+        <w:rFonts w:ascii="Symbol" w:hAnsi="Symbol" w:cs="Symbol" w:hint="default"/>
+      </w:rPr>
+    </w:lvl>
+  </w:abstractNum>
+  <w:abstractNum w:abstractNumId="9">
+    <w:lvl w:ilvl="0">
+      <w:numFmt w:val="bullet"/>
+      <w:lvlText w:val=""/>
+      <w:lvlJc w:val="left"/>
+      <w:pPr>
+        <w:tabs>
+          <w:tab w:val="num" w:pos="0"/>
+        </w:tabs>
+        <w:ind w:left="720" w:hanging="480"/>
+      </w:pPr>
+      <w:rPr>
+        <w:rFonts w:ascii="Symbol" w:hAnsi="Symbol" w:cs="Symbol" w:hint="default"/>
+      </w:rPr>
+    </w:lvl>
+    <w:lvl w:ilvl="1">
+      <w:start w:val="0"/>
+      <w:numFmt w:val="bullet"/>
+      <w:lvlText w:val=""/>
+      <w:lvlJc w:val="left"/>
+      <w:pPr>
+        <w:tabs>
+          <w:tab w:val="num" w:pos="0"/>
+        </w:tabs>
+        <w:ind w:left="1440" w:hanging="480"/>
+      </w:pPr>
+      <w:rPr>
+        <w:rFonts w:ascii="Symbol" w:hAnsi="Symbol" w:cs="Symbol" w:hint="default"/>
+      </w:rPr>
+    </w:lvl>
+    <w:lvl w:ilvl="2">
+      <w:start w:val="0"/>
+      <w:numFmt w:val="bullet"/>
+      <w:lvlText w:val=""/>
+      <w:lvlJc w:val="left"/>
+      <w:pPr>
+        <w:tabs>
+          <w:tab w:val="num" w:pos="0"/>
+        </w:tabs>
+        <w:ind w:left="2160" w:hanging="480"/>
+      </w:pPr>
+      <w:rPr>
+        <w:rFonts w:ascii="Symbol" w:hAnsi="Symbol" w:cs="Symbol" w:hint="default"/>
+      </w:rPr>
+    </w:lvl>
+    <w:lvl w:ilvl="3">
+      <w:start w:val="0"/>
+      <w:numFmt w:val="bullet"/>
+      <w:lvlText w:val=""/>
+      <w:lvlJc w:val="left"/>
+      <w:pPr>
+        <w:tabs>
+          <w:tab w:val="num" w:pos="0"/>
+        </w:tabs>
+        <w:ind w:left="2880" w:hanging="480"/>
+      </w:pPr>
+      <w:rPr>
+        <w:rFonts w:ascii="Symbol" w:hAnsi="Symbol" w:cs="Symbol" w:hint="default"/>
+      </w:rPr>
+    </w:lvl>
+    <w:lvl w:ilvl="4">
+      <w:start w:val="0"/>
+      <w:numFmt w:val="bullet"/>
+      <w:lvlText w:val=""/>
+      <w:lvlJc w:val="left"/>
+      <w:pPr>
+        <w:tabs>
+          <w:tab w:val="num" w:pos="0"/>
+        </w:tabs>
+        <w:ind w:left="3600" w:hanging="480"/>
+      </w:pPr>
+      <w:rPr>
+        <w:rFonts w:ascii="Symbol" w:hAnsi="Symbol" w:cs="Symbol" w:hint="default"/>
+      </w:rPr>
+    </w:lvl>
+    <w:lvl w:ilvl="5">
+      <w:start w:val="0"/>
+      <w:numFmt w:val="bullet"/>
+      <w:lvlText w:val=""/>
+      <w:lvlJc w:val="left"/>
+      <w:pPr>
+        <w:tabs>
+          <w:tab w:val="num" w:pos="0"/>
+        </w:tabs>
+        <w:ind w:left="4320" w:hanging="480"/>
+      </w:pPr>
+      <w:rPr>
+        <w:rFonts w:ascii="Symbol" w:hAnsi="Symbol" w:cs="Symbol" w:hint="default"/>
+      </w:rPr>
+    </w:lvl>
+    <w:lvl w:ilvl="6">
+      <w:start w:val="0"/>
+      <w:numFmt w:val="bullet"/>
+      <w:lvlText w:val=""/>
+      <w:lvlJc w:val="left"/>
+      <w:pPr>
+        <w:tabs>
+          <w:tab w:val="num" w:pos="0"/>
+        </w:tabs>
+        <w:ind w:left="5040" w:hanging="480"/>
+      </w:pPr>
+      <w:rPr>
+        <w:rFonts w:ascii="Symbol" w:hAnsi="Symbol" w:cs="Symbol" w:hint="default"/>
+      </w:rPr>
+    </w:lvl>
+    <w:lvl w:ilvl="7">
+      <w:start w:val="0"/>
+      <w:numFmt w:val="bullet"/>
+      <w:lvlText w:val=""/>
+      <w:lvlJc w:val="left"/>
+      <w:pPr>
+        <w:tabs>
+          <w:tab w:val="num" w:pos="0"/>
+        </w:tabs>
+        <w:ind w:left="5760" w:hanging="480"/>
+      </w:pPr>
+      <w:rPr>
+        <w:rFonts w:ascii="Symbol" w:hAnsi="Symbol" w:cs="Symbol" w:hint="default"/>
+      </w:rPr>
+    </w:lvl>
+    <w:lvl w:ilvl="8">
+      <w:start w:val="0"/>
+      <w:numFmt w:val="bullet"/>
+      <w:lvlText w:val=""/>
+      <w:lvlJc w:val="left"/>
+      <w:pPr>
+        <w:tabs>
+          <w:tab w:val="num" w:pos="0"/>
+        </w:tabs>
+        <w:ind w:left="6480" w:hanging="480"/>
+      </w:pPr>
+      <w:rPr>
+        <w:rFonts w:ascii="Symbol" w:hAnsi="Symbol" w:cs="Symbol" w:hint="default"/>
+      </w:rPr>
+    </w:lvl>
+  </w:abstractNum>
+  <w:abstractNum w:abstractNumId="10">
+    <w:lvl w:ilvl="0">
       <w:start w:val="1"/>
       <w:numFmt w:val="decimal"/>
       <w:lvlText w:val="%1."/>
@@ -4284,8 +4967,365 @@
       <w:rPr/>
     </w:lvl>
   </w:abstractNum>
-  <w:abstractNum w:abstractNumId="6">
+  <w:abstractNum w:abstractNumId="11">
     <w:lvl w:ilvl="0">
+      <w:start w:val="1"/>
+      <w:numFmt w:val="decimal"/>
+      <w:lvlText w:val="%1."/>
+      <w:lvlJc w:val="left"/>
+      <w:pPr>
+        <w:tabs>
+          <w:tab w:val="num" w:pos="0"/>
+        </w:tabs>
+        <w:ind w:left="720" w:hanging="480"/>
+      </w:pPr>
+      <w:rPr/>
+    </w:lvl>
+    <w:lvl w:ilvl="1">
+      <w:start w:val="1"/>
+      <w:numFmt w:val="decimal"/>
+      <w:lvlText w:val="%2."/>
+      <w:lvlJc w:val="left"/>
+      <w:pPr>
+        <w:tabs>
+          <w:tab w:val="num" w:pos="0"/>
+        </w:tabs>
+        <w:ind w:left="1440" w:hanging="480"/>
+      </w:pPr>
+      <w:rPr/>
+    </w:lvl>
+    <w:lvl w:ilvl="2">
+      <w:start w:val="1"/>
+      <w:numFmt w:val="decimal"/>
+      <w:lvlText w:val="%3."/>
+      <w:lvlJc w:val="left"/>
+      <w:pPr>
+        <w:tabs>
+          <w:tab w:val="num" w:pos="0"/>
+        </w:tabs>
+        <w:ind w:left="2160" w:hanging="480"/>
+      </w:pPr>
+      <w:rPr/>
+    </w:lvl>
+    <w:lvl w:ilvl="3">
+      <w:start w:val="1"/>
+      <w:numFmt w:val="decimal"/>
+      <w:lvlText w:val="%4."/>
+      <w:lvlJc w:val="left"/>
+      <w:pPr>
+        <w:tabs>
+          <w:tab w:val="num" w:pos="0"/>
+        </w:tabs>
+        <w:ind w:left="2880" w:hanging="480"/>
+      </w:pPr>
+      <w:rPr/>
+    </w:lvl>
+    <w:lvl w:ilvl="4">
+      <w:start w:val="1"/>
+      <w:numFmt w:val="decimal"/>
+      <w:lvlText w:val="%5."/>
+      <w:lvlJc w:val="left"/>
+      <w:pPr>
+        <w:tabs>
+          <w:tab w:val="num" w:pos="0"/>
+        </w:tabs>
+        <w:ind w:left="3600" w:hanging="480"/>
+      </w:pPr>
+      <w:rPr/>
+    </w:lvl>
+    <w:lvl w:ilvl="5">
+      <w:start w:val="1"/>
+      <w:numFmt w:val="decimal"/>
+      <w:lvlText w:val="%6."/>
+      <w:lvlJc w:val="left"/>
+      <w:pPr>
+        <w:tabs>
+          <w:tab w:val="num" w:pos="0"/>
+        </w:tabs>
+        <w:ind w:left="4320" w:hanging="480"/>
+      </w:pPr>
+      <w:rPr/>
+    </w:lvl>
+    <w:lvl w:ilvl="6">
+      <w:start w:val="1"/>
+      <w:numFmt w:val="decimal"/>
+      <w:lvlText w:val="%7."/>
+      <w:lvlJc w:val="left"/>
+      <w:pPr>
+        <w:tabs>
+          <w:tab w:val="num" w:pos="0"/>
+        </w:tabs>
+        <w:ind w:left="5040" w:hanging="480"/>
+      </w:pPr>
+      <w:rPr/>
+    </w:lvl>
+    <w:lvl w:ilvl="7">
+      <w:start w:val="1"/>
+      <w:numFmt w:val="decimal"/>
+      <w:lvlText w:val="%8."/>
+      <w:lvlJc w:val="left"/>
+      <w:pPr>
+        <w:tabs>
+          <w:tab w:val="num" w:pos="0"/>
+        </w:tabs>
+        <w:ind w:left="5760" w:hanging="480"/>
+      </w:pPr>
+      <w:rPr/>
+    </w:lvl>
+    <w:lvl w:ilvl="8">
+      <w:start w:val="1"/>
+      <w:numFmt w:val="decimal"/>
+      <w:lvlText w:val="%9."/>
+      <w:lvlJc w:val="left"/>
+      <w:pPr>
+        <w:tabs>
+          <w:tab w:val="num" w:pos="0"/>
+        </w:tabs>
+        <w:ind w:left="6480" w:hanging="480"/>
+      </w:pPr>
+      <w:rPr/>
+    </w:lvl>
+  </w:abstractNum>
+  <w:abstractNum w:abstractNumId="12">
+    <w:lvl w:ilvl="0">
+      <w:start w:val="1"/>
+      <w:numFmt w:val="decimal"/>
+      <w:lvlText w:val="%1."/>
+      <w:lvlJc w:val="left"/>
+      <w:pPr>
+        <w:tabs>
+          <w:tab w:val="num" w:pos="0"/>
+        </w:tabs>
+        <w:ind w:left="720" w:hanging="480"/>
+      </w:pPr>
+      <w:rPr/>
+    </w:lvl>
+    <w:lvl w:ilvl="1">
+      <w:start w:val="1"/>
+      <w:numFmt w:val="decimal"/>
+      <w:lvlText w:val="%2."/>
+      <w:lvlJc w:val="left"/>
+      <w:pPr>
+        <w:tabs>
+          <w:tab w:val="num" w:pos="0"/>
+        </w:tabs>
+        <w:ind w:left="1440" w:hanging="480"/>
+      </w:pPr>
+      <w:rPr/>
+    </w:lvl>
+    <w:lvl w:ilvl="2">
+      <w:start w:val="1"/>
+      <w:numFmt w:val="decimal"/>
+      <w:lvlText w:val="%3."/>
+      <w:lvlJc w:val="left"/>
+      <w:pPr>
+        <w:tabs>
+          <w:tab w:val="num" w:pos="0"/>
+        </w:tabs>
+        <w:ind w:left="2160" w:hanging="480"/>
+      </w:pPr>
+      <w:rPr/>
+    </w:lvl>
+    <w:lvl w:ilvl="3">
+      <w:start w:val="1"/>
+      <w:numFmt w:val="decimal"/>
+      <w:lvlText w:val="%4."/>
+      <w:lvlJc w:val="left"/>
+      <w:pPr>
+        <w:tabs>
+          <w:tab w:val="num" w:pos="0"/>
+        </w:tabs>
+        <w:ind w:left="2880" w:hanging="480"/>
+      </w:pPr>
+      <w:rPr/>
+    </w:lvl>
+    <w:lvl w:ilvl="4">
+      <w:start w:val="1"/>
+      <w:numFmt w:val="decimal"/>
+      <w:lvlText w:val="%5."/>
+      <w:lvlJc w:val="left"/>
+      <w:pPr>
+        <w:tabs>
+          <w:tab w:val="num" w:pos="0"/>
+        </w:tabs>
+        <w:ind w:left="3600" w:hanging="480"/>
+      </w:pPr>
+      <w:rPr/>
+    </w:lvl>
+    <w:lvl w:ilvl="5">
+      <w:start w:val="1"/>
+      <w:numFmt w:val="decimal"/>
+      <w:lvlText w:val="%6."/>
+      <w:lvlJc w:val="left"/>
+      <w:pPr>
+        <w:tabs>
+          <w:tab w:val="num" w:pos="0"/>
+        </w:tabs>
+        <w:ind w:left="4320" w:hanging="480"/>
+      </w:pPr>
+      <w:rPr/>
+    </w:lvl>
+    <w:lvl w:ilvl="6">
+      <w:start w:val="1"/>
+      <w:numFmt w:val="decimal"/>
+      <w:lvlText w:val="%7."/>
+      <w:lvlJc w:val="left"/>
+      <w:pPr>
+        <w:tabs>
+          <w:tab w:val="num" w:pos="0"/>
+        </w:tabs>
+        <w:ind w:left="5040" w:hanging="480"/>
+      </w:pPr>
+      <w:rPr/>
+    </w:lvl>
+    <w:lvl w:ilvl="7">
+      <w:start w:val="1"/>
+      <w:numFmt w:val="decimal"/>
+      <w:lvlText w:val="%8."/>
+      <w:lvlJc w:val="left"/>
+      <w:pPr>
+        <w:tabs>
+          <w:tab w:val="num" w:pos="0"/>
+        </w:tabs>
+        <w:ind w:left="5760" w:hanging="480"/>
+      </w:pPr>
+      <w:rPr/>
+    </w:lvl>
+    <w:lvl w:ilvl="8">
+      <w:start w:val="1"/>
+      <w:numFmt w:val="decimal"/>
+      <w:lvlText w:val="%9."/>
+      <w:lvlJc w:val="left"/>
+      <w:pPr>
+        <w:tabs>
+          <w:tab w:val="num" w:pos="0"/>
+        </w:tabs>
+        <w:ind w:left="6480" w:hanging="480"/>
+      </w:pPr>
+      <w:rPr/>
+    </w:lvl>
+  </w:abstractNum>
+  <w:abstractNum w:abstractNumId="13">
+    <w:lvl w:ilvl="0">
+      <w:start w:val="1"/>
+      <w:numFmt w:val="decimal"/>
+      <w:lvlText w:val="%1."/>
+      <w:lvlJc w:val="left"/>
+      <w:pPr>
+        <w:tabs>
+          <w:tab w:val="num" w:pos="0"/>
+        </w:tabs>
+        <w:ind w:left="720" w:hanging="480"/>
+      </w:pPr>
+      <w:rPr/>
+    </w:lvl>
+    <w:lvl w:ilvl="1">
+      <w:start w:val="1"/>
+      <w:numFmt w:val="decimal"/>
+      <w:lvlText w:val="%2."/>
+      <w:lvlJc w:val="left"/>
+      <w:pPr>
+        <w:tabs>
+          <w:tab w:val="num" w:pos="0"/>
+        </w:tabs>
+        <w:ind w:left="1440" w:hanging="480"/>
+      </w:pPr>
+      <w:rPr/>
+    </w:lvl>
+    <w:lvl w:ilvl="2">
+      <w:start w:val="1"/>
+      <w:numFmt w:val="decimal"/>
+      <w:lvlText w:val="%3."/>
+      <w:lvlJc w:val="left"/>
+      <w:pPr>
+        <w:tabs>
+          <w:tab w:val="num" w:pos="0"/>
+        </w:tabs>
+        <w:ind w:left="2160" w:hanging="480"/>
+      </w:pPr>
+      <w:rPr/>
+    </w:lvl>
+    <w:lvl w:ilvl="3">
+      <w:start w:val="1"/>
+      <w:numFmt w:val="decimal"/>
+      <w:lvlText w:val="%4."/>
+      <w:lvlJc w:val="left"/>
+      <w:pPr>
+        <w:tabs>
+          <w:tab w:val="num" w:pos="0"/>
+        </w:tabs>
+        <w:ind w:left="2880" w:hanging="480"/>
+      </w:pPr>
+      <w:rPr/>
+    </w:lvl>
+    <w:lvl w:ilvl="4">
+      <w:start w:val="1"/>
+      <w:numFmt w:val="decimal"/>
+      <w:lvlText w:val="%5."/>
+      <w:lvlJc w:val="left"/>
+      <w:pPr>
+        <w:tabs>
+          <w:tab w:val="num" w:pos="0"/>
+        </w:tabs>
+        <w:ind w:left="3600" w:hanging="480"/>
+      </w:pPr>
+      <w:rPr/>
+    </w:lvl>
+    <w:lvl w:ilvl="5">
+      <w:start w:val="1"/>
+      <w:numFmt w:val="decimal"/>
+      <w:lvlText w:val="%6."/>
+      <w:lvlJc w:val="left"/>
+      <w:pPr>
+        <w:tabs>
+          <w:tab w:val="num" w:pos="0"/>
+        </w:tabs>
+        <w:ind w:left="4320" w:hanging="480"/>
+      </w:pPr>
+      <w:rPr/>
+    </w:lvl>
+    <w:lvl w:ilvl="6">
+      <w:start w:val="1"/>
+      <w:numFmt w:val="decimal"/>
+      <w:lvlText w:val="%7."/>
+      <w:lvlJc w:val="left"/>
+      <w:pPr>
+        <w:tabs>
+          <w:tab w:val="num" w:pos="0"/>
+        </w:tabs>
+        <w:ind w:left="5040" w:hanging="480"/>
+      </w:pPr>
+      <w:rPr/>
+    </w:lvl>
+    <w:lvl w:ilvl="7">
+      <w:start w:val="1"/>
+      <w:numFmt w:val="decimal"/>
+      <w:lvlText w:val="%8."/>
+      <w:lvlJc w:val="left"/>
+      <w:pPr>
+        <w:tabs>
+          <w:tab w:val="num" w:pos="0"/>
+        </w:tabs>
+        <w:ind w:left="5760" w:hanging="480"/>
+      </w:pPr>
+      <w:rPr/>
+    </w:lvl>
+    <w:lvl w:ilvl="8">
+      <w:start w:val="1"/>
+      <w:numFmt w:val="decimal"/>
+      <w:lvlText w:val="%9."/>
+      <w:lvlJc w:val="left"/>
+      <w:pPr>
+        <w:tabs>
+          <w:tab w:val="num" w:pos="0"/>
+        </w:tabs>
+        <w:ind w:left="6480" w:hanging="480"/>
+      </w:pPr>
+      <w:rPr/>
+    </w:lvl>
+  </w:abstractNum>
+  <w:abstractNum w:abstractNumId="14">
+    <w:lvl w:ilvl="0">
       <w:numFmt w:val="bullet"/>
       <w:lvlText w:val=""/>
       <w:lvlJc w:val="left"/>
@@ -4420,7 +5460,7 @@
       </w:rPr>
     </w:lvl>
   </w:abstractNum>
-  <w:abstractNum w:abstractNumId="7">
+  <w:abstractNum w:abstractNumId="15">
     <w:lvl w:ilvl="0">
       <w:numFmt w:val="bullet"/>
       <w:lvlText w:val=""/>
@@ -4556,7 +5596,687 @@
       </w:rPr>
     </w:lvl>
   </w:abstractNum>
-  <w:abstractNum w:abstractNumId="8">
+  <w:abstractNum w:abstractNumId="16">
+    <w:lvl w:ilvl="0">
+      <w:numFmt w:val="bullet"/>
+      <w:lvlText w:val=""/>
+      <w:lvlJc w:val="left"/>
+      <w:pPr>
+        <w:tabs>
+          <w:tab w:val="num" w:pos="0"/>
+        </w:tabs>
+        <w:ind w:left="720" w:hanging="480"/>
+      </w:pPr>
+      <w:rPr>
+        <w:rFonts w:ascii="Symbol" w:hAnsi="Symbol" w:cs="Symbol" w:hint="default"/>
+      </w:rPr>
+    </w:lvl>
+    <w:lvl w:ilvl="1">
+      <w:start w:val="0"/>
+      <w:numFmt w:val="bullet"/>
+      <w:lvlText w:val=""/>
+      <w:lvlJc w:val="left"/>
+      <w:pPr>
+        <w:tabs>
+          <w:tab w:val="num" w:pos="0"/>
+        </w:tabs>
+        <w:ind w:left="1440" w:hanging="480"/>
+      </w:pPr>
+      <w:rPr>
+        <w:rFonts w:ascii="Symbol" w:hAnsi="Symbol" w:cs="Symbol" w:hint="default"/>
+      </w:rPr>
+    </w:lvl>
+    <w:lvl w:ilvl="2">
+      <w:start w:val="0"/>
+      <w:numFmt w:val="bullet"/>
+      <w:lvlText w:val=""/>
+      <w:lvlJc w:val="left"/>
+      <w:pPr>
+        <w:tabs>
+          <w:tab w:val="num" w:pos="0"/>
+        </w:tabs>
+        <w:ind w:left="2160" w:hanging="480"/>
+      </w:pPr>
+      <w:rPr>
+        <w:rFonts w:ascii="Symbol" w:hAnsi="Symbol" w:cs="Symbol" w:hint="default"/>
+      </w:rPr>
+    </w:lvl>
+    <w:lvl w:ilvl="3">
+      <w:start w:val="0"/>
+      <w:numFmt w:val="bullet"/>
+      <w:lvlText w:val=""/>
+      <w:lvlJc w:val="left"/>
+      <w:pPr>
+        <w:tabs>
+          <w:tab w:val="num" w:pos="0"/>
+        </w:tabs>
+        <w:ind w:left="2880" w:hanging="480"/>
+      </w:pPr>
+      <w:rPr>
+        <w:rFonts w:ascii="Symbol" w:hAnsi="Symbol" w:cs="Symbol" w:hint="default"/>
+      </w:rPr>
+    </w:lvl>
+    <w:lvl w:ilvl="4">
+      <w:start w:val="0"/>
+      <w:numFmt w:val="bullet"/>
+      <w:lvlText w:val=""/>
+      <w:lvlJc w:val="left"/>
+      <w:pPr>
+        <w:tabs>
+          <w:tab w:val="num" w:pos="0"/>
+        </w:tabs>
+        <w:ind w:left="3600" w:hanging="480"/>
+      </w:pPr>
+      <w:rPr>
+        <w:rFonts w:ascii="Symbol" w:hAnsi="Symbol" w:cs="Symbol" w:hint="default"/>
+      </w:rPr>
+    </w:lvl>
+    <w:lvl w:ilvl="5">
+      <w:start w:val="0"/>
+      <w:numFmt w:val="bullet"/>
+      <w:lvlText w:val=""/>
+      <w:lvlJc w:val="left"/>
+      <w:pPr>
+        <w:tabs>
+          <w:tab w:val="num" w:pos="0"/>
+        </w:tabs>
+        <w:ind w:left="4320" w:hanging="480"/>
+      </w:pPr>
+      <w:rPr>
+        <w:rFonts w:ascii="Symbol" w:hAnsi="Symbol" w:cs="Symbol" w:hint="default"/>
+      </w:rPr>
+    </w:lvl>
+    <w:lvl w:ilvl="6">
+      <w:start w:val="0"/>
+      <w:numFmt w:val="bullet"/>
+      <w:lvlText w:val=""/>
+      <w:lvlJc w:val="left"/>
+      <w:pPr>
+        <w:tabs>
+          <w:tab w:val="num" w:pos="0"/>
+        </w:tabs>
+        <w:ind w:left="5040" w:hanging="480"/>
+      </w:pPr>
+      <w:rPr>
+        <w:rFonts w:ascii="Symbol" w:hAnsi="Symbol" w:cs="Symbol" w:hint="default"/>
+      </w:rPr>
+    </w:lvl>
+    <w:lvl w:ilvl="7">
+      <w:start w:val="0"/>
+      <w:numFmt w:val="bullet"/>
+      <w:lvlText w:val=""/>
+      <w:lvlJc w:val="left"/>
+      <w:pPr>
+        <w:tabs>
+          <w:tab w:val="num" w:pos="0"/>
+        </w:tabs>
+        <w:ind w:left="5760" w:hanging="480"/>
+      </w:pPr>
+      <w:rPr>
+        <w:rFonts w:ascii="Symbol" w:hAnsi="Symbol" w:cs="Symbol" w:hint="default"/>
+      </w:rPr>
+    </w:lvl>
+    <w:lvl w:ilvl="8">
+      <w:start w:val="0"/>
+      <w:numFmt w:val="bullet"/>
+      <w:lvlText w:val=""/>
+      <w:lvlJc w:val="left"/>
+      <w:pPr>
+        <w:tabs>
+          <w:tab w:val="num" w:pos="0"/>
+        </w:tabs>
+        <w:ind w:left="6480" w:hanging="480"/>
+      </w:pPr>
+      <w:rPr>
+        <w:rFonts w:ascii="Symbol" w:hAnsi="Symbol" w:cs="Symbol" w:hint="default"/>
+      </w:rPr>
+    </w:lvl>
+  </w:abstractNum>
+  <w:abstractNum w:abstractNumId="17">
+    <w:lvl w:ilvl="0">
+      <w:numFmt w:val="bullet"/>
+      <w:lvlText w:val=""/>
+      <w:lvlJc w:val="left"/>
+      <w:pPr>
+        <w:tabs>
+          <w:tab w:val="num" w:pos="0"/>
+        </w:tabs>
+        <w:ind w:left="720" w:hanging="480"/>
+      </w:pPr>
+      <w:rPr>
+        <w:rFonts w:ascii="Symbol" w:hAnsi="Symbol" w:cs="Symbol" w:hint="default"/>
+      </w:rPr>
+    </w:lvl>
+    <w:lvl w:ilvl="1">
+      <w:start w:val="0"/>
+      <w:numFmt w:val="bullet"/>
+      <w:lvlText w:val=""/>
+      <w:lvlJc w:val="left"/>
+      <w:pPr>
+        <w:tabs>
+          <w:tab w:val="num" w:pos="0"/>
+        </w:tabs>
+        <w:ind w:left="1440" w:hanging="480"/>
+      </w:pPr>
+      <w:rPr>
+        <w:rFonts w:ascii="Symbol" w:hAnsi="Symbol" w:cs="Symbol" w:hint="default"/>
+      </w:rPr>
+    </w:lvl>
+    <w:lvl w:ilvl="2">
+      <w:start w:val="0"/>
+      <w:numFmt w:val="bullet"/>
+      <w:lvlText w:val=""/>
+      <w:lvlJc w:val="left"/>
+      <w:pPr>
+        <w:tabs>
+          <w:tab w:val="num" w:pos="0"/>
+        </w:tabs>
+        <w:ind w:left="2160" w:hanging="480"/>
+      </w:pPr>
+      <w:rPr>
+        <w:rFonts w:ascii="Symbol" w:hAnsi="Symbol" w:cs="Symbol" w:hint="default"/>
+      </w:rPr>
+    </w:lvl>
+    <w:lvl w:ilvl="3">
+      <w:start w:val="0"/>
+      <w:numFmt w:val="bullet"/>
+      <w:lvlText w:val=""/>
+      <w:lvlJc w:val="left"/>
+      <w:pPr>
+        <w:tabs>
+          <w:tab w:val="num" w:pos="0"/>
+        </w:tabs>
+        <w:ind w:left="2880" w:hanging="480"/>
+      </w:pPr>
+      <w:rPr>
+        <w:rFonts w:ascii="Symbol" w:hAnsi="Symbol" w:cs="Symbol" w:hint="default"/>
+      </w:rPr>
+    </w:lvl>
+    <w:lvl w:ilvl="4">
+      <w:start w:val="0"/>
+      <w:numFmt w:val="bullet"/>
+      <w:lvlText w:val=""/>
+      <w:lvlJc w:val="left"/>
+      <w:pPr>
+        <w:tabs>
+          <w:tab w:val="num" w:pos="0"/>
+        </w:tabs>
+        <w:ind w:left="3600" w:hanging="480"/>
+      </w:pPr>
+      <w:rPr>
+        <w:rFonts w:ascii="Symbol" w:hAnsi="Symbol" w:cs="Symbol" w:hint="default"/>
+      </w:rPr>
+    </w:lvl>
+    <w:lvl w:ilvl="5">
+      <w:start w:val="0"/>
+      <w:numFmt w:val="bullet"/>
+      <w:lvlText w:val=""/>
+      <w:lvlJc w:val="left"/>
+      <w:pPr>
+        <w:tabs>
+          <w:tab w:val="num" w:pos="0"/>
+        </w:tabs>
+        <w:ind w:left="4320" w:hanging="480"/>
+      </w:pPr>
+      <w:rPr>
+        <w:rFonts w:ascii="Symbol" w:hAnsi="Symbol" w:cs="Symbol" w:hint="default"/>
+      </w:rPr>
+    </w:lvl>
+    <w:lvl w:ilvl="6">
+      <w:start w:val="0"/>
+      <w:numFmt w:val="bullet"/>
+      <w:lvlText w:val=""/>
+      <w:lvlJc w:val="left"/>
+      <w:pPr>
+        <w:tabs>
+          <w:tab w:val="num" w:pos="0"/>
+        </w:tabs>
+        <w:ind w:left="5040" w:hanging="480"/>
+      </w:pPr>
+      <w:rPr>
+        <w:rFonts w:ascii="Symbol" w:hAnsi="Symbol" w:cs="Symbol" w:hint="default"/>
+      </w:rPr>
+    </w:lvl>
+    <w:lvl w:ilvl="7">
+      <w:start w:val="0"/>
+      <w:numFmt w:val="bullet"/>
+      <w:lvlText w:val=""/>
+      <w:lvlJc w:val="left"/>
+      <w:pPr>
+        <w:tabs>
+          <w:tab w:val="num" w:pos="0"/>
+        </w:tabs>
+        <w:ind w:left="5760" w:hanging="480"/>
+      </w:pPr>
+      <w:rPr>
+        <w:rFonts w:ascii="Symbol" w:hAnsi="Symbol" w:cs="Symbol" w:hint="default"/>
+      </w:rPr>
+    </w:lvl>
+    <w:lvl w:ilvl="8">
+      <w:start w:val="0"/>
+      <w:numFmt w:val="bullet"/>
+      <w:lvlText w:val=""/>
+      <w:lvlJc w:val="left"/>
+      <w:pPr>
+        <w:tabs>
+          <w:tab w:val="num" w:pos="0"/>
+        </w:tabs>
+        <w:ind w:left="6480" w:hanging="480"/>
+      </w:pPr>
+      <w:rPr>
+        <w:rFonts w:ascii="Symbol" w:hAnsi="Symbol" w:cs="Symbol" w:hint="default"/>
+      </w:rPr>
+    </w:lvl>
+  </w:abstractNum>
+  <w:abstractNum w:abstractNumId="18">
+    <w:lvl w:ilvl="0">
+      <w:numFmt w:val="bullet"/>
+      <w:lvlText w:val=""/>
+      <w:lvlJc w:val="left"/>
+      <w:pPr>
+        <w:tabs>
+          <w:tab w:val="num" w:pos="0"/>
+        </w:tabs>
+        <w:ind w:left="720" w:hanging="480"/>
+      </w:pPr>
+      <w:rPr>
+        <w:rFonts w:ascii="Symbol" w:hAnsi="Symbol" w:cs="Symbol" w:hint="default"/>
+      </w:rPr>
+    </w:lvl>
+    <w:lvl w:ilvl="1">
+      <w:start w:val="0"/>
+      <w:numFmt w:val="bullet"/>
+      <w:lvlText w:val=""/>
+      <w:lvlJc w:val="left"/>
+      <w:pPr>
+        <w:tabs>
+          <w:tab w:val="num" w:pos="0"/>
+        </w:tabs>
+        <w:ind w:left="1440" w:hanging="480"/>
+      </w:pPr>
+      <w:rPr>
+        <w:rFonts w:ascii="Symbol" w:hAnsi="Symbol" w:cs="Symbol" w:hint="default"/>
+      </w:rPr>
+    </w:lvl>
+    <w:lvl w:ilvl="2">
+      <w:start w:val="0"/>
+      <w:numFmt w:val="bullet"/>
+      <w:lvlText w:val=""/>
+      <w:lvlJc w:val="left"/>
+      <w:pPr>
+        <w:tabs>
+          <w:tab w:val="num" w:pos="0"/>
+        </w:tabs>
+        <w:ind w:left="2160" w:hanging="480"/>
+      </w:pPr>
+      <w:rPr>
+        <w:rFonts w:ascii="Symbol" w:hAnsi="Symbol" w:cs="Symbol" w:hint="default"/>
+      </w:rPr>
+    </w:lvl>
+    <w:lvl w:ilvl="3">
+      <w:start w:val="0"/>
+      <w:numFmt w:val="bullet"/>
+      <w:lvlText w:val=""/>
+      <w:lvlJc w:val="left"/>
+      <w:pPr>
+        <w:tabs>
+          <w:tab w:val="num" w:pos="0"/>
+        </w:tabs>
+        <w:ind w:left="2880" w:hanging="480"/>
+      </w:pPr>
+      <w:rPr>
+        <w:rFonts w:ascii="Symbol" w:hAnsi="Symbol" w:cs="Symbol" w:hint="default"/>
+      </w:rPr>
+    </w:lvl>
+    <w:lvl w:ilvl="4">
+      <w:start w:val="0"/>
+      <w:numFmt w:val="bullet"/>
+      <w:lvlText w:val=""/>
+      <w:lvlJc w:val="left"/>
+      <w:pPr>
+        <w:tabs>
+          <w:tab w:val="num" w:pos="0"/>
+        </w:tabs>
+        <w:ind w:left="3600" w:hanging="480"/>
+      </w:pPr>
+      <w:rPr>
+        <w:rFonts w:ascii="Symbol" w:hAnsi="Symbol" w:cs="Symbol" w:hint="default"/>
+      </w:rPr>
+    </w:lvl>
+    <w:lvl w:ilvl="5">
+      <w:start w:val="0"/>
+      <w:numFmt w:val="bullet"/>
+      <w:lvlText w:val=""/>
+      <w:lvlJc w:val="left"/>
+      <w:pPr>
+        <w:tabs>
+          <w:tab w:val="num" w:pos="0"/>
+        </w:tabs>
+        <w:ind w:left="4320" w:hanging="480"/>
+      </w:pPr>
+      <w:rPr>
+        <w:rFonts w:ascii="Symbol" w:hAnsi="Symbol" w:cs="Symbol" w:hint="default"/>
+      </w:rPr>
+    </w:lvl>
+    <w:lvl w:ilvl="6">
+      <w:start w:val="0"/>
+      <w:numFmt w:val="bullet"/>
+      <w:lvlText w:val=""/>
+      <w:lvlJc w:val="left"/>
+      <w:pPr>
+        <w:tabs>
+          <w:tab w:val="num" w:pos="0"/>
+        </w:tabs>
+        <w:ind w:left="5040" w:hanging="480"/>
+      </w:pPr>
+      <w:rPr>
+        <w:rFonts w:ascii="Symbol" w:hAnsi="Symbol" w:cs="Symbol" w:hint="default"/>
+      </w:rPr>
+    </w:lvl>
+    <w:lvl w:ilvl="7">
+      <w:start w:val="0"/>
+      <w:numFmt w:val="bullet"/>
+      <w:lvlText w:val=""/>
+      <w:lvlJc w:val="left"/>
+      <w:pPr>
+        <w:tabs>
+          <w:tab w:val="num" w:pos="0"/>
+        </w:tabs>
+        <w:ind w:left="5760" w:hanging="480"/>
+      </w:pPr>
+      <w:rPr>
+        <w:rFonts w:ascii="Symbol" w:hAnsi="Symbol" w:cs="Symbol" w:hint="default"/>
+      </w:rPr>
+    </w:lvl>
+    <w:lvl w:ilvl="8">
+      <w:start w:val="0"/>
+      <w:numFmt w:val="bullet"/>
+      <w:lvlText w:val=""/>
+      <w:lvlJc w:val="left"/>
+      <w:pPr>
+        <w:tabs>
+          <w:tab w:val="num" w:pos="0"/>
+        </w:tabs>
+        <w:ind w:left="6480" w:hanging="480"/>
+      </w:pPr>
+      <w:rPr>
+        <w:rFonts w:ascii="Symbol" w:hAnsi="Symbol" w:cs="Symbol" w:hint="default"/>
+      </w:rPr>
+    </w:lvl>
+  </w:abstractNum>
+  <w:abstractNum w:abstractNumId="19">
+    <w:lvl w:ilvl="0">
+      <w:numFmt w:val="bullet"/>
+      <w:lvlText w:val=""/>
+      <w:lvlJc w:val="left"/>
+      <w:pPr>
+        <w:tabs>
+          <w:tab w:val="num" w:pos="0"/>
+        </w:tabs>
+        <w:ind w:left="720" w:hanging="480"/>
+      </w:pPr>
+      <w:rPr>
+        <w:rFonts w:ascii="Symbol" w:hAnsi="Symbol" w:cs="Symbol" w:hint="default"/>
+      </w:rPr>
+    </w:lvl>
+    <w:lvl w:ilvl="1">
+      <w:start w:val="0"/>
+      <w:numFmt w:val="bullet"/>
+      <w:lvlText w:val=""/>
+      <w:lvlJc w:val="left"/>
+      <w:pPr>
+        <w:tabs>
+          <w:tab w:val="num" w:pos="0"/>
+        </w:tabs>
+        <w:ind w:left="1440" w:hanging="480"/>
+      </w:pPr>
+      <w:rPr>
+        <w:rFonts w:ascii="Symbol" w:hAnsi="Symbol" w:cs="Symbol" w:hint="default"/>
+      </w:rPr>
+    </w:lvl>
+    <w:lvl w:ilvl="2">
+      <w:start w:val="0"/>
+      <w:numFmt w:val="bullet"/>
+      <w:lvlText w:val=""/>
+      <w:lvlJc w:val="left"/>
+      <w:pPr>
+        <w:tabs>
+          <w:tab w:val="num" w:pos="0"/>
+        </w:tabs>
+        <w:ind w:left="2160" w:hanging="480"/>
+      </w:pPr>
+      <w:rPr>
+        <w:rFonts w:ascii="Symbol" w:hAnsi="Symbol" w:cs="Symbol" w:hint="default"/>
+      </w:rPr>
+    </w:lvl>
+    <w:lvl w:ilvl="3">
+      <w:start w:val="0"/>
+      <w:numFmt w:val="bullet"/>
+      <w:lvlText w:val=""/>
+      <w:lvlJc w:val="left"/>
+      <w:pPr>
+        <w:tabs>
+          <w:tab w:val="num" w:pos="0"/>
+        </w:tabs>
+        <w:ind w:left="2880" w:hanging="480"/>
+      </w:pPr>
+      <w:rPr>
+        <w:rFonts w:ascii="Symbol" w:hAnsi="Symbol" w:cs="Symbol" w:hint="default"/>
+      </w:rPr>
+    </w:lvl>
+    <w:lvl w:ilvl="4">
+      <w:start w:val="0"/>
+      <w:numFmt w:val="bullet"/>
+      <w:lvlText w:val=""/>
+      <w:lvlJc w:val="left"/>
+      <w:pPr>
+        <w:tabs>
+          <w:tab w:val="num" w:pos="0"/>
+        </w:tabs>
+        <w:ind w:left="3600" w:hanging="480"/>
+      </w:pPr>
+      <w:rPr>
+        <w:rFonts w:ascii="Symbol" w:hAnsi="Symbol" w:cs="Symbol" w:hint="default"/>
+      </w:rPr>
+    </w:lvl>
+    <w:lvl w:ilvl="5">
+      <w:start w:val="0"/>
+      <w:numFmt w:val="bullet"/>
+      <w:lvlText w:val=""/>
+      <w:lvlJc w:val="left"/>
+      <w:pPr>
+        <w:tabs>
+          <w:tab w:val="num" w:pos="0"/>
+        </w:tabs>
+        <w:ind w:left="4320" w:hanging="480"/>
+      </w:pPr>
+      <w:rPr>
+        <w:rFonts w:ascii="Symbol" w:hAnsi="Symbol" w:cs="Symbol" w:hint="default"/>
+      </w:rPr>
+    </w:lvl>
+    <w:lvl w:ilvl="6">
+      <w:start w:val="0"/>
+      <w:numFmt w:val="bullet"/>
+      <w:lvlText w:val=""/>
+      <w:lvlJc w:val="left"/>
+      <w:pPr>
+        <w:tabs>
+          <w:tab w:val="num" w:pos="0"/>
+        </w:tabs>
+        <w:ind w:left="5040" w:hanging="480"/>
+      </w:pPr>
+      <w:rPr>
+        <w:rFonts w:ascii="Symbol" w:hAnsi="Symbol" w:cs="Symbol" w:hint="default"/>
+      </w:rPr>
+    </w:lvl>
+    <w:lvl w:ilvl="7">
+      <w:start w:val="0"/>
+      <w:numFmt w:val="bullet"/>
+      <w:lvlText w:val=""/>
+      <w:lvlJc w:val="left"/>
+      <w:pPr>
+        <w:tabs>
+          <w:tab w:val="num" w:pos="0"/>
+        </w:tabs>
+        <w:ind w:left="5760" w:hanging="480"/>
+      </w:pPr>
+      <w:rPr>
+        <w:rFonts w:ascii="Symbol" w:hAnsi="Symbol" w:cs="Symbol" w:hint="default"/>
+      </w:rPr>
+    </w:lvl>
+    <w:lvl w:ilvl="8">
+      <w:start w:val="0"/>
+      <w:numFmt w:val="bullet"/>
+      <w:lvlText w:val=""/>
+      <w:lvlJc w:val="left"/>
+      <w:pPr>
+        <w:tabs>
+          <w:tab w:val="num" w:pos="0"/>
+        </w:tabs>
+        <w:ind w:left="6480" w:hanging="480"/>
+      </w:pPr>
+      <w:rPr>
+        <w:rFonts w:ascii="Symbol" w:hAnsi="Symbol" w:cs="Symbol" w:hint="default"/>
+      </w:rPr>
+    </w:lvl>
+  </w:abstractNum>
+  <w:abstractNum w:abstractNumId="20">
+    <w:lvl w:ilvl="0">
+      <w:numFmt w:val="bullet"/>
+      <w:lvlText w:val=""/>
+      <w:lvlJc w:val="left"/>
+      <w:pPr>
+        <w:tabs>
+          <w:tab w:val="num" w:pos="0"/>
+        </w:tabs>
+        <w:ind w:left="720" w:hanging="480"/>
+      </w:pPr>
+      <w:rPr>
+        <w:rFonts w:ascii="Symbol" w:hAnsi="Symbol" w:cs="Symbol" w:hint="default"/>
+      </w:rPr>
+    </w:lvl>
+    <w:lvl w:ilvl="1">
+      <w:start w:val="0"/>
+      <w:numFmt w:val="bullet"/>
+      <w:lvlText w:val=""/>
+      <w:lvlJc w:val="left"/>
+      <w:pPr>
+        <w:tabs>
+          <w:tab w:val="num" w:pos="0"/>
+        </w:tabs>
+        <w:ind w:left="1440" w:hanging="480"/>
+      </w:pPr>
+      <w:rPr>
+        <w:rFonts w:ascii="Symbol" w:hAnsi="Symbol" w:cs="Symbol" w:hint="default"/>
+      </w:rPr>
+    </w:lvl>
+    <w:lvl w:ilvl="2">
+      <w:start w:val="0"/>
+      <w:numFmt w:val="bullet"/>
+      <w:lvlText w:val=""/>
+      <w:lvlJc w:val="left"/>
+      <w:pPr>
+        <w:tabs>
+          <w:tab w:val="num" w:pos="0"/>
+        </w:tabs>
+        <w:ind w:left="2160" w:hanging="480"/>
+      </w:pPr>
+      <w:rPr>
+        <w:rFonts w:ascii="Symbol" w:hAnsi="Symbol" w:cs="Symbol" w:hint="default"/>
+      </w:rPr>
+    </w:lvl>
+    <w:lvl w:ilvl="3">
+      <w:start w:val="0"/>
+      <w:numFmt w:val="bullet"/>
+      <w:lvlText w:val=""/>
+      <w:lvlJc w:val="left"/>
+      <w:pPr>
+        <w:tabs>
+          <w:tab w:val="num" w:pos="0"/>
+        </w:tabs>
+        <w:ind w:left="2880" w:hanging="480"/>
+      </w:pPr>
+      <w:rPr>
+        <w:rFonts w:ascii="Symbol" w:hAnsi="Symbol" w:cs="Symbol" w:hint="default"/>
+      </w:rPr>
+    </w:lvl>
+    <w:lvl w:ilvl="4">
+      <w:start w:val="0"/>
+      <w:numFmt w:val="bullet"/>
+      <w:lvlText w:val=""/>
+      <w:lvlJc w:val="left"/>
+      <w:pPr>
+        <w:tabs>
+          <w:tab w:val="num" w:pos="0"/>
+        </w:tabs>
+        <w:ind w:left="3600" w:hanging="480"/>
+      </w:pPr>
+      <w:rPr>
+        <w:rFonts w:ascii="Symbol" w:hAnsi="Symbol" w:cs="Symbol" w:hint="default"/>
+      </w:rPr>
+    </w:lvl>
+    <w:lvl w:ilvl="5">
+      <w:start w:val="0"/>
+      <w:numFmt w:val="bullet"/>
+      <w:lvlText w:val=""/>
+      <w:lvlJc w:val="left"/>
+      <w:pPr>
+        <w:tabs>
+          <w:tab w:val="num" w:pos="0"/>
+        </w:tabs>
+        <w:ind w:left="4320" w:hanging="480"/>
+      </w:pPr>
+      <w:rPr>
+        <w:rFonts w:ascii="Symbol" w:hAnsi="Symbol" w:cs="Symbol" w:hint="default"/>
+      </w:rPr>
+    </w:lvl>
+    <w:lvl w:ilvl="6">
+      <w:start w:val="0"/>
+      <w:numFmt w:val="bullet"/>
+      <w:lvlText w:val=""/>
+      <w:lvlJc w:val="left"/>
+      <w:pPr>
+        <w:tabs>
+          <w:tab w:val="num" w:pos="0"/>
+        </w:tabs>
+        <w:ind w:left="5040" w:hanging="480"/>
+      </w:pPr>
+      <w:rPr>
+        <w:rFonts w:ascii="Symbol" w:hAnsi="Symbol" w:cs="Symbol" w:hint="default"/>
+      </w:rPr>
+    </w:lvl>
+    <w:lvl w:ilvl="7">
+      <w:start w:val="0"/>
+      <w:numFmt w:val="bullet"/>
+      <w:lvlText w:val=""/>
+      <w:lvlJc w:val="left"/>
+      <w:pPr>
+        <w:tabs>
+          <w:tab w:val="num" w:pos="0"/>
+        </w:tabs>
+        <w:ind w:left="5760" w:hanging="480"/>
+      </w:pPr>
+      <w:rPr>
+        <w:rFonts w:ascii="Symbol" w:hAnsi="Symbol" w:cs="Symbol" w:hint="default"/>
+      </w:rPr>
+    </w:lvl>
+    <w:lvl w:ilvl="8">
+      <w:start w:val="0"/>
+      <w:numFmt w:val="bullet"/>
+      <w:lvlText w:val=""/>
+      <w:lvlJc w:val="left"/>
+      <w:pPr>
+        <w:tabs>
+          <w:tab w:val="num" w:pos="0"/>
+        </w:tabs>
+        <w:ind w:left="6480" w:hanging="480"/>
+      </w:pPr>
+      <w:rPr>
+        <w:rFonts w:ascii="Symbol" w:hAnsi="Symbol" w:cs="Symbol" w:hint="default"/>
+      </w:rPr>
+    </w:lvl>
+  </w:abstractNum>
+  <w:abstractNum w:abstractNumId="21">
     <w:lvl w:ilvl="0">
       <w:numFmt w:val="bullet"/>
       <w:lvlText w:val=""/>
@@ -4717,46 +6437,43 @@
     <w:abstractNumId w:val="8"/>
   </w:num>
   <w:num w:numId="9">
-    <w:abstractNumId w:val="2"/>
+    <w:abstractNumId w:val="9"/>
   </w:num>
   <w:num w:numId="10">
-    <w:abstractNumId w:val="2"/>
+    <w:abstractNumId w:val="10"/>
   </w:num>
   <w:num w:numId="11">
-    <w:abstractNumId w:val="2"/>
+    <w:abstractNumId w:val="11"/>
   </w:num>
   <w:num w:numId="12">
-    <w:abstractNumId w:val="2"/>
+    <w:abstractNumId w:val="12"/>
   </w:num>
   <w:num w:numId="13">
-    <w:abstractNumId w:val="2"/>
+    <w:abstractNumId w:val="13"/>
   </w:num>
   <w:num w:numId="14">
-    <w:abstractNumId w:val="2"/>
+    <w:abstractNumId w:val="14"/>
   </w:num>
   <w:num w:numId="15">
-    <w:abstractNumId w:val="2"/>
+    <w:abstractNumId w:val="15"/>
   </w:num>
   <w:num w:numId="16">
-    <w:abstractNumId w:val="5"/>
-    <w:lvlOverride w:ilvl="0">
-      <w:startOverride w:val="1"/>
-    </w:lvlOverride>
+    <w:abstractNumId w:val="16"/>
   </w:num>
   <w:num w:numId="17">
-    <w:abstractNumId w:val="2"/>
+    <w:abstractNumId w:val="17"/>
   </w:num>
   <w:num w:numId="18">
-    <w:abstractNumId w:val="2"/>
+    <w:abstractNumId w:val="18"/>
   </w:num>
   <w:num w:numId="19">
-    <w:abstractNumId w:val="2"/>
+    <w:abstractNumId w:val="19"/>
   </w:num>
   <w:num w:numId="20">
-    <w:abstractNumId w:val="2"/>
+    <w:abstractNumId w:val="20"/>
   </w:num>
   <w:num w:numId="21">
-    <w:abstractNumId w:val="2"/>
+    <w:abstractNumId w:val="21"/>
   </w:num>
   <w:num w:numId="22">
     <w:abstractNumId w:val="2"/>
@@ -4765,6 +6482,57 @@
     <w:abstractNumId w:val="2"/>
   </w:num>
   <w:num w:numId="24">
+    <w:abstractNumId w:val="2"/>
+  </w:num>
+  <w:num w:numId="25">
+    <w:abstractNumId w:val="2"/>
+  </w:num>
+  <w:num w:numId="26">
+    <w:abstractNumId w:val="2"/>
+  </w:num>
+  <w:num w:numId="27">
+    <w:abstractNumId w:val="2"/>
+  </w:num>
+  <w:num w:numId="28">
+    <w:abstractNumId w:val="2"/>
+  </w:num>
+  <w:num w:numId="29">
+    <w:abstractNumId w:val="10"/>
+    <w:lvlOverride w:ilvl="0">
+      <w:startOverride w:val="1"/>
+    </w:lvlOverride>
+  </w:num>
+  <w:num w:numId="30">
+    <w:abstractNumId w:val="10"/>
+  </w:num>
+  <w:num w:numId="31">
+    <w:abstractNumId w:val="10"/>
+  </w:num>
+  <w:num w:numId="32">
+    <w:abstractNumId w:val="10"/>
+  </w:num>
+  <w:num w:numId="33">
+    <w:abstractNumId w:val="2"/>
+  </w:num>
+  <w:num w:numId="34">
+    <w:abstractNumId w:val="2"/>
+  </w:num>
+  <w:num w:numId="35">
+    <w:abstractNumId w:val="2"/>
+  </w:num>
+  <w:num w:numId="36">
+    <w:abstractNumId w:val="2"/>
+  </w:num>
+  <w:num w:numId="37">
+    <w:abstractNumId w:val="2"/>
+  </w:num>
+  <w:num w:numId="38">
+    <w:abstractNumId w:val="2"/>
+  </w:num>
+  <w:num w:numId="39">
+    <w:abstractNumId w:val="2"/>
+  </w:num>
+  <w:num w:numId="40">
     <w:abstractNumId w:val="2"/>
   </w:num>
 </w:numbering>

</xml_diff>